<commit_message>
SQL Commands and Materials
</commit_message>
<xml_diff>
--- a/Training Notes.docx
+++ b/Training Notes.docx
@@ -4,6 +4,7 @@
   <w:body>
     <w:p>
       <w:pPr>
+        <w:ind w:left="0" w:firstLine="0"/>
         <w:jc w:val="center"/>
       </w:pPr>
       <w:r>
@@ -370,7 +371,29 @@
                 <w:sz w:val="22"/>
                 <w14:ligatures w14:val="none"/>
               </w:rPr>
-              <w:t>JPA with Eclipselink - Classroom (Campus Only)</w:t>
+              <w:t xml:space="preserve">JPA with </w:t>
+            </w:r>
+            <w:proofErr w:type="spellStart"/>
+            <w:r>
+              <w:rPr>
+                <w:rFonts w:ascii="Times New Roman" w:eastAsia="Times New Roman" w:hAnsi="Times New Roman" w:cs="Times New Roman"/>
+                <w:color w:val="000000"/>
+                <w:kern w:val="0"/>
+                <w:sz w:val="22"/>
+                <w14:ligatures w14:val="none"/>
+              </w:rPr>
+              <w:t>Eclipselink</w:t>
+            </w:r>
+            <w:proofErr w:type="spellEnd"/>
+            <w:r>
+              <w:rPr>
+                <w:rFonts w:ascii="Times New Roman" w:eastAsia="Times New Roman" w:hAnsi="Times New Roman" w:cs="Times New Roman"/>
+                <w:color w:val="000000"/>
+                <w:kern w:val="0"/>
+                <w:sz w:val="22"/>
+                <w14:ligatures w14:val="none"/>
+              </w:rPr>
+              <w:t xml:space="preserve"> - Classroom (Campus Only)</w:t>
             </w:r>
           </w:p>
         </w:tc>
@@ -646,7 +669,29 @@
                 <w:sz w:val="22"/>
                 <w14:ligatures w14:val="none"/>
               </w:rPr>
-              <w:t>Developing Web Applications with JavaScript, HTML5, and CSS  - Classroom (Campus Only)</w:t>
+              <w:t xml:space="preserve">Developing Web Applications with JavaScript, HTML5, and </w:t>
+            </w:r>
+            <w:proofErr w:type="gramStart"/>
+            <w:r>
+              <w:rPr>
+                <w:rFonts w:ascii="Times New Roman" w:eastAsia="Times New Roman" w:hAnsi="Times New Roman" w:cs="Times New Roman"/>
+                <w:color w:val="000000"/>
+                <w:kern w:val="0"/>
+                <w:sz w:val="22"/>
+                <w14:ligatures w14:val="none"/>
+              </w:rPr>
+              <w:t>CSS  -</w:t>
+            </w:r>
+            <w:proofErr w:type="gramEnd"/>
+            <w:r>
+              <w:rPr>
+                <w:rFonts w:ascii="Times New Roman" w:eastAsia="Times New Roman" w:hAnsi="Times New Roman" w:cs="Times New Roman"/>
+                <w:color w:val="000000"/>
+                <w:kern w:val="0"/>
+                <w:sz w:val="22"/>
+                <w14:ligatures w14:val="none"/>
+              </w:rPr>
+              <w:t xml:space="preserve"> Classroom (Campus Only)</w:t>
             </w:r>
           </w:p>
         </w:tc>
@@ -707,6 +752,7 @@
                 <w14:ligatures w14:val="none"/>
               </w:rPr>
             </w:pPr>
+            <w:proofErr w:type="spellStart"/>
             <w:r>
               <w:rPr>
                 <w:rFonts w:ascii="Times New Roman" w:eastAsia="Times New Roman" w:hAnsi="Times New Roman" w:cs="Times New Roman"/>
@@ -715,7 +761,18 @@
                 <w:sz w:val="22"/>
                 <w14:ligatures w14:val="none"/>
               </w:rPr>
-              <w:t>Ojet and Angular JS, Node JS and Knockout JS - Classroom (Campus Only)</w:t>
+              <w:t>Ojet</w:t>
+            </w:r>
+            <w:proofErr w:type="spellEnd"/>
+            <w:r>
+              <w:rPr>
+                <w:rFonts w:ascii="Times New Roman" w:eastAsia="Times New Roman" w:hAnsi="Times New Roman" w:cs="Times New Roman"/>
+                <w:color w:val="000000"/>
+                <w:kern w:val="0"/>
+                <w:sz w:val="22"/>
+                <w14:ligatures w14:val="none"/>
+              </w:rPr>
+              <w:t xml:space="preserve"> and Angular JS, Node JS and Knockout JS - Classroom (Campus Only)</w:t>
             </w:r>
           </w:p>
         </w:tc>
@@ -784,7 +841,29 @@
                 <w:sz w:val="22"/>
                 <w14:ligatures w14:val="none"/>
               </w:rPr>
-              <w:t>Introduction to Devops - Classroom (Campus Only)</w:t>
+              <w:t xml:space="preserve">Introduction to </w:t>
+            </w:r>
+            <w:proofErr w:type="spellStart"/>
+            <w:r>
+              <w:rPr>
+                <w:rFonts w:ascii="Times New Roman" w:eastAsia="Times New Roman" w:hAnsi="Times New Roman" w:cs="Times New Roman"/>
+                <w:color w:val="000000"/>
+                <w:kern w:val="0"/>
+                <w:sz w:val="22"/>
+                <w14:ligatures w14:val="none"/>
+              </w:rPr>
+              <w:t>Devops</w:t>
+            </w:r>
+            <w:proofErr w:type="spellEnd"/>
+            <w:r>
+              <w:rPr>
+                <w:rFonts w:ascii="Times New Roman" w:eastAsia="Times New Roman" w:hAnsi="Times New Roman" w:cs="Times New Roman"/>
+                <w:color w:val="000000"/>
+                <w:kern w:val="0"/>
+                <w:sz w:val="22"/>
+                <w14:ligatures w14:val="none"/>
+              </w:rPr>
+              <w:t xml:space="preserve"> - Classroom (Campus Only)</w:t>
             </w:r>
           </w:p>
         </w:tc>
@@ -875,9 +954,11 @@
           <w:numId w:val="1"/>
         </w:numPr>
       </w:pPr>
+      <w:proofErr w:type="spellStart"/>
       <w:r>
         <w:t>WebService</w:t>
       </w:r>
+      <w:proofErr w:type="spellEnd"/>
     </w:p>
     <w:p>
       <w:pPr>
@@ -887,9 +968,11 @@
           <w:numId w:val="1"/>
         </w:numPr>
       </w:pPr>
+      <w:proofErr w:type="spellStart"/>
       <w:r>
         <w:t>Microserivce</w:t>
       </w:r>
+      <w:proofErr w:type="spellEnd"/>
     </w:p>
     <w:p>
       <w:pPr>
@@ -900,8 +983,13 @@
         </w:numPr>
       </w:pPr>
       <w:r>
-        <w:t>Web - HTML, CSS &amp; Javasccript</w:t>
-      </w:r>
+        <w:t xml:space="preserve">Web - HTML, CSS &amp; </w:t>
+      </w:r>
+      <w:proofErr w:type="spellStart"/>
+      <w:r>
+        <w:t>Javasccript</w:t>
+      </w:r>
+      <w:proofErr w:type="spellEnd"/>
     </w:p>
     <w:p>
       <w:pPr>
@@ -988,9 +1076,16 @@
       <w:pPr>
         <w:ind w:left="0" w:firstLine="0"/>
       </w:pPr>
-      <w:r>
-        <w:t>:wq</w:t>
-      </w:r>
+      <w:proofErr w:type="gramStart"/>
+      <w:r>
+        <w:t>:</w:t>
+      </w:r>
+      <w:proofErr w:type="spellStart"/>
+      <w:r>
+        <w:t>wq</w:t>
+      </w:r>
+      <w:proofErr w:type="spellEnd"/>
+      <w:proofErr w:type="gramEnd"/>
       <w:r>
         <w:t xml:space="preserve"> : Write &amp; Quit</w:t>
       </w:r>
@@ -999,16 +1094,26 @@
       <w:pPr>
         <w:ind w:left="0" w:firstLine="0"/>
       </w:pPr>
-      <w:r>
-        <w:t>:q : Quits without saving</w:t>
-      </w:r>
-    </w:p>
-    <w:p>
-      <w:pPr>
-        <w:ind w:left="0" w:firstLine="0"/>
-      </w:pPr>
-      <w:r>
-        <w:t>i : When you open vi editor, type “i” to insert the content</w:t>
+      <w:proofErr w:type="gramStart"/>
+      <w:r>
+        <w:t>:q</w:t>
+      </w:r>
+      <w:proofErr w:type="gramEnd"/>
+      <w:r>
+        <w:t xml:space="preserve"> : Quits without saving</w:t>
+      </w:r>
+    </w:p>
+    <w:p>
+      <w:pPr>
+        <w:ind w:left="0" w:firstLine="0"/>
+      </w:pPr>
+      <w:proofErr w:type="gramStart"/>
+      <w:r>
+        <w:t>i :</w:t>
+      </w:r>
+      <w:proofErr w:type="gramEnd"/>
+      <w:r>
+        <w:t xml:space="preserve"> When you open vi editor, type “i” to insert the content</w:t>
       </w:r>
     </w:p>
     <w:p>
@@ -1031,48 +1136,84 @@
       <w:pPr>
         <w:ind w:left="0" w:firstLine="0"/>
       </w:pPr>
-      <w:r>
-        <w:t>touch : to create files</w:t>
-      </w:r>
-    </w:p>
-    <w:p>
-      <w:pPr>
-        <w:ind w:left="0" w:firstLine="0"/>
-      </w:pPr>
-      <w:r>
-        <w:t>ls : to list</w:t>
-      </w:r>
-    </w:p>
-    <w:p>
-      <w:pPr>
-        <w:ind w:left="0" w:firstLine="0"/>
-      </w:pPr>
-      <w:r>
-        <w:t>vi : to edit</w:t>
-      </w:r>
-    </w:p>
-    <w:p>
-      <w:pPr>
-        <w:ind w:left="0" w:firstLine="0"/>
-      </w:pPr>
-      <w:r>
-        <w:t>echo : to print</w:t>
-      </w:r>
-    </w:p>
-    <w:p>
-      <w:pPr>
-        <w:ind w:left="0" w:firstLine="0"/>
-      </w:pPr>
-      <w:r>
-        <w:t>cat &gt; : to overwrite</w:t>
-      </w:r>
-    </w:p>
-    <w:p>
-      <w:pPr>
-        <w:ind w:left="0" w:firstLine="0"/>
-      </w:pPr>
-      <w:r>
-        <w:t>cat &gt;&gt; : to append</w:t>
+      <w:proofErr w:type="gramStart"/>
+      <w:r>
+        <w:t>touch :</w:t>
+      </w:r>
+      <w:proofErr w:type="gramEnd"/>
+      <w:r>
+        <w:t xml:space="preserve"> to create files</w:t>
+      </w:r>
+    </w:p>
+    <w:p>
+      <w:pPr>
+        <w:ind w:left="0" w:firstLine="0"/>
+      </w:pPr>
+      <w:proofErr w:type="gramStart"/>
+      <w:r>
+        <w:t>ls :</w:t>
+      </w:r>
+      <w:proofErr w:type="gramEnd"/>
+      <w:r>
+        <w:t xml:space="preserve"> to list</w:t>
+      </w:r>
+    </w:p>
+    <w:p>
+      <w:pPr>
+        <w:ind w:left="0" w:firstLine="0"/>
+      </w:pPr>
+      <w:proofErr w:type="gramStart"/>
+      <w:r>
+        <w:t>vi :</w:t>
+      </w:r>
+      <w:proofErr w:type="gramEnd"/>
+      <w:r>
+        <w:t xml:space="preserve"> to edit</w:t>
+      </w:r>
+    </w:p>
+    <w:p>
+      <w:pPr>
+        <w:ind w:left="0" w:firstLine="0"/>
+      </w:pPr>
+      <w:proofErr w:type="gramStart"/>
+      <w:r>
+        <w:t>echo :</w:t>
+      </w:r>
+      <w:proofErr w:type="gramEnd"/>
+      <w:r>
+        <w:t xml:space="preserve"> to print</w:t>
+      </w:r>
+    </w:p>
+    <w:p>
+      <w:pPr>
+        <w:ind w:left="0" w:firstLine="0"/>
+      </w:pPr>
+      <w:r>
+        <w:t xml:space="preserve">cat </w:t>
+      </w:r>
+      <w:proofErr w:type="gramStart"/>
+      <w:r>
+        <w:t>&gt; :</w:t>
+      </w:r>
+      <w:proofErr w:type="gramEnd"/>
+      <w:r>
+        <w:t xml:space="preserve"> to overwrite</w:t>
+      </w:r>
+    </w:p>
+    <w:p>
+      <w:pPr>
+        <w:ind w:left="0" w:firstLine="0"/>
+      </w:pPr>
+      <w:r>
+        <w:t>cat &gt;</w:t>
+      </w:r>
+      <w:proofErr w:type="gramStart"/>
+      <w:r>
+        <w:t>&gt; :</w:t>
+      </w:r>
+      <w:proofErr w:type="gramEnd"/>
+      <w:r>
+        <w:t xml:space="preserve"> to append</w:t>
       </w:r>
     </w:p>
     <w:p>
@@ -1196,7 +1337,15 @@
         <w:t xml:space="preserve"> Unix</w:t>
       </w:r>
       <w:r>
-        <w:t xml:space="preserve"> related commands, the main purpose of GIT is to collaborate | integrate everyone’s work</w:t>
+        <w:t xml:space="preserve"> related </w:t>
+      </w:r>
+      <w:proofErr w:type="gramStart"/>
+      <w:r>
+        <w:t>commands,</w:t>
+      </w:r>
+      <w:proofErr w:type="gramEnd"/>
+      <w:r>
+        <w:t xml:space="preserve"> the main purpose of GIT is to collaborate | integrate everyone’s work</w:t>
       </w:r>
     </w:p>
     <w:p>
@@ -1243,7 +1392,15 @@
         <w:t>1</w:t>
       </w:r>
       <w:r>
-        <w:t xml:space="preserve"> (Java)               </w:t>
+        <w:t xml:space="preserve"> (</w:t>
+      </w:r>
+      <w:proofErr w:type="gramStart"/>
+      <w:r>
+        <w:t xml:space="preserve">Java)   </w:t>
+      </w:r>
+      <w:proofErr w:type="gramEnd"/>
+      <w:r>
+        <w:t xml:space="preserve">            </w:t>
       </w:r>
       <w:r>
         <w:t>XML</w:t>
@@ -1269,7 +1426,25 @@
         <w:t>Application configuration:</w:t>
       </w:r>
       <w:r>
-        <w:t xml:space="preserve"> When the application want to connect to the database or want to configure server properties then they can use XML as it’s structure is strict.</w:t>
+        <w:t xml:space="preserve"> When the application </w:t>
+      </w:r>
+      <w:proofErr w:type="gramStart"/>
+      <w:r>
+        <w:t>want</w:t>
+      </w:r>
+      <w:proofErr w:type="gramEnd"/>
+      <w:r>
+        <w:t xml:space="preserve"> to connect to the database or want to configure server properties then they can use XML as </w:t>
+      </w:r>
+      <w:proofErr w:type="spellStart"/>
+      <w:proofErr w:type="gramStart"/>
+      <w:r>
+        <w:t>it’s</w:t>
+      </w:r>
+      <w:proofErr w:type="spellEnd"/>
+      <w:proofErr w:type="gramEnd"/>
+      <w:r>
+        <w:t xml:space="preserve"> structure is strict.</w:t>
       </w:r>
     </w:p>
     <w:p>
@@ -1411,8 +1586,13 @@
           <w:numId w:val="5"/>
         </w:numPr>
       </w:pPr>
-      <w:r>
-        <w:t>Well formed that follows all the basic rules like proper nesting, case sensitivity, only one root tag</w:t>
+      <w:proofErr w:type="spellStart"/>
+      <w:r>
+        <w:t>Well formed</w:t>
+      </w:r>
+      <w:proofErr w:type="spellEnd"/>
+      <w:r>
+        <w:t xml:space="preserve"> that follows all the basic rules like proper nesting, case sensitivity, only one root tag</w:t>
       </w:r>
     </w:p>
     <w:p>
@@ -1424,7 +1604,15 @@
         </w:numPr>
       </w:pPr>
       <w:r>
-        <w:t>Valid XML: this follows Well formed + XML schema</w:t>
+        <w:t xml:space="preserve">Valid XML: this follows </w:t>
+      </w:r>
+      <w:proofErr w:type="spellStart"/>
+      <w:r>
+        <w:t>Well formed</w:t>
+      </w:r>
+      <w:proofErr w:type="spellEnd"/>
+      <w:r>
+        <w:t xml:space="preserve"> + XML schema</w:t>
       </w:r>
     </w:p>
     <w:p>
@@ -1527,8 +1715,13 @@
         <w:t>&lt;!ELEMENT element_name (#PCDATA</w:t>
       </w:r>
       <w:r>
-        <w:t xml:space="preserve"> or child_element</w:t>
-      </w:r>
+        <w:t xml:space="preserve"> or </w:t>
+      </w:r>
+      <w:proofErr w:type="spellStart"/>
+      <w:r>
+        <w:t>child_element</w:t>
+      </w:r>
+      <w:proofErr w:type="spellEnd"/>
       <w:r>
         <w:t>) &gt;</w:t>
       </w:r>
@@ -1585,23 +1778,54 @@
         <w:ind w:left="0" w:firstLine="0"/>
       </w:pPr>
       <w:r>
-        <w:t>Wild cards like: *, +, ? would specify how many times a tag can repeat</w:t>
-      </w:r>
-    </w:p>
-    <w:p>
-      <w:pPr>
-        <w:ind w:left="0" w:firstLine="0"/>
-      </w:pPr>
-      <w:r>
-        <w:t>“*” : 0 or more</w:t>
+        <w:t>Wild cards like: *, +</w:t>
+      </w:r>
+      <w:proofErr w:type="gramStart"/>
+      <w:r>
+        <w:t>, ?</w:t>
+      </w:r>
+      <w:proofErr w:type="gramEnd"/>
+      <w:r>
+        <w:t xml:space="preserve"> would specify how many times a tag can repeat</w:t>
+      </w:r>
+    </w:p>
+    <w:p>
+      <w:pPr>
+        <w:ind w:left="0" w:firstLine="0"/>
+      </w:pPr>
+      <w:r>
+        <w:t>“*</w:t>
+      </w:r>
+      <w:proofErr w:type="gramStart"/>
+      <w:r>
+        <w:t>” :</w:t>
+      </w:r>
+      <w:proofErr w:type="gramEnd"/>
+      <w:r>
+        <w:t xml:space="preserve"> 0 or more</w:t>
       </w:r>
       <w:r>
         <w:br/>
-        <w:t>“+” : 1 or more</w:t>
+        <w:t>“+</w:t>
+      </w:r>
+      <w:proofErr w:type="gramStart"/>
+      <w:r>
+        <w:t>” :</w:t>
+      </w:r>
+      <w:proofErr w:type="gramEnd"/>
+      <w:r>
+        <w:t xml:space="preserve"> 1 or more</w:t>
       </w:r>
       <w:r>
         <w:br/>
-        <w:t>“?” : 0 or 1</w:t>
+      </w:r>
+      <w:proofErr w:type="gramStart"/>
+      <w:r>
+        <w:t>“?” :</w:t>
+      </w:r>
+      <w:proofErr w:type="gramEnd"/>
+      <w:r>
+        <w:t xml:space="preserve"> 0 or 1</w:t>
       </w:r>
     </w:p>
     <w:p>
@@ -1620,7 +1844,15 @@
         <w:t>XSD:</w:t>
       </w:r>
       <w:r>
-        <w:t xml:space="preserve"> XML Schema Definition, It is also used to apply schema rules, but it has wider range of types &amp; </w:t>
+        <w:t xml:space="preserve"> XML Schema Definition, </w:t>
+      </w:r>
+      <w:proofErr w:type="gramStart"/>
+      <w:r>
+        <w:t>It</w:t>
+      </w:r>
+      <w:proofErr w:type="gramEnd"/>
+      <w:r>
+        <w:t xml:space="preserve"> is also used to apply schema rules, but it has wider range of types &amp; </w:t>
       </w:r>
       <w:r>
         <w:t>occur</w:t>
@@ -1667,15 +1899,1983 @@
         </w:numPr>
       </w:pPr>
       <w:r>
-        <w:t>complex type : a tag that has child tags</w:t>
-      </w:r>
-    </w:p>
-    <w:p>
-      <w:pPr>
-        <w:ind w:left="0" w:firstLine="0"/>
-      </w:pPr>
+        <w:t xml:space="preserve">complex </w:t>
+      </w:r>
+      <w:proofErr w:type="gramStart"/>
+      <w:r>
+        <w:t>type :</w:t>
+      </w:r>
+      <w:proofErr w:type="gramEnd"/>
+      <w:r>
+        <w:t xml:space="preserve"> a tag that has child tags</w:t>
+      </w:r>
+    </w:p>
+    <w:p>
+      <w:pPr>
+        <w:ind w:left="0" w:firstLine="0"/>
+      </w:pPr>
+    </w:p>
+    <w:p>
+      <w:pPr>
+        <w:ind w:left="0" w:firstLine="0"/>
+      </w:pPr>
+      <w:r>
+        <w:rPr>
+          <w:highlight w:val="yellow"/>
+        </w:rPr>
+        <w:t>RDBMS with Oracle 19C</w:t>
+      </w:r>
+    </w:p>
+    <w:p>
+      <w:pPr>
+        <w:pStyle w:val="ListParagraph"/>
+        <w:numPr>
+          <w:ilvl w:val="0"/>
+          <w:numId w:val="10"/>
+        </w:numPr>
+      </w:pPr>
+      <w:r>
+        <w:t>What is RDBMS</w:t>
+      </w:r>
+    </w:p>
+    <w:p>
+      <w:pPr>
+        <w:pStyle w:val="ListParagraph"/>
+        <w:numPr>
+          <w:ilvl w:val="0"/>
+          <w:numId w:val="10"/>
+        </w:numPr>
+      </w:pPr>
+      <w:proofErr w:type="gramStart"/>
+      <w:r>
+        <w:t>Keys :</w:t>
+      </w:r>
+      <w:proofErr w:type="gramEnd"/>
+      <w:r>
+        <w:t xml:space="preserve"> Primary key, Composite Key, Candidate Key, Foreign Key</w:t>
+      </w:r>
+      <w:r>
+        <w:t>, Super Key</w:t>
+      </w:r>
+    </w:p>
+    <w:p>
+      <w:pPr>
+        <w:pStyle w:val="ListParagraph"/>
+        <w:numPr>
+          <w:ilvl w:val="0"/>
+          <w:numId w:val="10"/>
+        </w:numPr>
+      </w:pPr>
+      <w:r>
+        <w:t>Normalization in the database, 1NF, 2NF, 3NF</w:t>
+      </w:r>
+    </w:p>
+    <w:p>
+      <w:pPr>
+        <w:pStyle w:val="ListParagraph"/>
+        <w:numPr>
+          <w:ilvl w:val="0"/>
+          <w:numId w:val="10"/>
+        </w:numPr>
+      </w:pPr>
+      <w:r>
+        <w:t>ER Model - Understand how to create ER diagrams</w:t>
+      </w:r>
+    </w:p>
+    <w:p>
+      <w:pPr>
+        <w:ind w:left="0" w:firstLine="0"/>
+      </w:pPr>
+      <w:r>
+        <w:t>Oracle database gives us HR schema in an HR account, which has some tables which you can use to test &amp; learn SQL</w:t>
+      </w:r>
+    </w:p>
+    <w:p>
+      <w:pPr>
+        <w:ind w:left="0" w:firstLine="0"/>
+      </w:pPr>
+      <w:r>
+        <w:t xml:space="preserve">By </w:t>
+      </w:r>
+      <w:proofErr w:type="gramStart"/>
+      <w:r>
+        <w:t>default</w:t>
+      </w:r>
+      <w:proofErr w:type="gramEnd"/>
+      <w:r>
+        <w:t xml:space="preserve"> HR account is locked, you need to unlock.</w:t>
+      </w:r>
+    </w:p>
+    <w:p>
+      <w:pPr>
+        <w:ind w:left="0" w:firstLine="0"/>
+      </w:pPr>
+      <w:r>
+        <w:t>Root user login: / as sysdba or connect / as sysdba</w:t>
+      </w:r>
+    </w:p>
+    <w:p>
+      <w:pPr>
+        <w:ind w:left="0" w:firstLine="0"/>
+      </w:pPr>
+      <w:r>
+        <w:t>You need to login as a root user &amp; alter the HR account.</w:t>
+      </w:r>
+    </w:p>
+    <w:p>
+      <w:pPr>
+        <w:ind w:left="0" w:firstLine="0"/>
+      </w:pPr>
+      <w:r>
+        <w:rPr>
+          <w:highlight w:val="yellow"/>
+        </w:rPr>
+        <w:t>Creating a user in oracle database</w:t>
+      </w:r>
+    </w:p>
+    <w:p>
+      <w:pPr>
+        <w:ind w:left="0" w:firstLine="0"/>
+      </w:pPr>
+      <w:r>
+        <w:rPr>
+          <w:highlight w:val="yellow"/>
+        </w:rPr>
+        <w:t>Note:</w:t>
+      </w:r>
+      <w:r>
+        <w:t xml:space="preserve"> You must be a root user, when you create a </w:t>
+      </w:r>
+      <w:proofErr w:type="gramStart"/>
+      <w:r>
+        <w:t>user</w:t>
+      </w:r>
+      <w:proofErr w:type="gramEnd"/>
+      <w:r>
+        <w:t xml:space="preserve"> it will not have any privilege to login or create any database resource.</w:t>
+      </w:r>
+    </w:p>
+    <w:p>
+      <w:pPr>
+        <w:ind w:left="0" w:firstLine="0"/>
+      </w:pPr>
+      <w:r>
+        <w:rPr>
+          <w:highlight w:val="yellow"/>
+        </w:rPr>
+        <w:t>Syntax:</w:t>
+      </w:r>
       <w:r>
         <w:t xml:space="preserve"> </w:t>
+      </w:r>
+    </w:p>
+    <w:p>
+      <w:pPr>
+        <w:ind w:left="0" w:firstLine="0"/>
+      </w:pPr>
+      <w:r>
+        <w:t>create user username identified by password;</w:t>
+      </w:r>
+    </w:p>
+    <w:p>
+      <w:pPr>
+        <w:ind w:left="0" w:firstLine="0"/>
+      </w:pPr>
+      <w:r>
+        <w:t>grant connect, resource to username; # this will give permission to login &amp; create database resources</w:t>
+      </w:r>
+    </w:p>
+    <w:p>
+      <w:pPr>
+        <w:ind w:left="0" w:firstLine="0"/>
+      </w:pPr>
+      <w:r>
+        <w:rPr>
+          <w:highlight w:val="yellow"/>
+        </w:rPr>
+        <w:lastRenderedPageBreak/>
+        <w:t>Example:</w:t>
+      </w:r>
+    </w:p>
+    <w:p>
+      <w:pPr>
+        <w:ind w:left="0" w:firstLine="0"/>
+      </w:pPr>
+      <w:r>
+        <w:t>create user kishor identified by Kishor123;</w:t>
+      </w:r>
+    </w:p>
+    <w:p>
+      <w:pPr>
+        <w:ind w:left="0" w:firstLine="0"/>
+      </w:pPr>
+      <w:r>
+        <w:t>In ORCLPDB, you need to set the container before you perform any task</w:t>
+      </w:r>
+    </w:p>
+    <w:p>
+      <w:pPr>
+        <w:ind w:left="0" w:firstLine="0"/>
+      </w:pPr>
+      <w:r>
+        <w:t>alter session set container=orclpdb;</w:t>
+      </w:r>
+    </w:p>
+    <w:p>
+      <w:pPr>
+        <w:ind w:left="0" w:firstLine="0"/>
+      </w:pPr>
+      <w:r>
+        <w:rPr>
+          <w:noProof/>
+        </w:rPr>
+        <w:drawing>
+          <wp:inline distT="0" distB="0" distL="0" distR="0" wp14:anchorId="3E5F6F22" wp14:editId="3031DBE6">
+            <wp:extent cx="5943600" cy="1264285"/>
+            <wp:effectExtent l="0" t="0" r="0" b="0"/>
+            <wp:docPr id="87997924" name="Picture 1"/>
+            <wp:cNvGraphicFramePr>
+              <a:graphicFrameLocks xmlns:a="http://schemas.openxmlformats.org/drawingml/2006/main" noChangeAspect="1"/>
+            </wp:cNvGraphicFramePr>
+            <a:graphic xmlns:a="http://schemas.openxmlformats.org/drawingml/2006/main">
+              <a:graphicData uri="http://schemas.openxmlformats.org/drawingml/2006/picture">
+                <pic:pic xmlns:pic="http://schemas.openxmlformats.org/drawingml/2006/picture">
+                  <pic:nvPicPr>
+                    <pic:cNvPr id="87997924" name=""/>
+                    <pic:cNvPicPr/>
+                  </pic:nvPicPr>
+                  <pic:blipFill>
+                    <a:blip r:embed="rId6"/>
+                    <a:stretch>
+                      <a:fillRect/>
+                    </a:stretch>
+                  </pic:blipFill>
+                  <pic:spPr>
+                    <a:xfrm>
+                      <a:off x="0" y="0"/>
+                      <a:ext cx="5943600" cy="1264285"/>
+                    </a:xfrm>
+                    <a:prstGeom prst="rect">
+                      <a:avLst/>
+                    </a:prstGeom>
+                  </pic:spPr>
+                </pic:pic>
+              </a:graphicData>
+            </a:graphic>
+          </wp:inline>
+        </w:drawing>
+      </w:r>
+    </w:p>
+    <w:p>
+      <w:pPr>
+        <w:ind w:left="0" w:firstLine="0"/>
+      </w:pPr>
+      <w:r>
+        <w:rPr>
+          <w:highlight w:val="yellow"/>
+        </w:rPr>
+        <w:t>Summary:</w:t>
+      </w:r>
+    </w:p>
+    <w:p>
+      <w:pPr>
+        <w:pStyle w:val="ListParagraph"/>
+        <w:numPr>
+          <w:ilvl w:val="0"/>
+          <w:numId w:val="11"/>
+        </w:numPr>
+      </w:pPr>
+      <w:r>
+        <w:t>Logged in as root user: / as sysdba or connect / as sysdba</w:t>
+      </w:r>
+    </w:p>
+    <w:p>
+      <w:pPr>
+        <w:pStyle w:val="ListParagraph"/>
+        <w:numPr>
+          <w:ilvl w:val="0"/>
+          <w:numId w:val="11"/>
+        </w:numPr>
+      </w:pPr>
+      <w:r>
+        <w:t>Created the user, grant the permission to login and also set the quota</w:t>
+      </w:r>
+    </w:p>
+    <w:p>
+      <w:pPr>
+        <w:pStyle w:val="ListParagraph"/>
+        <w:numPr>
+          <w:ilvl w:val="0"/>
+          <w:numId w:val="11"/>
+        </w:numPr>
+      </w:pPr>
+      <w:r>
+        <w:t>Unlocked the HR schema and grant the permission to login</w:t>
+      </w:r>
+    </w:p>
+    <w:p>
+      <w:pPr>
+        <w:pStyle w:val="ListParagraph"/>
+        <w:numPr>
+          <w:ilvl w:val="0"/>
+          <w:numId w:val="11"/>
+        </w:numPr>
+      </w:pPr>
+      <w:r>
+        <w:t>We used user_tables to identify the tables created by the logged in user</w:t>
+      </w:r>
+    </w:p>
+    <w:p>
+      <w:pPr>
+        <w:ind w:left="0" w:firstLine="0"/>
+      </w:pPr>
+      <w:r>
+        <w:rPr>
+          <w:highlight w:val="yellow"/>
+        </w:rPr>
+        <w:t>DUAL table</w:t>
+      </w:r>
+    </w:p>
+    <w:p>
+      <w:pPr>
+        <w:ind w:left="0" w:firstLine="0"/>
+      </w:pPr>
+      <w:r>
+        <w:t>In oracle database it is a table used to get some</w:t>
+      </w:r>
+      <w:r>
+        <w:t xml:space="preserve"> </w:t>
+      </w:r>
+      <w:r>
+        <w:t>guaranteed</w:t>
+      </w:r>
+      <w:r>
+        <w:t xml:space="preserve"> results </w:t>
+      </w:r>
+      <w:r>
+        <w:t xml:space="preserve">of one row </w:t>
+      </w:r>
+      <w:r>
+        <w:t>on any operation</w:t>
+      </w:r>
+    </w:p>
+    <w:p>
+      <w:pPr>
+        <w:ind w:left="0" w:firstLine="0"/>
+      </w:pPr>
+      <w:r>
+        <w:rPr>
+          <w:highlight w:val="yellow"/>
+        </w:rPr>
+        <w:t>Trying some arithmetic operations using DUAL table</w:t>
+      </w:r>
+    </w:p>
+    <w:p>
+      <w:pPr>
+        <w:ind w:left="0" w:firstLine="0"/>
+      </w:pPr>
+      <w:r>
+        <w:rPr>
+          <w:noProof/>
+        </w:rPr>
+        <w:lastRenderedPageBreak/>
+        <w:drawing>
+          <wp:inline distT="0" distB="0" distL="0" distR="0" wp14:anchorId="60B5021D" wp14:editId="150616EE">
+            <wp:extent cx="5943600" cy="7048500"/>
+            <wp:effectExtent l="0" t="0" r="0" b="0"/>
+            <wp:docPr id="851499663" name="Picture 1"/>
+            <wp:cNvGraphicFramePr>
+              <a:graphicFrameLocks xmlns:a="http://schemas.openxmlformats.org/drawingml/2006/main" noChangeAspect="1"/>
+            </wp:cNvGraphicFramePr>
+            <a:graphic xmlns:a="http://schemas.openxmlformats.org/drawingml/2006/main">
+              <a:graphicData uri="http://schemas.openxmlformats.org/drawingml/2006/picture">
+                <pic:pic xmlns:pic="http://schemas.openxmlformats.org/drawingml/2006/picture">
+                  <pic:nvPicPr>
+                    <pic:cNvPr id="851499663" name=""/>
+                    <pic:cNvPicPr/>
+                  </pic:nvPicPr>
+                  <pic:blipFill>
+                    <a:blip r:embed="rId7"/>
+                    <a:stretch>
+                      <a:fillRect/>
+                    </a:stretch>
+                  </pic:blipFill>
+                  <pic:spPr>
+                    <a:xfrm>
+                      <a:off x="0" y="0"/>
+                      <a:ext cx="5943600" cy="7048500"/>
+                    </a:xfrm>
+                    <a:prstGeom prst="rect">
+                      <a:avLst/>
+                    </a:prstGeom>
+                  </pic:spPr>
+                </pic:pic>
+              </a:graphicData>
+            </a:graphic>
+          </wp:inline>
+        </w:drawing>
+      </w:r>
+    </w:p>
+    <w:p>
+      <w:pPr>
+        <w:ind w:left="0" w:firstLine="0"/>
+      </w:pPr>
+      <w:r>
+        <w:rPr>
+          <w:highlight w:val="yellow"/>
+        </w:rPr>
+        <w:t>Using alias names to the columns</w:t>
+      </w:r>
+    </w:p>
+    <w:p>
+      <w:pPr>
+        <w:ind w:left="0" w:firstLine="0"/>
+      </w:pPr>
+      <w:r>
+        <w:rPr>
+          <w:noProof/>
+        </w:rPr>
+        <w:lastRenderedPageBreak/>
+        <w:drawing>
+          <wp:inline distT="0" distB="0" distL="0" distR="0" wp14:anchorId="16255279" wp14:editId="349BA070">
+            <wp:extent cx="5943600" cy="738505"/>
+            <wp:effectExtent l="0" t="0" r="0" b="4445"/>
+            <wp:docPr id="981264779" name="Picture 1"/>
+            <wp:cNvGraphicFramePr>
+              <a:graphicFrameLocks xmlns:a="http://schemas.openxmlformats.org/drawingml/2006/main" noChangeAspect="1"/>
+            </wp:cNvGraphicFramePr>
+            <a:graphic xmlns:a="http://schemas.openxmlformats.org/drawingml/2006/main">
+              <a:graphicData uri="http://schemas.openxmlformats.org/drawingml/2006/picture">
+                <pic:pic xmlns:pic="http://schemas.openxmlformats.org/drawingml/2006/picture">
+                  <pic:nvPicPr>
+                    <pic:cNvPr id="981264779" name=""/>
+                    <pic:cNvPicPr/>
+                  </pic:nvPicPr>
+                  <pic:blipFill>
+                    <a:blip r:embed="rId8"/>
+                    <a:stretch>
+                      <a:fillRect/>
+                    </a:stretch>
+                  </pic:blipFill>
+                  <pic:spPr>
+                    <a:xfrm>
+                      <a:off x="0" y="0"/>
+                      <a:ext cx="5943600" cy="738505"/>
+                    </a:xfrm>
+                    <a:prstGeom prst="rect">
+                      <a:avLst/>
+                    </a:prstGeom>
+                  </pic:spPr>
+                </pic:pic>
+              </a:graphicData>
+            </a:graphic>
+          </wp:inline>
+        </w:drawing>
+      </w:r>
+    </w:p>
+    <w:p>
+      <w:pPr>
+        <w:ind w:left="0" w:firstLine="0"/>
+      </w:pPr>
+      <w:r>
+        <w:rPr>
+          <w:highlight w:val="yellow"/>
+        </w:rPr>
+        <w:t>You can use double quotes to provide alias names having multiple words</w:t>
+      </w:r>
+    </w:p>
+    <w:p>
+      <w:pPr>
+        <w:ind w:left="0" w:firstLine="0"/>
+      </w:pPr>
+      <w:r>
+        <w:rPr>
+          <w:noProof/>
+        </w:rPr>
+        <w:drawing>
+          <wp:inline distT="0" distB="0" distL="0" distR="0" wp14:anchorId="14C2BEB9" wp14:editId="32FE0B0D">
+            <wp:extent cx="5943600" cy="1408430"/>
+            <wp:effectExtent l="0" t="0" r="0" b="1270"/>
+            <wp:docPr id="256875168" name="Picture 1"/>
+            <wp:cNvGraphicFramePr>
+              <a:graphicFrameLocks xmlns:a="http://schemas.openxmlformats.org/drawingml/2006/main" noChangeAspect="1"/>
+            </wp:cNvGraphicFramePr>
+            <a:graphic xmlns:a="http://schemas.openxmlformats.org/drawingml/2006/main">
+              <a:graphicData uri="http://schemas.openxmlformats.org/drawingml/2006/picture">
+                <pic:pic xmlns:pic="http://schemas.openxmlformats.org/drawingml/2006/picture">
+                  <pic:nvPicPr>
+                    <pic:cNvPr id="256875168" name=""/>
+                    <pic:cNvPicPr/>
+                  </pic:nvPicPr>
+                  <pic:blipFill>
+                    <a:blip r:embed="rId9"/>
+                    <a:stretch>
+                      <a:fillRect/>
+                    </a:stretch>
+                  </pic:blipFill>
+                  <pic:spPr>
+                    <a:xfrm>
+                      <a:off x="0" y="0"/>
+                      <a:ext cx="5943600" cy="1408430"/>
+                    </a:xfrm>
+                    <a:prstGeom prst="rect">
+                      <a:avLst/>
+                    </a:prstGeom>
+                  </pic:spPr>
+                </pic:pic>
+              </a:graphicData>
+            </a:graphic>
+          </wp:inline>
+        </w:drawing>
+      </w:r>
+    </w:p>
+    <w:p>
+      <w:pPr>
+        <w:ind w:left="0" w:firstLine="0"/>
+      </w:pPr>
+      <w:r>
+        <w:rPr>
+          <w:highlight w:val="yellow"/>
+        </w:rPr>
+        <w:t xml:space="preserve">Applying select &amp; arithmetic operation on </w:t>
+      </w:r>
+      <w:proofErr w:type="gramStart"/>
+      <w:r>
+        <w:rPr>
+          <w:highlight w:val="yellow"/>
+        </w:rPr>
+        <w:t>HR.EMPLOYEES</w:t>
+      </w:r>
+      <w:proofErr w:type="gramEnd"/>
+      <w:r>
+        <w:rPr>
+          <w:highlight w:val="yellow"/>
+        </w:rPr>
+        <w:t xml:space="preserve"> table</w:t>
+      </w:r>
+    </w:p>
+    <w:p>
+      <w:pPr>
+        <w:ind w:left="0" w:firstLine="0"/>
+      </w:pPr>
+      <w:r>
+        <w:rPr>
+          <w:noProof/>
+        </w:rPr>
+        <w:drawing>
+          <wp:inline distT="0" distB="0" distL="0" distR="0" wp14:anchorId="5A489DDF" wp14:editId="0732CC44">
+            <wp:extent cx="5943600" cy="1960880"/>
+            <wp:effectExtent l="0" t="0" r="0" b="1270"/>
+            <wp:docPr id="1987308228" name="Picture 1"/>
+            <wp:cNvGraphicFramePr>
+              <a:graphicFrameLocks xmlns:a="http://schemas.openxmlformats.org/drawingml/2006/main" noChangeAspect="1"/>
+            </wp:cNvGraphicFramePr>
+            <a:graphic xmlns:a="http://schemas.openxmlformats.org/drawingml/2006/main">
+              <a:graphicData uri="http://schemas.openxmlformats.org/drawingml/2006/picture">
+                <pic:pic xmlns:pic="http://schemas.openxmlformats.org/drawingml/2006/picture">
+                  <pic:nvPicPr>
+                    <pic:cNvPr id="1987308228" name=""/>
+                    <pic:cNvPicPr/>
+                  </pic:nvPicPr>
+                  <pic:blipFill>
+                    <a:blip r:embed="rId10"/>
+                    <a:stretch>
+                      <a:fillRect/>
+                    </a:stretch>
+                  </pic:blipFill>
+                  <pic:spPr>
+                    <a:xfrm>
+                      <a:off x="0" y="0"/>
+                      <a:ext cx="5943600" cy="1960880"/>
+                    </a:xfrm>
+                    <a:prstGeom prst="rect">
+                      <a:avLst/>
+                    </a:prstGeom>
+                  </pic:spPr>
+                </pic:pic>
+              </a:graphicData>
+            </a:graphic>
+          </wp:inline>
+        </w:drawing>
+      </w:r>
+    </w:p>
+    <w:p>
+      <w:pPr>
+        <w:ind w:left="0" w:firstLine="0"/>
+      </w:pPr>
+      <w:r>
+        <w:rPr>
+          <w:highlight w:val="yellow"/>
+        </w:rPr>
+        <w:t>Display the result which gives incremented salary of 5% to the annual salary</w:t>
+      </w:r>
+    </w:p>
+    <w:p>
+      <w:pPr>
+        <w:ind w:left="0" w:firstLine="0"/>
+      </w:pPr>
+      <w:r>
+        <w:rPr>
+          <w:noProof/>
+        </w:rPr>
+        <w:drawing>
+          <wp:inline distT="0" distB="0" distL="0" distR="0" wp14:anchorId="5F5CD556" wp14:editId="132D3D26">
+            <wp:extent cx="5943600" cy="1985010"/>
+            <wp:effectExtent l="0" t="0" r="0" b="0"/>
+            <wp:docPr id="444575556" name="Picture 1"/>
+            <wp:cNvGraphicFramePr>
+              <a:graphicFrameLocks xmlns:a="http://schemas.openxmlformats.org/drawingml/2006/main" noChangeAspect="1"/>
+            </wp:cNvGraphicFramePr>
+            <a:graphic xmlns:a="http://schemas.openxmlformats.org/drawingml/2006/main">
+              <a:graphicData uri="http://schemas.openxmlformats.org/drawingml/2006/picture">
+                <pic:pic xmlns:pic="http://schemas.openxmlformats.org/drawingml/2006/picture">
+                  <pic:nvPicPr>
+                    <pic:cNvPr id="444575556" name=""/>
+                    <pic:cNvPicPr/>
+                  </pic:nvPicPr>
+                  <pic:blipFill>
+                    <a:blip r:embed="rId11"/>
+                    <a:stretch>
+                      <a:fillRect/>
+                    </a:stretch>
+                  </pic:blipFill>
+                  <pic:spPr>
+                    <a:xfrm>
+                      <a:off x="0" y="0"/>
+                      <a:ext cx="5943600" cy="1985010"/>
+                    </a:xfrm>
+                    <a:prstGeom prst="rect">
+                      <a:avLst/>
+                    </a:prstGeom>
+                  </pic:spPr>
+                </pic:pic>
+              </a:graphicData>
+            </a:graphic>
+          </wp:inline>
+        </w:drawing>
+      </w:r>
+    </w:p>
+    <w:p>
+      <w:pPr>
+        <w:ind w:left="0" w:firstLine="0"/>
+      </w:pPr>
+      <w:r>
+        <w:rPr>
+          <w:highlight w:val="yellow"/>
+        </w:rPr>
+        <w:lastRenderedPageBreak/>
+        <w:t>Concatenation in oracle</w:t>
+      </w:r>
+    </w:p>
+    <w:p>
+      <w:pPr>
+        <w:ind w:left="0" w:firstLine="0"/>
+      </w:pPr>
+      <w:r>
+        <w:rPr>
+          <w:noProof/>
+        </w:rPr>
+        <w:drawing>
+          <wp:inline distT="0" distB="0" distL="0" distR="0" wp14:anchorId="052C95F6" wp14:editId="3F43EA70">
+            <wp:extent cx="5943600" cy="226695"/>
+            <wp:effectExtent l="0" t="0" r="0" b="1905"/>
+            <wp:docPr id="1269988734" name="Picture 1"/>
+            <wp:cNvGraphicFramePr>
+              <a:graphicFrameLocks xmlns:a="http://schemas.openxmlformats.org/drawingml/2006/main" noChangeAspect="1"/>
+            </wp:cNvGraphicFramePr>
+            <a:graphic xmlns:a="http://schemas.openxmlformats.org/drawingml/2006/main">
+              <a:graphicData uri="http://schemas.openxmlformats.org/drawingml/2006/picture">
+                <pic:pic xmlns:pic="http://schemas.openxmlformats.org/drawingml/2006/picture">
+                  <pic:nvPicPr>
+                    <pic:cNvPr id="1269988734" name=""/>
+                    <pic:cNvPicPr/>
+                  </pic:nvPicPr>
+                  <pic:blipFill>
+                    <a:blip r:embed="rId12"/>
+                    <a:stretch>
+                      <a:fillRect/>
+                    </a:stretch>
+                  </pic:blipFill>
+                  <pic:spPr>
+                    <a:xfrm>
+                      <a:off x="0" y="0"/>
+                      <a:ext cx="5943600" cy="226695"/>
+                    </a:xfrm>
+                    <a:prstGeom prst="rect">
+                      <a:avLst/>
+                    </a:prstGeom>
+                  </pic:spPr>
+                </pic:pic>
+              </a:graphicData>
+            </a:graphic>
+          </wp:inline>
+        </w:drawing>
+      </w:r>
+    </w:p>
+    <w:p>
+      <w:pPr>
+        <w:ind w:left="0" w:firstLine="0"/>
+      </w:pPr>
+      <w:r>
+        <w:rPr>
+          <w:highlight w:val="yellow"/>
+        </w:rPr>
+        <w:t>Output:</w:t>
+      </w:r>
+    </w:p>
+    <w:p>
+      <w:pPr>
+        <w:ind w:left="0" w:firstLine="0"/>
+      </w:pPr>
+      <w:r>
+        <w:rPr>
+          <w:noProof/>
+        </w:rPr>
+        <w:drawing>
+          <wp:inline distT="0" distB="0" distL="0" distR="0" wp14:anchorId="2077D213" wp14:editId="2FC2DBD9">
+            <wp:extent cx="3801005" cy="2267266"/>
+            <wp:effectExtent l="0" t="0" r="9525" b="0"/>
+            <wp:docPr id="1337042461" name="Picture 1"/>
+            <wp:cNvGraphicFramePr>
+              <a:graphicFrameLocks xmlns:a="http://schemas.openxmlformats.org/drawingml/2006/main" noChangeAspect="1"/>
+            </wp:cNvGraphicFramePr>
+            <a:graphic xmlns:a="http://schemas.openxmlformats.org/drawingml/2006/main">
+              <a:graphicData uri="http://schemas.openxmlformats.org/drawingml/2006/picture">
+                <pic:pic xmlns:pic="http://schemas.openxmlformats.org/drawingml/2006/picture">
+                  <pic:nvPicPr>
+                    <pic:cNvPr id="1337042461" name=""/>
+                    <pic:cNvPicPr/>
+                  </pic:nvPicPr>
+                  <pic:blipFill>
+                    <a:blip r:embed="rId13"/>
+                    <a:stretch>
+                      <a:fillRect/>
+                    </a:stretch>
+                  </pic:blipFill>
+                  <pic:spPr>
+                    <a:xfrm>
+                      <a:off x="0" y="0"/>
+                      <a:ext cx="3801005" cy="2267266"/>
+                    </a:xfrm>
+                    <a:prstGeom prst="rect">
+                      <a:avLst/>
+                    </a:prstGeom>
+                  </pic:spPr>
+                </pic:pic>
+              </a:graphicData>
+            </a:graphic>
+          </wp:inline>
+        </w:drawing>
+      </w:r>
+    </w:p>
+    <w:p>
+      <w:pPr>
+        <w:ind w:left="0" w:firstLine="0"/>
+      </w:pPr>
+      <w:r>
+        <w:rPr>
+          <w:highlight w:val="yellow"/>
+        </w:rPr>
+        <w:t>Alternative quote operator in oracle</w:t>
+      </w:r>
+    </w:p>
+    <w:p>
+      <w:pPr>
+        <w:ind w:left="0" w:firstLine="0"/>
+      </w:pPr>
+      <w:r>
+        <w:t xml:space="preserve">To avoid confusions while using lot of quotes in a string you can use q’[strings]’ </w:t>
+      </w:r>
+    </w:p>
+    <w:p>
+      <w:pPr>
+        <w:ind w:left="0" w:firstLine="0"/>
+      </w:pPr>
+      <w:r>
+        <w:rPr>
+          <w:noProof/>
+        </w:rPr>
+        <w:drawing>
+          <wp:inline distT="0" distB="0" distL="0" distR="0" wp14:anchorId="2A485533" wp14:editId="07520871">
+            <wp:extent cx="5943600" cy="2268220"/>
+            <wp:effectExtent l="0" t="0" r="0" b="0"/>
+            <wp:docPr id="590906721" name="Picture 1"/>
+            <wp:cNvGraphicFramePr>
+              <a:graphicFrameLocks xmlns:a="http://schemas.openxmlformats.org/drawingml/2006/main" noChangeAspect="1"/>
+            </wp:cNvGraphicFramePr>
+            <a:graphic xmlns:a="http://schemas.openxmlformats.org/drawingml/2006/main">
+              <a:graphicData uri="http://schemas.openxmlformats.org/drawingml/2006/picture">
+                <pic:pic xmlns:pic="http://schemas.openxmlformats.org/drawingml/2006/picture">
+                  <pic:nvPicPr>
+                    <pic:cNvPr id="590906721" name=""/>
+                    <pic:cNvPicPr/>
+                  </pic:nvPicPr>
+                  <pic:blipFill>
+                    <a:blip r:embed="rId14"/>
+                    <a:stretch>
+                      <a:fillRect/>
+                    </a:stretch>
+                  </pic:blipFill>
+                  <pic:spPr>
+                    <a:xfrm>
+                      <a:off x="0" y="0"/>
+                      <a:ext cx="5943600" cy="2268220"/>
+                    </a:xfrm>
+                    <a:prstGeom prst="rect">
+                      <a:avLst/>
+                    </a:prstGeom>
+                  </pic:spPr>
+                </pic:pic>
+              </a:graphicData>
+            </a:graphic>
+          </wp:inline>
+        </w:drawing>
+      </w:r>
+    </w:p>
+    <w:p>
+      <w:pPr>
+        <w:ind w:left="0" w:firstLine="0"/>
+      </w:pPr>
+      <w:r>
+        <w:rPr>
+          <w:highlight w:val="yellow"/>
+        </w:rPr>
+        <w:t>&amp; and &amp;&amp;</w:t>
+      </w:r>
+      <w:r>
+        <w:t xml:space="preserve"> </w:t>
+      </w:r>
+    </w:p>
+    <w:p>
+      <w:pPr>
+        <w:ind w:left="0" w:firstLine="0"/>
+      </w:pPr>
+      <w:r>
+        <w:t>&amp; asks for input each time</w:t>
+      </w:r>
+    </w:p>
+    <w:p>
+      <w:pPr>
+        <w:ind w:left="0" w:firstLine="0"/>
+      </w:pPr>
+      <w:r>
+        <w:t>&amp;&amp; asks for input only once &amp; reuses the value, you can change the value with define.</w:t>
+      </w:r>
+    </w:p>
+    <w:p>
+      <w:pPr>
+        <w:ind w:left="0" w:firstLine="0"/>
+      </w:pPr>
+      <w:r>
+        <w:rPr>
+          <w:noProof/>
+        </w:rPr>
+        <w:lastRenderedPageBreak/>
+        <w:drawing>
+          <wp:inline distT="0" distB="0" distL="0" distR="0" wp14:anchorId="5CAEBE49" wp14:editId="47AF2583">
+            <wp:extent cx="5943600" cy="2863850"/>
+            <wp:effectExtent l="0" t="0" r="0" b="0"/>
+            <wp:docPr id="721694009" name="Picture 1"/>
+            <wp:cNvGraphicFramePr>
+              <a:graphicFrameLocks xmlns:a="http://schemas.openxmlformats.org/drawingml/2006/main" noChangeAspect="1"/>
+            </wp:cNvGraphicFramePr>
+            <a:graphic xmlns:a="http://schemas.openxmlformats.org/drawingml/2006/main">
+              <a:graphicData uri="http://schemas.openxmlformats.org/drawingml/2006/picture">
+                <pic:pic xmlns:pic="http://schemas.openxmlformats.org/drawingml/2006/picture">
+                  <pic:nvPicPr>
+                    <pic:cNvPr id="721694009" name=""/>
+                    <pic:cNvPicPr/>
+                  </pic:nvPicPr>
+                  <pic:blipFill>
+                    <a:blip r:embed="rId15"/>
+                    <a:stretch>
+                      <a:fillRect/>
+                    </a:stretch>
+                  </pic:blipFill>
+                  <pic:spPr>
+                    <a:xfrm>
+                      <a:off x="0" y="0"/>
+                      <a:ext cx="5943600" cy="2863850"/>
+                    </a:xfrm>
+                    <a:prstGeom prst="rect">
+                      <a:avLst/>
+                    </a:prstGeom>
+                  </pic:spPr>
+                </pic:pic>
+              </a:graphicData>
+            </a:graphic>
+          </wp:inline>
+        </w:drawing>
+      </w:r>
+    </w:p>
+    <w:p>
+      <w:pPr>
+        <w:ind w:left="0" w:firstLine="0"/>
+      </w:pPr>
+      <w:r>
+        <w:t>If you wish to not see the old &amp; new query you can use set verify off and change to on, if you wish to see the old &amp; new query use set verify on</w:t>
+      </w:r>
+    </w:p>
+    <w:p>
+      <w:pPr>
+        <w:ind w:left="0" w:firstLine="0"/>
+      </w:pPr>
+      <w:r>
+        <w:rPr>
+          <w:noProof/>
+        </w:rPr>
+        <w:drawing>
+          <wp:inline distT="0" distB="0" distL="0" distR="0" wp14:anchorId="57F13D51" wp14:editId="04348303">
+            <wp:extent cx="5943600" cy="1549400"/>
+            <wp:effectExtent l="0" t="0" r="0" b="0"/>
+            <wp:docPr id="871117311" name="Picture 1"/>
+            <wp:cNvGraphicFramePr>
+              <a:graphicFrameLocks xmlns:a="http://schemas.openxmlformats.org/drawingml/2006/main" noChangeAspect="1"/>
+            </wp:cNvGraphicFramePr>
+            <a:graphic xmlns:a="http://schemas.openxmlformats.org/drawingml/2006/main">
+              <a:graphicData uri="http://schemas.openxmlformats.org/drawingml/2006/picture">
+                <pic:pic xmlns:pic="http://schemas.openxmlformats.org/drawingml/2006/picture">
+                  <pic:nvPicPr>
+                    <pic:cNvPr id="871117311" name=""/>
+                    <pic:cNvPicPr/>
+                  </pic:nvPicPr>
+                  <pic:blipFill>
+                    <a:blip r:embed="rId16"/>
+                    <a:stretch>
+                      <a:fillRect/>
+                    </a:stretch>
+                  </pic:blipFill>
+                  <pic:spPr>
+                    <a:xfrm>
+                      <a:off x="0" y="0"/>
+                      <a:ext cx="5943600" cy="1549400"/>
+                    </a:xfrm>
+                    <a:prstGeom prst="rect">
+                      <a:avLst/>
+                    </a:prstGeom>
+                  </pic:spPr>
+                </pic:pic>
+              </a:graphicData>
+            </a:graphic>
+          </wp:inline>
+        </w:drawing>
+      </w:r>
+    </w:p>
+    <w:p>
+      <w:pPr>
+        <w:ind w:left="0" w:firstLine="0"/>
+      </w:pPr>
+    </w:p>
+    <w:p>
+      <w:pPr>
+        <w:ind w:left="0" w:firstLine="0"/>
+      </w:pPr>
+      <w:r>
+        <w:rPr>
+          <w:highlight w:val="yellow"/>
+        </w:rPr>
+        <w:t>SQL Functions</w:t>
+      </w:r>
+    </w:p>
+    <w:p>
+      <w:pPr>
+        <w:ind w:left="0" w:firstLine="0"/>
+      </w:pPr>
+      <w:r>
+        <w:t xml:space="preserve">In Oracle, </w:t>
+      </w:r>
+      <w:r>
+        <w:rPr>
+          <w:b/>
+          <w:bCs/>
+        </w:rPr>
+        <w:t>SQL functions</w:t>
+      </w:r>
+      <w:r>
+        <w:t xml:space="preserve"> are built-in operations that let you </w:t>
+      </w:r>
+      <w:r>
+        <w:rPr>
+          <w:b/>
+          <w:bCs/>
+        </w:rPr>
+        <w:t>manipulate data</w:t>
+      </w:r>
+      <w:r>
+        <w:t xml:space="preserve"> in queries. They're divided into two broad categories:</w:t>
+      </w:r>
+    </w:p>
+    <w:p>
+      <w:pPr>
+        <w:pStyle w:val="ListParagraph"/>
+        <w:numPr>
+          <w:ilvl w:val="0"/>
+          <w:numId w:val="12"/>
+        </w:numPr>
+      </w:pPr>
+      <w:r>
+        <w:rPr>
+          <w:highlight w:val="yellow"/>
+        </w:rPr>
+        <w:t>Single-Row functions:</w:t>
+      </w:r>
+      <w:r>
+        <w:t xml:space="preserve"> </w:t>
+      </w:r>
+      <w:r>
+        <w:t xml:space="preserve">Operate on </w:t>
+      </w:r>
+      <w:r>
+        <w:rPr>
+          <w:b/>
+          <w:bCs/>
+        </w:rPr>
+        <w:t>one row at a time</w:t>
+      </w:r>
+      <w:r>
+        <w:t xml:space="preserve"> and return </w:t>
+      </w:r>
+      <w:r>
+        <w:rPr>
+          <w:b/>
+          <w:bCs/>
+        </w:rPr>
+        <w:t>one result per row</w:t>
+      </w:r>
+      <w:r>
+        <w:t>.</w:t>
+      </w:r>
+    </w:p>
+    <w:p>
+      <w:pPr>
+        <w:pStyle w:val="ListParagraph"/>
+        <w:numPr>
+          <w:ilvl w:val="0"/>
+          <w:numId w:val="12"/>
+        </w:numPr>
+      </w:pPr>
+      <w:r>
+        <w:rPr>
+          <w:highlight w:val="yellow"/>
+        </w:rPr>
+        <w:t>Aggregate functions:</w:t>
+      </w:r>
+      <w:r>
+        <w:t xml:space="preserve"> O</w:t>
+      </w:r>
+      <w:r>
+        <w:t xml:space="preserve">perate on </w:t>
+      </w:r>
+      <w:r>
+        <w:rPr>
+          <w:b/>
+          <w:bCs/>
+        </w:rPr>
+        <w:t>multiple rows</w:t>
+      </w:r>
+      <w:r>
+        <w:t xml:space="preserve"> and return a </w:t>
+      </w:r>
+      <w:r>
+        <w:rPr>
+          <w:b/>
+          <w:bCs/>
+        </w:rPr>
+        <w:t>single result per group</w:t>
+      </w:r>
+      <w:r>
+        <w:t xml:space="preserve"> or for the whole table.</w:t>
+      </w:r>
+    </w:p>
+    <w:p>
+      <w:pPr>
+        <w:ind w:left="0" w:firstLine="0"/>
+      </w:pPr>
+      <w:r>
+        <w:rPr>
+          <w:highlight w:val="yellow"/>
+        </w:rPr>
+        <w:t>Single row functions</w:t>
+      </w:r>
+    </w:p>
+    <w:p>
+      <w:pPr>
+        <w:ind w:left="0" w:firstLine="0"/>
+      </w:pPr>
+      <w:r>
+        <w:rPr>
+          <w:highlight w:val="yellow"/>
+        </w:rPr>
+        <w:lastRenderedPageBreak/>
+        <w:t>Character functions:</w:t>
+      </w:r>
+      <w:r>
+        <w:t xml:space="preserve"> upper, lower, initcap, substr, replace, length, trim</w:t>
+      </w:r>
+      <w:r>
+        <w:t>, concat</w:t>
+      </w:r>
+    </w:p>
+    <w:p>
+      <w:pPr>
+        <w:ind w:left="0" w:firstLine="0"/>
+      </w:pPr>
+      <w:r>
+        <w:rPr>
+          <w:highlight w:val="yellow"/>
+        </w:rPr>
+        <w:t>Numeric functions:</w:t>
+      </w:r>
+      <w:r>
+        <w:t xml:space="preserve"> trunc, round, floor, ceil, sqrt, abs, </w:t>
+      </w:r>
+      <w:r>
+        <w:t>mod</w:t>
+      </w:r>
+    </w:p>
+    <w:p>
+      <w:pPr>
+        <w:ind w:left="0" w:firstLine="0"/>
+      </w:pPr>
+      <w:r>
+        <w:rPr>
+          <w:highlight w:val="yellow"/>
+        </w:rPr>
+        <w:t>Conversion functions:</w:t>
+      </w:r>
+      <w:r>
+        <w:t xml:space="preserve"> to_char, to_date</w:t>
+      </w:r>
+    </w:p>
+    <w:p>
+      <w:pPr>
+        <w:ind w:left="0" w:firstLine="0"/>
+      </w:pPr>
+      <w:r>
+        <w:rPr>
+          <w:highlight w:val="yellow"/>
+        </w:rPr>
+        <w:t>Date functions:</w:t>
+      </w:r>
+      <w:r>
+        <w:t xml:space="preserve"> sysdate, current_date, current_timestamp, add_months, months_between</w:t>
+      </w:r>
+    </w:p>
+    <w:p>
+      <w:pPr>
+        <w:ind w:left="0" w:firstLine="0"/>
+      </w:pPr>
+      <w:r>
+        <w:rPr>
+          <w:highlight w:val="yellow"/>
+        </w:rPr>
+        <w:t>Note:</w:t>
+      </w:r>
+      <w:r>
+        <w:t xml:space="preserve"> sysdate, current_date, current_timestamp are pseudo functions, which doesn’t take parentheses</w:t>
+      </w:r>
+    </w:p>
+    <w:p>
+      <w:pPr>
+        <w:ind w:left="0" w:firstLine="0"/>
+      </w:pPr>
+      <w:r>
+        <w:t xml:space="preserve">ex: select current_date from dual; </w:t>
+      </w:r>
+    </w:p>
+    <w:p>
+      <w:pPr>
+        <w:ind w:left="0" w:firstLine="0"/>
+      </w:pPr>
+      <w:r>
+        <w:rPr>
+          <w:color w:val="EE0000"/>
+        </w:rPr>
+        <w:t xml:space="preserve">wrong: </w:t>
+      </w:r>
+      <w:r>
+        <w:t>select current_</w:t>
+      </w:r>
+      <w:proofErr w:type="gramStart"/>
+      <w:r>
+        <w:t>date(</w:t>
+      </w:r>
+      <w:proofErr w:type="gramEnd"/>
+      <w:r>
+        <w:t>) from dual;</w:t>
+      </w:r>
+    </w:p>
+    <w:p>
+      <w:pPr>
+        <w:ind w:left="0" w:firstLine="0"/>
+      </w:pPr>
+      <w:r>
+        <w:t xml:space="preserve">sysdate &amp; current_date gives the same result, however sysdate uses system clock to get the date, current_date uses the time zone of the user logged in </w:t>
+      </w:r>
+      <w:r>
+        <w:t>to get the date</w:t>
+      </w:r>
+    </w:p>
+    <w:p>
+      <w:pPr>
+        <w:ind w:left="0" w:firstLine="0"/>
+      </w:pPr>
+      <w:r>
+        <w:rPr>
+          <w:highlight w:val="yellow"/>
+        </w:rPr>
+        <w:t>Using Date</w:t>
+      </w:r>
+    </w:p>
+    <w:p>
+      <w:pPr>
+        <w:ind w:left="0" w:firstLine="0"/>
+      </w:pPr>
+      <w:r>
+        <w:drawing>
+          <wp:inline distT="0" distB="0" distL="0" distR="0" wp14:anchorId="72B05D40" wp14:editId="28AAD93A">
+            <wp:extent cx="5943600" cy="1250950"/>
+            <wp:effectExtent l="0" t="0" r="0" b="6350"/>
+            <wp:docPr id="1580163961" name="Picture 1"/>
+            <wp:cNvGraphicFramePr>
+              <a:graphicFrameLocks xmlns:a="http://schemas.openxmlformats.org/drawingml/2006/main" noChangeAspect="1"/>
+            </wp:cNvGraphicFramePr>
+            <a:graphic xmlns:a="http://schemas.openxmlformats.org/drawingml/2006/main">
+              <a:graphicData uri="http://schemas.openxmlformats.org/drawingml/2006/picture">
+                <pic:pic xmlns:pic="http://schemas.openxmlformats.org/drawingml/2006/picture">
+                  <pic:nvPicPr>
+                    <pic:cNvPr id="1580163961" name=""/>
+                    <pic:cNvPicPr/>
+                  </pic:nvPicPr>
+                  <pic:blipFill>
+                    <a:blip r:embed="rId17"/>
+                    <a:stretch>
+                      <a:fillRect/>
+                    </a:stretch>
+                  </pic:blipFill>
+                  <pic:spPr>
+                    <a:xfrm>
+                      <a:off x="0" y="0"/>
+                      <a:ext cx="5943600" cy="1250950"/>
+                    </a:xfrm>
+                    <a:prstGeom prst="rect">
+                      <a:avLst/>
+                    </a:prstGeom>
+                  </pic:spPr>
+                </pic:pic>
+              </a:graphicData>
+            </a:graphic>
+          </wp:inline>
+        </w:drawing>
+      </w:r>
+    </w:p>
+    <w:p>
+      <w:pPr>
+        <w:ind w:left="0" w:firstLine="0"/>
+      </w:pPr>
+      <w:r>
+        <w:rPr>
+          <w:highlight w:val="yellow"/>
+        </w:rPr>
+        <w:t>Using Character functions</w:t>
+      </w:r>
+    </w:p>
+    <w:p>
+      <w:pPr>
+        <w:ind w:left="0" w:firstLine="0"/>
+      </w:pPr>
+      <w:r>
+        <w:drawing>
+          <wp:inline distT="0" distB="0" distL="0" distR="0" wp14:anchorId="2CA228E3" wp14:editId="43BD6E79">
+            <wp:extent cx="5943600" cy="2030730"/>
+            <wp:effectExtent l="0" t="0" r="0" b="7620"/>
+            <wp:docPr id="1598321829" name="Picture 1"/>
+            <wp:cNvGraphicFramePr>
+              <a:graphicFrameLocks xmlns:a="http://schemas.openxmlformats.org/drawingml/2006/main" noChangeAspect="1"/>
+            </wp:cNvGraphicFramePr>
+            <a:graphic xmlns:a="http://schemas.openxmlformats.org/drawingml/2006/main">
+              <a:graphicData uri="http://schemas.openxmlformats.org/drawingml/2006/picture">
+                <pic:pic xmlns:pic="http://schemas.openxmlformats.org/drawingml/2006/picture">
+                  <pic:nvPicPr>
+                    <pic:cNvPr id="1598321829" name=""/>
+                    <pic:cNvPicPr/>
+                  </pic:nvPicPr>
+                  <pic:blipFill>
+                    <a:blip r:embed="rId18"/>
+                    <a:stretch>
+                      <a:fillRect/>
+                    </a:stretch>
+                  </pic:blipFill>
+                  <pic:spPr>
+                    <a:xfrm>
+                      <a:off x="0" y="0"/>
+                      <a:ext cx="5943600" cy="2030730"/>
+                    </a:xfrm>
+                    <a:prstGeom prst="rect">
+                      <a:avLst/>
+                    </a:prstGeom>
+                  </pic:spPr>
+                </pic:pic>
+              </a:graphicData>
+            </a:graphic>
+          </wp:inline>
+        </w:drawing>
+      </w:r>
+    </w:p>
+    <w:p>
+      <w:pPr>
+        <w:ind w:left="0" w:firstLine="0"/>
+      </w:pPr>
+    </w:p>
+    <w:p>
+      <w:pPr>
+        <w:ind w:left="0" w:firstLine="0"/>
+      </w:pPr>
+      <w:r>
+        <w:rPr>
+          <w:highlight w:val="yellow"/>
+        </w:rPr>
+        <w:t>Numeric functions</w:t>
+      </w:r>
+    </w:p>
+    <w:p>
+      <w:pPr>
+        <w:ind w:left="0" w:firstLine="0"/>
+      </w:pPr>
+      <w:r>
+        <w:drawing>
+          <wp:inline distT="0" distB="0" distL="0" distR="0" wp14:anchorId="43719649" wp14:editId="01FD92E1">
+            <wp:extent cx="5943600" cy="1494155"/>
+            <wp:effectExtent l="0" t="0" r="0" b="0"/>
+            <wp:docPr id="256046294" name="Picture 1"/>
+            <wp:cNvGraphicFramePr>
+              <a:graphicFrameLocks xmlns:a="http://schemas.openxmlformats.org/drawingml/2006/main" noChangeAspect="1"/>
+            </wp:cNvGraphicFramePr>
+            <a:graphic xmlns:a="http://schemas.openxmlformats.org/drawingml/2006/main">
+              <a:graphicData uri="http://schemas.openxmlformats.org/drawingml/2006/picture">
+                <pic:pic xmlns:pic="http://schemas.openxmlformats.org/drawingml/2006/picture">
+                  <pic:nvPicPr>
+                    <pic:cNvPr id="256046294" name=""/>
+                    <pic:cNvPicPr/>
+                  </pic:nvPicPr>
+                  <pic:blipFill>
+                    <a:blip r:embed="rId19"/>
+                    <a:stretch>
+                      <a:fillRect/>
+                    </a:stretch>
+                  </pic:blipFill>
+                  <pic:spPr>
+                    <a:xfrm>
+                      <a:off x="0" y="0"/>
+                      <a:ext cx="5943600" cy="1494155"/>
+                    </a:xfrm>
+                    <a:prstGeom prst="rect">
+                      <a:avLst/>
+                    </a:prstGeom>
+                  </pic:spPr>
+                </pic:pic>
+              </a:graphicData>
+            </a:graphic>
+          </wp:inline>
+        </w:drawing>
+      </w:r>
+    </w:p>
+    <w:p>
+      <w:pPr>
+        <w:ind w:left="0" w:firstLine="0"/>
+      </w:pPr>
+      <w:r>
+        <w:rPr>
+          <w:highlight w:val="yellow"/>
+        </w:rPr>
+        <w:t>Conversion functions</w:t>
+      </w:r>
+    </w:p>
+    <w:p>
+      <w:pPr>
+        <w:ind w:left="0" w:firstLine="0"/>
+      </w:pPr>
+      <w:r>
+        <w:t>to_char: converts date to a string</w:t>
+      </w:r>
+    </w:p>
+    <w:p>
+      <w:pPr>
+        <w:ind w:left="0" w:firstLine="0"/>
+      </w:pPr>
+      <w:r>
+        <w:t>to_date: converts string to a date</w:t>
+      </w:r>
+    </w:p>
+    <w:p>
+      <w:pPr>
+        <w:ind w:left="0" w:firstLine="0"/>
+      </w:pPr>
+      <w:r>
+        <w:drawing>
+          <wp:inline distT="0" distB="0" distL="0" distR="0" wp14:anchorId="0A21FEA9" wp14:editId="7FAA8CAF">
+            <wp:extent cx="5943600" cy="1341120"/>
+            <wp:effectExtent l="0" t="0" r="0" b="0"/>
+            <wp:docPr id="111677101" name="Picture 1"/>
+            <wp:cNvGraphicFramePr>
+              <a:graphicFrameLocks xmlns:a="http://schemas.openxmlformats.org/drawingml/2006/main" noChangeAspect="1"/>
+            </wp:cNvGraphicFramePr>
+            <a:graphic xmlns:a="http://schemas.openxmlformats.org/drawingml/2006/main">
+              <a:graphicData uri="http://schemas.openxmlformats.org/drawingml/2006/picture">
+                <pic:pic xmlns:pic="http://schemas.openxmlformats.org/drawingml/2006/picture">
+                  <pic:nvPicPr>
+                    <pic:cNvPr id="111677101" name=""/>
+                    <pic:cNvPicPr/>
+                  </pic:nvPicPr>
+                  <pic:blipFill>
+                    <a:blip r:embed="rId20"/>
+                    <a:stretch>
+                      <a:fillRect/>
+                    </a:stretch>
+                  </pic:blipFill>
+                  <pic:spPr>
+                    <a:xfrm>
+                      <a:off x="0" y="0"/>
+                      <a:ext cx="5943600" cy="1341120"/>
+                    </a:xfrm>
+                    <a:prstGeom prst="rect">
+                      <a:avLst/>
+                    </a:prstGeom>
+                  </pic:spPr>
+                </pic:pic>
+              </a:graphicData>
+            </a:graphic>
+          </wp:inline>
+        </w:drawing>
+      </w:r>
+    </w:p>
+    <w:p>
+      <w:pPr>
+        <w:ind w:left="0" w:firstLine="0"/>
+      </w:pPr>
+      <w:r>
+        <w:rPr>
+          <w:highlight w:val="yellow"/>
+        </w:rPr>
+        <w:t>Output:</w:t>
+      </w:r>
+    </w:p>
+    <w:p>
+      <w:pPr>
+        <w:ind w:left="0" w:firstLine="0"/>
+      </w:pPr>
+      <w:r>
+        <w:drawing>
+          <wp:inline distT="0" distB="0" distL="0" distR="0" wp14:anchorId="1805FF5E" wp14:editId="12EB9B45">
+            <wp:extent cx="5943600" cy="695960"/>
+            <wp:effectExtent l="0" t="0" r="0" b="8890"/>
+            <wp:docPr id="560318080" name="Picture 1"/>
+            <wp:cNvGraphicFramePr>
+              <a:graphicFrameLocks xmlns:a="http://schemas.openxmlformats.org/drawingml/2006/main" noChangeAspect="1"/>
+            </wp:cNvGraphicFramePr>
+            <a:graphic xmlns:a="http://schemas.openxmlformats.org/drawingml/2006/main">
+              <a:graphicData uri="http://schemas.openxmlformats.org/drawingml/2006/picture">
+                <pic:pic xmlns:pic="http://schemas.openxmlformats.org/drawingml/2006/picture">
+                  <pic:nvPicPr>
+                    <pic:cNvPr id="560318080" name=""/>
+                    <pic:cNvPicPr/>
+                  </pic:nvPicPr>
+                  <pic:blipFill>
+                    <a:blip r:embed="rId21"/>
+                    <a:stretch>
+                      <a:fillRect/>
+                    </a:stretch>
+                  </pic:blipFill>
+                  <pic:spPr>
+                    <a:xfrm>
+                      <a:off x="0" y="0"/>
+                      <a:ext cx="5943600" cy="695960"/>
+                    </a:xfrm>
+                    <a:prstGeom prst="rect">
+                      <a:avLst/>
+                    </a:prstGeom>
+                  </pic:spPr>
+                </pic:pic>
+              </a:graphicData>
+            </a:graphic>
+          </wp:inline>
+        </w:drawing>
+      </w:r>
+    </w:p>
+    <w:p>
+      <w:pPr>
+        <w:ind w:left="0" w:firstLine="0"/>
+      </w:pPr>
+      <w:r>
+        <w:rPr>
+          <w:highlight w:val="yellow"/>
+        </w:rPr>
+        <w:t>to_date</w:t>
+      </w:r>
+      <w:r>
+        <w:t>: It converts string to date</w:t>
+      </w:r>
+    </w:p>
+    <w:p>
+      <w:pPr>
+        <w:ind w:left="0" w:firstLine="0"/>
+      </w:pPr>
+      <w:r>
+        <w:drawing>
+          <wp:inline distT="0" distB="0" distL="0" distR="0" wp14:anchorId="48CD66A4" wp14:editId="2BC38F95">
+            <wp:extent cx="5943600" cy="831215"/>
+            <wp:effectExtent l="0" t="0" r="0" b="6985"/>
+            <wp:docPr id="788105718" name="Picture 1"/>
+            <wp:cNvGraphicFramePr>
+              <a:graphicFrameLocks xmlns:a="http://schemas.openxmlformats.org/drawingml/2006/main" noChangeAspect="1"/>
+            </wp:cNvGraphicFramePr>
+            <a:graphic xmlns:a="http://schemas.openxmlformats.org/drawingml/2006/main">
+              <a:graphicData uri="http://schemas.openxmlformats.org/drawingml/2006/picture">
+                <pic:pic xmlns:pic="http://schemas.openxmlformats.org/drawingml/2006/picture">
+                  <pic:nvPicPr>
+                    <pic:cNvPr id="788105718" name=""/>
+                    <pic:cNvPicPr/>
+                  </pic:nvPicPr>
+                  <pic:blipFill>
+                    <a:blip r:embed="rId22"/>
+                    <a:stretch>
+                      <a:fillRect/>
+                    </a:stretch>
+                  </pic:blipFill>
+                  <pic:spPr>
+                    <a:xfrm>
+                      <a:off x="0" y="0"/>
+                      <a:ext cx="5943600" cy="831215"/>
+                    </a:xfrm>
+                    <a:prstGeom prst="rect">
+                      <a:avLst/>
+                    </a:prstGeom>
+                  </pic:spPr>
+                </pic:pic>
+              </a:graphicData>
+            </a:graphic>
+          </wp:inline>
+        </w:drawing>
+      </w:r>
+    </w:p>
+    <w:p>
+      <w:pPr>
+        <w:ind w:left="0" w:firstLine="0"/>
+      </w:pPr>
+    </w:p>
+    <w:p>
+      <w:pPr>
+        <w:ind w:left="0" w:firstLine="0"/>
+      </w:pPr>
+      <w:r>
+        <w:rPr>
+          <w:highlight w:val="yellow"/>
+        </w:rPr>
+        <w:lastRenderedPageBreak/>
+        <w:t>ISO-Date format</w:t>
+      </w:r>
+    </w:p>
+    <w:p>
+      <w:pPr>
+        <w:ind w:left="0" w:firstLine="0"/>
+      </w:pPr>
+      <w:r>
+        <w:t>Globally ISO is the standard format which is used by most of the modern applications, the ISO format is dd-MM-yyyy</w:t>
+      </w:r>
+      <w:r>
+        <w:t>, but oracle is not following ISO format</w:t>
+      </w:r>
+    </w:p>
+    <w:p>
+      <w:pPr>
+        <w:ind w:left="0" w:firstLine="0"/>
+      </w:pPr>
+      <w:r>
+        <w:rPr>
+          <w:highlight w:val="yellow"/>
+        </w:rPr>
+        <w:t>RR date format</w:t>
+      </w:r>
+    </w:p>
+    <w:p>
+      <w:pPr>
+        <w:ind w:left="0" w:firstLine="0"/>
+      </w:pPr>
+      <w:r>
+        <w:t xml:space="preserve">The </w:t>
+      </w:r>
+      <w:r>
+        <w:rPr>
+          <w:b/>
+          <w:bCs/>
+        </w:rPr>
+        <w:t>RR date format</w:t>
+      </w:r>
+      <w:r>
+        <w:t xml:space="preserve"> in Oracle is a </w:t>
+      </w:r>
+      <w:r>
+        <w:rPr>
+          <w:b/>
+          <w:bCs/>
+        </w:rPr>
+        <w:t>two-digit year format</w:t>
+      </w:r>
+      <w:r>
+        <w:t xml:space="preserve"> that helps Oracle </w:t>
+      </w:r>
+      <w:r>
+        <w:rPr>
+          <w:b/>
+          <w:bCs/>
+        </w:rPr>
+        <w:t>guess the correct century</w:t>
+      </w:r>
+      <w:r>
+        <w:t xml:space="preserve"> (1900s or 2000s) when you're working with dates.</w:t>
+      </w:r>
+    </w:p>
+    <w:p>
+      <w:pPr>
+        <w:ind w:left="0" w:firstLine="0"/>
+      </w:pPr>
+      <w:r>
+        <w:t xml:space="preserve">It is especially useful when dealing with </w:t>
+      </w:r>
+      <w:r>
+        <w:rPr>
+          <w:b/>
+          <w:bCs/>
+        </w:rPr>
+        <w:t>legacy data</w:t>
+      </w:r>
+      <w:r>
+        <w:t xml:space="preserve"> or </w:t>
+      </w:r>
+      <w:r>
+        <w:rPr>
+          <w:b/>
+          <w:bCs/>
+        </w:rPr>
+        <w:t>Y2K-type logic</w:t>
+      </w:r>
+      <w:r>
+        <w:t>, where users may enter only two digits for the year.</w:t>
+      </w:r>
+    </w:p>
+    <w:p>
+      <w:pPr>
+        <w:ind w:left="0" w:firstLine="0"/>
+      </w:pPr>
+      <w:r>
+        <w:t>0 to 49 interpreted as 2000 to 2049</w:t>
+      </w:r>
+    </w:p>
+    <w:p>
+      <w:pPr>
+        <w:ind w:left="0" w:firstLine="0"/>
+      </w:pPr>
+      <w:r>
+        <w:t>50 to 99 interpreted as 1950 to 1999</w:t>
+      </w:r>
+    </w:p>
+    <w:p>
+      <w:pPr>
+        <w:ind w:left="0" w:firstLine="0"/>
+      </w:pPr>
+      <w:r>
+        <w:drawing>
+          <wp:inline distT="0" distB="0" distL="0" distR="0" wp14:anchorId="0E0B6EB1" wp14:editId="394EB6E8">
+            <wp:extent cx="5943600" cy="2124075"/>
+            <wp:effectExtent l="0" t="0" r="0" b="9525"/>
+            <wp:docPr id="305035856" name="Picture 1"/>
+            <wp:cNvGraphicFramePr>
+              <a:graphicFrameLocks xmlns:a="http://schemas.openxmlformats.org/drawingml/2006/main" noChangeAspect="1"/>
+            </wp:cNvGraphicFramePr>
+            <a:graphic xmlns:a="http://schemas.openxmlformats.org/drawingml/2006/main">
+              <a:graphicData uri="http://schemas.openxmlformats.org/drawingml/2006/picture">
+                <pic:pic xmlns:pic="http://schemas.openxmlformats.org/drawingml/2006/picture">
+                  <pic:nvPicPr>
+                    <pic:cNvPr id="305035856" name=""/>
+                    <pic:cNvPicPr/>
+                  </pic:nvPicPr>
+                  <pic:blipFill>
+                    <a:blip r:embed="rId23"/>
+                    <a:stretch>
+                      <a:fillRect/>
+                    </a:stretch>
+                  </pic:blipFill>
+                  <pic:spPr>
+                    <a:xfrm>
+                      <a:off x="0" y="0"/>
+                      <a:ext cx="5943600" cy="2124075"/>
+                    </a:xfrm>
+                    <a:prstGeom prst="rect">
+                      <a:avLst/>
+                    </a:prstGeom>
+                  </pic:spPr>
+                </pic:pic>
+              </a:graphicData>
+            </a:graphic>
+          </wp:inline>
+        </w:drawing>
+      </w:r>
+    </w:p>
+    <w:p>
+      <w:pPr>
+        <w:ind w:left="0" w:firstLine="0"/>
+      </w:pPr>
+      <w:r>
+        <w:rPr>
+          <w:highlight w:val="yellow"/>
+        </w:rPr>
+        <w:t>Aggregate functions</w:t>
+      </w:r>
+    </w:p>
+    <w:p>
+      <w:pPr>
+        <w:ind w:left="0" w:firstLine="0"/>
+      </w:pPr>
+      <w:r>
+        <w:t>Performs operations on multiple rows &amp; return single result</w:t>
+      </w:r>
+    </w:p>
+    <w:p>
+      <w:pPr>
+        <w:pStyle w:val="ListParagraph"/>
+        <w:numPr>
+          <w:ilvl w:val="0"/>
+          <w:numId w:val="13"/>
+        </w:numPr>
+      </w:pPr>
+      <w:r>
+        <w:t>count</w:t>
+      </w:r>
+    </w:p>
+    <w:p>
+      <w:pPr>
+        <w:pStyle w:val="ListParagraph"/>
+        <w:numPr>
+          <w:ilvl w:val="0"/>
+          <w:numId w:val="13"/>
+        </w:numPr>
+      </w:pPr>
+      <w:r>
+        <w:t>sum</w:t>
+      </w:r>
+    </w:p>
+    <w:p>
+      <w:pPr>
+        <w:pStyle w:val="ListParagraph"/>
+        <w:numPr>
+          <w:ilvl w:val="0"/>
+          <w:numId w:val="13"/>
+        </w:numPr>
+      </w:pPr>
+      <w:r>
+        <w:t>avg</w:t>
+      </w:r>
+    </w:p>
+    <w:p>
+      <w:pPr>
+        <w:pStyle w:val="ListParagraph"/>
+        <w:numPr>
+          <w:ilvl w:val="0"/>
+          <w:numId w:val="13"/>
+        </w:numPr>
+      </w:pPr>
+      <w:r>
+        <w:t>max</w:t>
+      </w:r>
+    </w:p>
+    <w:p>
+      <w:pPr>
+        <w:pStyle w:val="ListParagraph"/>
+        <w:numPr>
+          <w:ilvl w:val="0"/>
+          <w:numId w:val="13"/>
+        </w:numPr>
+      </w:pPr>
+      <w:r>
+        <w:t>min</w:t>
+      </w:r>
+    </w:p>
+    <w:p>
+      <w:pPr>
+        <w:ind w:left="0" w:firstLine="0"/>
+      </w:pPr>
+      <w:r>
+        <w:rPr>
+          <w:highlight w:val="yellow"/>
+        </w:rPr>
+        <w:lastRenderedPageBreak/>
+        <w:t>Total number of employees belonging to each department</w:t>
+      </w:r>
+    </w:p>
+    <w:p>
+      <w:pPr>
+        <w:ind w:left="0" w:firstLine="0"/>
+      </w:pPr>
+      <w:r>
+        <w:drawing>
+          <wp:inline distT="0" distB="0" distL="0" distR="0" wp14:anchorId="6F156ACF" wp14:editId="5C7B54F4">
+            <wp:extent cx="5943600" cy="1236980"/>
+            <wp:effectExtent l="0" t="0" r="0" b="1270"/>
+            <wp:docPr id="1595470530" name="Picture 1"/>
+            <wp:cNvGraphicFramePr>
+              <a:graphicFrameLocks xmlns:a="http://schemas.openxmlformats.org/drawingml/2006/main" noChangeAspect="1"/>
+            </wp:cNvGraphicFramePr>
+            <a:graphic xmlns:a="http://schemas.openxmlformats.org/drawingml/2006/main">
+              <a:graphicData uri="http://schemas.openxmlformats.org/drawingml/2006/picture">
+                <pic:pic xmlns:pic="http://schemas.openxmlformats.org/drawingml/2006/picture">
+                  <pic:nvPicPr>
+                    <pic:cNvPr id="1595470530" name=""/>
+                    <pic:cNvPicPr/>
+                  </pic:nvPicPr>
+                  <pic:blipFill>
+                    <a:blip r:embed="rId24"/>
+                    <a:stretch>
+                      <a:fillRect/>
+                    </a:stretch>
+                  </pic:blipFill>
+                  <pic:spPr>
+                    <a:xfrm>
+                      <a:off x="0" y="0"/>
+                      <a:ext cx="5943600" cy="1236980"/>
+                    </a:xfrm>
+                    <a:prstGeom prst="rect">
+                      <a:avLst/>
+                    </a:prstGeom>
+                  </pic:spPr>
+                </pic:pic>
+              </a:graphicData>
+            </a:graphic>
+          </wp:inline>
+        </w:drawing>
+      </w:r>
+    </w:p>
+    <w:p>
+      <w:pPr>
+        <w:ind w:left="0" w:firstLine="0"/>
+      </w:pPr>
+      <w:r>
+        <w:rPr>
+          <w:highlight w:val="yellow"/>
+        </w:rPr>
+        <w:t>OUTPUT:</w:t>
+      </w:r>
+    </w:p>
+    <w:p>
+      <w:pPr>
+        <w:ind w:left="0" w:firstLine="0"/>
+      </w:pPr>
+      <w:r>
+        <w:drawing>
+          <wp:inline distT="0" distB="0" distL="0" distR="0" wp14:anchorId="2BBAAFD0" wp14:editId="15C86474">
+            <wp:extent cx="5943600" cy="946785"/>
+            <wp:effectExtent l="0" t="0" r="0" b="5715"/>
+            <wp:docPr id="816012235" name="Picture 1"/>
+            <wp:cNvGraphicFramePr>
+              <a:graphicFrameLocks xmlns:a="http://schemas.openxmlformats.org/drawingml/2006/main" noChangeAspect="1"/>
+            </wp:cNvGraphicFramePr>
+            <a:graphic xmlns:a="http://schemas.openxmlformats.org/drawingml/2006/main">
+              <a:graphicData uri="http://schemas.openxmlformats.org/drawingml/2006/picture">
+                <pic:pic xmlns:pic="http://schemas.openxmlformats.org/drawingml/2006/picture">
+                  <pic:nvPicPr>
+                    <pic:cNvPr id="816012235" name=""/>
+                    <pic:cNvPicPr/>
+                  </pic:nvPicPr>
+                  <pic:blipFill>
+                    <a:blip r:embed="rId25"/>
+                    <a:stretch>
+                      <a:fillRect/>
+                    </a:stretch>
+                  </pic:blipFill>
+                  <pic:spPr>
+                    <a:xfrm>
+                      <a:off x="0" y="0"/>
+                      <a:ext cx="5943600" cy="946785"/>
+                    </a:xfrm>
+                    <a:prstGeom prst="rect">
+                      <a:avLst/>
+                    </a:prstGeom>
+                  </pic:spPr>
+                </pic:pic>
+              </a:graphicData>
+            </a:graphic>
+          </wp:inline>
+        </w:drawing>
+      </w:r>
+    </w:p>
+    <w:p>
+      <w:pPr>
+        <w:ind w:left="0" w:firstLine="0"/>
+      </w:pPr>
+      <w:r>
+        <w:rPr>
+          <w:highlight w:val="yellow"/>
+        </w:rPr>
+        <w:t>Activities</w:t>
+      </w:r>
+    </w:p>
+    <w:p>
+      <w:pPr>
+        <w:pStyle w:val="ListParagraph"/>
+        <w:numPr>
+          <w:ilvl w:val="0"/>
+          <w:numId w:val="13"/>
+        </w:numPr>
+      </w:pPr>
+      <w:proofErr w:type="spellStart"/>
+      <w:r>
+        <w:t>Self learning</w:t>
+      </w:r>
+      <w:proofErr w:type="spellEnd"/>
+      <w:r>
+        <w:t xml:space="preserve"> till Chapter - 6</w:t>
+      </w:r>
+    </w:p>
+    <w:p>
+      <w:pPr>
+        <w:pStyle w:val="ListParagraph"/>
+        <w:numPr>
+          <w:ilvl w:val="0"/>
+          <w:numId w:val="13"/>
+        </w:numPr>
+      </w:pPr>
+      <w:r>
+        <w:t>Keep the queries in the script file</w:t>
+      </w:r>
+      <w:r>
+        <w:t>.</w:t>
+      </w:r>
+    </w:p>
+    <w:p>
+      <w:pPr>
+        <w:pStyle w:val="ListParagraph"/>
+        <w:numPr>
+          <w:ilvl w:val="0"/>
+          <w:numId w:val="13"/>
+        </w:numPr>
+      </w:pPr>
+      <w:r>
+        <w:t>Create another script file that will have corresponding MYSQL queries</w:t>
+      </w:r>
+      <w:r>
+        <w:t xml:space="preserve"> for the queries you try in </w:t>
+      </w:r>
+      <w:proofErr w:type="spellStart"/>
+      <w:r>
+        <w:t>OracleDB</w:t>
+      </w:r>
+      <w:proofErr w:type="spellEnd"/>
+    </w:p>
+    <w:p>
+      <w:pPr>
+        <w:ind w:left="0" w:firstLine="0"/>
+      </w:pPr>
+      <w:r>
+        <w:t>Evaluation at 4PM</w:t>
       </w:r>
     </w:p>
     <w:p>
@@ -1696,6 +3896,95 @@
 <file path=word/numbering.xml><?xml version="1.0" encoding="utf-8"?>
 <w:numbering xmlns:wpc="http://schemas.microsoft.com/office/word/2010/wordprocessingCanvas" xmlns:cx="http://schemas.microsoft.com/office/drawing/2014/chartex" xmlns:cx1="http://schemas.microsoft.com/office/drawing/2015/9/8/chartex" xmlns:cx2="http://schemas.microsoft.com/office/drawing/2015/10/21/chartex" xmlns:cx3="http://schemas.microsoft.com/office/drawing/2016/5/9/chartex" xmlns:cx4="http://schemas.microsoft.com/office/drawing/2016/5/10/chartex" xmlns:cx5="http://schemas.microsoft.com/office/drawing/2016/5/11/chartex" xmlns:cx6="http://schemas.microsoft.com/office/drawing/2016/5/12/chartex" xmlns:cx7="http://schemas.microsoft.com/office/drawing/2016/5/13/chartex" xmlns:cx8="http://schemas.microsoft.com/office/drawing/2016/5/14/chartex" xmlns:mc="http://schemas.openxmlformats.org/markup-compatibility/2006" xmlns:aink="http://schemas.microsoft.com/office/drawing/2016/ink" xmlns:am3d="http://schemas.microsoft.com/office/drawing/2017/model3d" xmlns:o="urn:schemas-microsoft-com:office:office" xmlns:oel="http://schemas.microsoft.com/office/2019/extlst" xmlns:r="http://schemas.openxmlformats.org/officeDocument/2006/relationships" xmlns:m="http://schemas.openxmlformats.org/officeDocument/2006/math" xmlns:v="urn:schemas-microsoft-com:vml" xmlns:wp14="http://schemas.microsoft.com/office/word/2010/wordprocessingDrawing" xmlns:wp="http://schemas.openxmlformats.org/drawingml/2006/wordprocessingDrawing" xmlns:w10="urn:schemas-microsoft-com:office:word" xmlns:w="http://schemas.openxmlformats.org/wordprocessingml/2006/main" xmlns:w14="http://schemas.microsoft.com/office/word/2010/wordml" xmlns:w15="http://schemas.microsoft.com/office/word/2012/wordml" xmlns:w16cex="http://schemas.microsoft.com/office/word/2018/wordml/cex" xmlns:w16cid="http://schemas.microsoft.com/office/word/2016/wordml/cid" xmlns:w16="http://schemas.microsoft.com/office/word/2018/wordml" xmlns:w16du="http://schemas.microsoft.com/office/word/2023/wordml/word16du" xmlns:w16sdtdh="http://schemas.microsoft.com/office/word/2020/wordml/sdtdatahash" xmlns:w16sdtfl="http://schemas.microsoft.com/office/word/2024/wordml/sdtformatlock" xmlns:w16se="http://schemas.microsoft.com/office/word/2015/wordml/symex" xmlns:wpg="http://schemas.microsoft.com/office/word/2010/wordprocessingGroup" xmlns:wpi="http://schemas.microsoft.com/office/word/2010/wordprocessingInk" xmlns:wne="http://schemas.microsoft.com/office/word/2006/wordml" xmlns:wps="http://schemas.microsoft.com/office/word/2010/wordprocessingShape" mc:Ignorable="w14 w15 w16se w16cid w16 w16cex w16sdtdh w16sdtfl w16du wp14">
   <w:abstractNum w:abstractNumId="0" w15:restartNumberingAfterBreak="0">
+    <w:nsid w:val="01110E4F"/>
+    <w:multiLevelType w:val="hybridMultilevel"/>
+    <w:tmpl w:val="FA4239B2"/>
+    <w:lvl w:ilvl="0" w:tplc="0409000F">
+      <w:start w:val="1"/>
+      <w:numFmt w:val="decimal"/>
+      <w:lvlText w:val="%1."/>
+      <w:lvlJc w:val="left"/>
+      <w:pPr>
+        <w:ind w:left="720" w:hanging="360"/>
+      </w:pPr>
+      <w:rPr>
+        <w:rFonts w:hint="default"/>
+      </w:rPr>
+    </w:lvl>
+    <w:lvl w:ilvl="1" w:tplc="04090019" w:tentative="1">
+      <w:start w:val="1"/>
+      <w:numFmt w:val="lowerLetter"/>
+      <w:lvlText w:val="%2."/>
+      <w:lvlJc w:val="left"/>
+      <w:pPr>
+        <w:ind w:left="1440" w:hanging="360"/>
+      </w:pPr>
+    </w:lvl>
+    <w:lvl w:ilvl="2" w:tplc="0409001B" w:tentative="1">
+      <w:start w:val="1"/>
+      <w:numFmt w:val="lowerRoman"/>
+      <w:lvlText w:val="%3."/>
+      <w:lvlJc w:val="right"/>
+      <w:pPr>
+        <w:ind w:left="2160" w:hanging="180"/>
+      </w:pPr>
+    </w:lvl>
+    <w:lvl w:ilvl="3" w:tplc="0409000F" w:tentative="1">
+      <w:start w:val="1"/>
+      <w:numFmt w:val="decimal"/>
+      <w:lvlText w:val="%4."/>
+      <w:lvlJc w:val="left"/>
+      <w:pPr>
+        <w:ind w:left="2880" w:hanging="360"/>
+      </w:pPr>
+    </w:lvl>
+    <w:lvl w:ilvl="4" w:tplc="04090019" w:tentative="1">
+      <w:start w:val="1"/>
+      <w:numFmt w:val="lowerLetter"/>
+      <w:lvlText w:val="%5."/>
+      <w:lvlJc w:val="left"/>
+      <w:pPr>
+        <w:ind w:left="3600" w:hanging="360"/>
+      </w:pPr>
+    </w:lvl>
+    <w:lvl w:ilvl="5" w:tplc="0409001B" w:tentative="1">
+      <w:start w:val="1"/>
+      <w:numFmt w:val="lowerRoman"/>
+      <w:lvlText w:val="%6."/>
+      <w:lvlJc w:val="right"/>
+      <w:pPr>
+        <w:ind w:left="4320" w:hanging="180"/>
+      </w:pPr>
+    </w:lvl>
+    <w:lvl w:ilvl="6" w:tplc="0409000F" w:tentative="1">
+      <w:start w:val="1"/>
+      <w:numFmt w:val="decimal"/>
+      <w:lvlText w:val="%7."/>
+      <w:lvlJc w:val="left"/>
+      <w:pPr>
+        <w:ind w:left="5040" w:hanging="360"/>
+      </w:pPr>
+    </w:lvl>
+    <w:lvl w:ilvl="7" w:tplc="04090019" w:tentative="1">
+      <w:start w:val="1"/>
+      <w:numFmt w:val="lowerLetter"/>
+      <w:lvlText w:val="%8."/>
+      <w:lvlJc w:val="left"/>
+      <w:pPr>
+        <w:ind w:left="5760" w:hanging="360"/>
+      </w:pPr>
+    </w:lvl>
+    <w:lvl w:ilvl="8" w:tplc="0409001B" w:tentative="1">
+      <w:start w:val="1"/>
+      <w:numFmt w:val="lowerRoman"/>
+      <w:lvlText w:val="%9."/>
+      <w:lvlJc w:val="right"/>
+      <w:pPr>
+        <w:ind w:left="6480" w:hanging="180"/>
+      </w:pPr>
+    </w:lvl>
+  </w:abstractNum>
+  <w:abstractNum w:abstractNumId="1" w15:restartNumberingAfterBreak="0">
     <w:nsid w:val="042A76F5"/>
     <w:multiLevelType w:val="hybridMultilevel"/>
     <w:tmpl w:val="51547CF6"/>
@@ -1808,7 +4097,7 @@
       </w:rPr>
     </w:lvl>
   </w:abstractNum>
-  <w:abstractNum w:abstractNumId="1" w15:restartNumberingAfterBreak="0">
+  <w:abstractNum w:abstractNumId="2" w15:restartNumberingAfterBreak="0">
     <w:nsid w:val="0C070CAE"/>
     <w:multiLevelType w:val="hybridMultilevel"/>
     <w:tmpl w:val="79CE347A"/>
@@ -1897,7 +4186,96 @@
       </w:pPr>
     </w:lvl>
   </w:abstractNum>
-  <w:abstractNum w:abstractNumId="2" w15:restartNumberingAfterBreak="0">
+  <w:abstractNum w:abstractNumId="3" w15:restartNumberingAfterBreak="0">
+    <w:nsid w:val="14E0045B"/>
+    <w:multiLevelType w:val="hybridMultilevel"/>
+    <w:tmpl w:val="E9588458"/>
+    <w:lvl w:ilvl="0" w:tplc="0409000F">
+      <w:start w:val="1"/>
+      <w:numFmt w:val="decimal"/>
+      <w:lvlText w:val="%1."/>
+      <w:lvlJc w:val="left"/>
+      <w:pPr>
+        <w:ind w:left="720" w:hanging="360"/>
+      </w:pPr>
+      <w:rPr>
+        <w:rFonts w:hint="default"/>
+      </w:rPr>
+    </w:lvl>
+    <w:lvl w:ilvl="1" w:tplc="04090019" w:tentative="1">
+      <w:start w:val="1"/>
+      <w:numFmt w:val="lowerLetter"/>
+      <w:lvlText w:val="%2."/>
+      <w:lvlJc w:val="left"/>
+      <w:pPr>
+        <w:ind w:left="1440" w:hanging="360"/>
+      </w:pPr>
+    </w:lvl>
+    <w:lvl w:ilvl="2" w:tplc="0409001B" w:tentative="1">
+      <w:start w:val="1"/>
+      <w:numFmt w:val="lowerRoman"/>
+      <w:lvlText w:val="%3."/>
+      <w:lvlJc w:val="right"/>
+      <w:pPr>
+        <w:ind w:left="2160" w:hanging="180"/>
+      </w:pPr>
+    </w:lvl>
+    <w:lvl w:ilvl="3" w:tplc="0409000F" w:tentative="1">
+      <w:start w:val="1"/>
+      <w:numFmt w:val="decimal"/>
+      <w:lvlText w:val="%4."/>
+      <w:lvlJc w:val="left"/>
+      <w:pPr>
+        <w:ind w:left="2880" w:hanging="360"/>
+      </w:pPr>
+    </w:lvl>
+    <w:lvl w:ilvl="4" w:tplc="04090019" w:tentative="1">
+      <w:start w:val="1"/>
+      <w:numFmt w:val="lowerLetter"/>
+      <w:lvlText w:val="%5."/>
+      <w:lvlJc w:val="left"/>
+      <w:pPr>
+        <w:ind w:left="3600" w:hanging="360"/>
+      </w:pPr>
+    </w:lvl>
+    <w:lvl w:ilvl="5" w:tplc="0409001B" w:tentative="1">
+      <w:start w:val="1"/>
+      <w:numFmt w:val="lowerRoman"/>
+      <w:lvlText w:val="%6."/>
+      <w:lvlJc w:val="right"/>
+      <w:pPr>
+        <w:ind w:left="4320" w:hanging="180"/>
+      </w:pPr>
+    </w:lvl>
+    <w:lvl w:ilvl="6" w:tplc="0409000F" w:tentative="1">
+      <w:start w:val="1"/>
+      <w:numFmt w:val="decimal"/>
+      <w:lvlText w:val="%7."/>
+      <w:lvlJc w:val="left"/>
+      <w:pPr>
+        <w:ind w:left="5040" w:hanging="360"/>
+      </w:pPr>
+    </w:lvl>
+    <w:lvl w:ilvl="7" w:tplc="04090019" w:tentative="1">
+      <w:start w:val="1"/>
+      <w:numFmt w:val="lowerLetter"/>
+      <w:lvlText w:val="%8."/>
+      <w:lvlJc w:val="left"/>
+      <w:pPr>
+        <w:ind w:left="5760" w:hanging="360"/>
+      </w:pPr>
+    </w:lvl>
+    <w:lvl w:ilvl="8" w:tplc="0409001B" w:tentative="1">
+      <w:start w:val="1"/>
+      <w:numFmt w:val="lowerRoman"/>
+      <w:lvlText w:val="%9."/>
+      <w:lvlJc w:val="right"/>
+      <w:pPr>
+        <w:ind w:left="6480" w:hanging="180"/>
+      </w:pPr>
+    </w:lvl>
+  </w:abstractNum>
+  <w:abstractNum w:abstractNumId="4" w15:restartNumberingAfterBreak="0">
     <w:nsid w:val="21AC07B4"/>
     <w:multiLevelType w:val="hybridMultilevel"/>
     <w:tmpl w:val="7ACC4B24"/>
@@ -1986,7 +4364,7 @@
       </w:pPr>
     </w:lvl>
   </w:abstractNum>
-  <w:abstractNum w:abstractNumId="3" w15:restartNumberingAfterBreak="0">
+  <w:abstractNum w:abstractNumId="5" w15:restartNumberingAfterBreak="0">
     <w:nsid w:val="2B10375A"/>
     <w:multiLevelType w:val="hybridMultilevel"/>
     <w:tmpl w:val="EE34DAC6"/>
@@ -2075,7 +4453,7 @@
       </w:pPr>
     </w:lvl>
   </w:abstractNum>
-  <w:abstractNum w:abstractNumId="4" w15:restartNumberingAfterBreak="0">
+  <w:abstractNum w:abstractNumId="6" w15:restartNumberingAfterBreak="0">
     <w:nsid w:val="2EAE0BB7"/>
     <w:multiLevelType w:val="hybridMultilevel"/>
     <w:tmpl w:val="7040A904"/>
@@ -2188,7 +4566,7 @@
       </w:rPr>
     </w:lvl>
   </w:abstractNum>
-  <w:abstractNum w:abstractNumId="5" w15:restartNumberingAfterBreak="0">
+  <w:abstractNum w:abstractNumId="7" w15:restartNumberingAfterBreak="0">
     <w:nsid w:val="42D65BE2"/>
     <w:multiLevelType w:val="hybridMultilevel"/>
     <w:tmpl w:val="BAEEABC4"/>
@@ -2301,7 +4679,7 @@
       </w:rPr>
     </w:lvl>
   </w:abstractNum>
-  <w:abstractNum w:abstractNumId="6" w15:restartNumberingAfterBreak="0">
+  <w:abstractNum w:abstractNumId="8" w15:restartNumberingAfterBreak="0">
     <w:nsid w:val="467C5790"/>
     <w:multiLevelType w:val="hybridMultilevel"/>
     <w:tmpl w:val="8B9ED716"/>
@@ -2413,7 +4791,7 @@
       </w:rPr>
     </w:lvl>
   </w:abstractNum>
-  <w:abstractNum w:abstractNumId="7" w15:restartNumberingAfterBreak="0">
+  <w:abstractNum w:abstractNumId="9" w15:restartNumberingAfterBreak="0">
     <w:nsid w:val="4F40211B"/>
     <w:multiLevelType w:val="hybridMultilevel"/>
     <w:tmpl w:val="8B14F9FA"/>
@@ -2502,7 +4880,120 @@
       </w:pPr>
     </w:lvl>
   </w:abstractNum>
-  <w:abstractNum w:abstractNumId="8" w15:restartNumberingAfterBreak="0">
+  <w:abstractNum w:abstractNumId="10" w15:restartNumberingAfterBreak="0">
+    <w:nsid w:val="537035CC"/>
+    <w:multiLevelType w:val="hybridMultilevel"/>
+    <w:tmpl w:val="022EFA62"/>
+    <w:lvl w:ilvl="0" w:tplc="04090001">
+      <w:start w:val="1"/>
+      <w:numFmt w:val="bullet"/>
+      <w:lvlText w:val=""/>
+      <w:lvlJc w:val="left"/>
+      <w:pPr>
+        <w:ind w:left="720" w:hanging="360"/>
+      </w:pPr>
+      <w:rPr>
+        <w:rFonts w:ascii="Symbol" w:hAnsi="Symbol" w:hint="default"/>
+      </w:rPr>
+    </w:lvl>
+    <w:lvl w:ilvl="1" w:tplc="04090003" w:tentative="1">
+      <w:start w:val="1"/>
+      <w:numFmt w:val="bullet"/>
+      <w:lvlText w:val="o"/>
+      <w:lvlJc w:val="left"/>
+      <w:pPr>
+        <w:ind w:left="1440" w:hanging="360"/>
+      </w:pPr>
+      <w:rPr>
+        <w:rFonts w:ascii="Courier New" w:hAnsi="Courier New" w:cs="Courier New" w:hint="default"/>
+      </w:rPr>
+    </w:lvl>
+    <w:lvl w:ilvl="2" w:tplc="04090005" w:tentative="1">
+      <w:start w:val="1"/>
+      <w:numFmt w:val="bullet"/>
+      <w:lvlText w:val=""/>
+      <w:lvlJc w:val="left"/>
+      <w:pPr>
+        <w:ind w:left="2160" w:hanging="360"/>
+      </w:pPr>
+      <w:rPr>
+        <w:rFonts w:ascii="Wingdings" w:hAnsi="Wingdings" w:hint="default"/>
+      </w:rPr>
+    </w:lvl>
+    <w:lvl w:ilvl="3" w:tplc="04090001" w:tentative="1">
+      <w:start w:val="1"/>
+      <w:numFmt w:val="bullet"/>
+      <w:lvlText w:val=""/>
+      <w:lvlJc w:val="left"/>
+      <w:pPr>
+        <w:ind w:left="2880" w:hanging="360"/>
+      </w:pPr>
+      <w:rPr>
+        <w:rFonts w:ascii="Symbol" w:hAnsi="Symbol" w:hint="default"/>
+      </w:rPr>
+    </w:lvl>
+    <w:lvl w:ilvl="4" w:tplc="04090003" w:tentative="1">
+      <w:start w:val="1"/>
+      <w:numFmt w:val="bullet"/>
+      <w:lvlText w:val="o"/>
+      <w:lvlJc w:val="left"/>
+      <w:pPr>
+        <w:ind w:left="3600" w:hanging="360"/>
+      </w:pPr>
+      <w:rPr>
+        <w:rFonts w:ascii="Courier New" w:hAnsi="Courier New" w:cs="Courier New" w:hint="default"/>
+      </w:rPr>
+    </w:lvl>
+    <w:lvl w:ilvl="5" w:tplc="04090005" w:tentative="1">
+      <w:start w:val="1"/>
+      <w:numFmt w:val="bullet"/>
+      <w:lvlText w:val=""/>
+      <w:lvlJc w:val="left"/>
+      <w:pPr>
+        <w:ind w:left="4320" w:hanging="360"/>
+      </w:pPr>
+      <w:rPr>
+        <w:rFonts w:ascii="Wingdings" w:hAnsi="Wingdings" w:hint="default"/>
+      </w:rPr>
+    </w:lvl>
+    <w:lvl w:ilvl="6" w:tplc="04090001" w:tentative="1">
+      <w:start w:val="1"/>
+      <w:numFmt w:val="bullet"/>
+      <w:lvlText w:val=""/>
+      <w:lvlJc w:val="left"/>
+      <w:pPr>
+        <w:ind w:left="5040" w:hanging="360"/>
+      </w:pPr>
+      <w:rPr>
+        <w:rFonts w:ascii="Symbol" w:hAnsi="Symbol" w:hint="default"/>
+      </w:rPr>
+    </w:lvl>
+    <w:lvl w:ilvl="7" w:tplc="04090003" w:tentative="1">
+      <w:start w:val="1"/>
+      <w:numFmt w:val="bullet"/>
+      <w:lvlText w:val="o"/>
+      <w:lvlJc w:val="left"/>
+      <w:pPr>
+        <w:ind w:left="5760" w:hanging="360"/>
+      </w:pPr>
+      <w:rPr>
+        <w:rFonts w:ascii="Courier New" w:hAnsi="Courier New" w:cs="Courier New" w:hint="default"/>
+      </w:rPr>
+    </w:lvl>
+    <w:lvl w:ilvl="8" w:tplc="04090005" w:tentative="1">
+      <w:start w:val="1"/>
+      <w:numFmt w:val="bullet"/>
+      <w:lvlText w:val=""/>
+      <w:lvlJc w:val="left"/>
+      <w:pPr>
+        <w:ind w:left="6480" w:hanging="360"/>
+      </w:pPr>
+      <w:rPr>
+        <w:rFonts w:ascii="Wingdings" w:hAnsi="Wingdings" w:hint="default"/>
+      </w:rPr>
+    </w:lvl>
+  </w:abstractNum>
+  <w:abstractNum w:abstractNumId="11" w15:restartNumberingAfterBreak="0">
     <w:nsid w:val="5B953420"/>
     <w:multiLevelType w:val="hybridMultilevel"/>
     <w:tmpl w:val="D5D025D0"/>
@@ -2615,32 +5106,133 @@
       </w:rPr>
     </w:lvl>
   </w:abstractNum>
+  <w:abstractNum w:abstractNumId="12" w15:restartNumberingAfterBreak="0">
+    <w:nsid w:val="5D8D30FC"/>
+    <w:multiLevelType w:val="hybridMultilevel"/>
+    <w:tmpl w:val="EE2E19AC"/>
+    <w:lvl w:ilvl="0" w:tplc="0409000F">
+      <w:start w:val="1"/>
+      <w:numFmt w:val="decimal"/>
+      <w:lvlText w:val="%1."/>
+      <w:lvlJc w:val="left"/>
+      <w:pPr>
+        <w:ind w:left="720" w:hanging="360"/>
+      </w:pPr>
+      <w:rPr>
+        <w:rFonts w:hint="default"/>
+      </w:rPr>
+    </w:lvl>
+    <w:lvl w:ilvl="1" w:tplc="04090019" w:tentative="1">
+      <w:start w:val="1"/>
+      <w:numFmt w:val="lowerLetter"/>
+      <w:lvlText w:val="%2."/>
+      <w:lvlJc w:val="left"/>
+      <w:pPr>
+        <w:ind w:left="1440" w:hanging="360"/>
+      </w:pPr>
+    </w:lvl>
+    <w:lvl w:ilvl="2" w:tplc="0409001B" w:tentative="1">
+      <w:start w:val="1"/>
+      <w:numFmt w:val="lowerRoman"/>
+      <w:lvlText w:val="%3."/>
+      <w:lvlJc w:val="right"/>
+      <w:pPr>
+        <w:ind w:left="2160" w:hanging="180"/>
+      </w:pPr>
+    </w:lvl>
+    <w:lvl w:ilvl="3" w:tplc="0409000F" w:tentative="1">
+      <w:start w:val="1"/>
+      <w:numFmt w:val="decimal"/>
+      <w:lvlText w:val="%4."/>
+      <w:lvlJc w:val="left"/>
+      <w:pPr>
+        <w:ind w:left="2880" w:hanging="360"/>
+      </w:pPr>
+    </w:lvl>
+    <w:lvl w:ilvl="4" w:tplc="04090019" w:tentative="1">
+      <w:start w:val="1"/>
+      <w:numFmt w:val="lowerLetter"/>
+      <w:lvlText w:val="%5."/>
+      <w:lvlJc w:val="left"/>
+      <w:pPr>
+        <w:ind w:left="3600" w:hanging="360"/>
+      </w:pPr>
+    </w:lvl>
+    <w:lvl w:ilvl="5" w:tplc="0409001B" w:tentative="1">
+      <w:start w:val="1"/>
+      <w:numFmt w:val="lowerRoman"/>
+      <w:lvlText w:val="%6."/>
+      <w:lvlJc w:val="right"/>
+      <w:pPr>
+        <w:ind w:left="4320" w:hanging="180"/>
+      </w:pPr>
+    </w:lvl>
+    <w:lvl w:ilvl="6" w:tplc="0409000F" w:tentative="1">
+      <w:start w:val="1"/>
+      <w:numFmt w:val="decimal"/>
+      <w:lvlText w:val="%7."/>
+      <w:lvlJc w:val="left"/>
+      <w:pPr>
+        <w:ind w:left="5040" w:hanging="360"/>
+      </w:pPr>
+    </w:lvl>
+    <w:lvl w:ilvl="7" w:tplc="04090019" w:tentative="1">
+      <w:start w:val="1"/>
+      <w:numFmt w:val="lowerLetter"/>
+      <w:lvlText w:val="%8."/>
+      <w:lvlJc w:val="left"/>
+      <w:pPr>
+        <w:ind w:left="5760" w:hanging="360"/>
+      </w:pPr>
+    </w:lvl>
+    <w:lvl w:ilvl="8" w:tplc="0409001B" w:tentative="1">
+      <w:start w:val="1"/>
+      <w:numFmt w:val="lowerRoman"/>
+      <w:lvlText w:val="%9."/>
+      <w:lvlJc w:val="right"/>
+      <w:pPr>
+        <w:ind w:left="6480" w:hanging="180"/>
+      </w:pPr>
+    </w:lvl>
+  </w:abstractNum>
   <w:num w:numId="1" w16cid:durableId="279339710">
+    <w:abstractNumId w:val="11"/>
+  </w:num>
+  <w:num w:numId="2" w16cid:durableId="1414621901">
     <w:abstractNumId w:val="8"/>
   </w:num>
-  <w:num w:numId="2" w16cid:durableId="1414621901">
+  <w:num w:numId="3" w16cid:durableId="202907594">
+    <w:abstractNumId w:val="4"/>
+  </w:num>
+  <w:num w:numId="4" w16cid:durableId="71857738">
+    <w:abstractNumId w:val="2"/>
+  </w:num>
+  <w:num w:numId="5" w16cid:durableId="804664009">
+    <w:abstractNumId w:val="5"/>
+  </w:num>
+  <w:num w:numId="6" w16cid:durableId="106853748">
+    <w:abstractNumId w:val="9"/>
+  </w:num>
+  <w:num w:numId="7" w16cid:durableId="1632399177">
     <w:abstractNumId w:val="6"/>
   </w:num>
-  <w:num w:numId="3" w16cid:durableId="202907594">
-    <w:abstractNumId w:val="2"/>
-  </w:num>
-  <w:num w:numId="4" w16cid:durableId="71857738">
+  <w:num w:numId="8" w16cid:durableId="114759046">
     <w:abstractNumId w:val="1"/>
   </w:num>
-  <w:num w:numId="5" w16cid:durableId="804664009">
+  <w:num w:numId="9" w16cid:durableId="772674220">
+    <w:abstractNumId w:val="7"/>
+  </w:num>
+  <w:num w:numId="10" w16cid:durableId="1692416273">
     <w:abstractNumId w:val="3"/>
   </w:num>
-  <w:num w:numId="6" w16cid:durableId="106853748">
-    <w:abstractNumId w:val="7"/>
-  </w:num>
-  <w:num w:numId="7" w16cid:durableId="1632399177">
-    <w:abstractNumId w:val="4"/>
-  </w:num>
-  <w:num w:numId="8" w16cid:durableId="114759046">
+  <w:num w:numId="11" w16cid:durableId="471868257">
     <w:abstractNumId w:val="0"/>
   </w:num>
-  <w:num w:numId="9" w16cid:durableId="772674220">
-    <w:abstractNumId w:val="5"/>
+  <w:num w:numId="12" w16cid:durableId="469134502">
+    <w:abstractNumId w:val="12"/>
+  </w:num>
+  <w:num w:numId="13" w16cid:durableId="462042494">
+    <w:abstractNumId w:val="10"/>
   </w:num>
 </w:numbering>
 </file>

</xml_diff>

<commit_message>
configuration files for jaxrs
</commit_message>
<xml_diff>
--- a/Training Notes.docx
+++ b/Training Notes.docx
@@ -8512,6 +8512,9 @@
         <w:ind w:left="0" w:firstLine="0"/>
       </w:pPr>
       <w:r>
+        <w:rPr>
+          <w:noProof/>
+        </w:rPr>
         <w:lastRenderedPageBreak/>
         <w:drawing>
           <wp:inline distT="0" distB="0" distL="0" distR="0" wp14:anchorId="5C5D70F1" wp14:editId="3B7B4903">
@@ -8632,51 +8635,33 @@
         <w:ind w:left="0" w:firstLine="0"/>
       </w:pPr>
       <w:r>
-        <w:t>TypedQuery&lt;</w:t>
+        <w:t xml:space="preserve">TypedQuery&lt;Employee&gt; query = manager.createQuery("select </w:t>
+      </w:r>
+      <w:r>
+        <w:t>e</w:t>
+      </w:r>
+      <w:r>
+        <w:t xml:space="preserve"> from </w:t>
       </w:r>
       <w:r>
         <w:t>Employee</w:t>
       </w:r>
       <w:r>
-        <w:t xml:space="preserve">&gt; query = manager.createQuery("select </w:t>
+        <w:t xml:space="preserve"> </w:t>
       </w:r>
       <w:r>
         <w:t>e</w:t>
       </w:r>
       <w:r>
-        <w:t xml:space="preserve"> from </w:t>
-      </w:r>
-      <w:r>
-        <w:t>Employee</w:t>
-      </w:r>
-      <w:r>
-        <w:t xml:space="preserve"> </w:t>
-      </w:r>
-      <w:r>
-        <w:t>e</w:t>
-      </w:r>
-      <w:r>
-        <w:t xml:space="preserve">", </w:t>
-      </w:r>
-      <w:r>
-        <w:t>Employee</w:t>
-      </w:r>
-      <w:r>
-        <w:t>.class);</w:t>
-      </w:r>
-    </w:p>
-    <w:p>
-      <w:pPr>
-        <w:ind w:left="0" w:firstLine="0"/>
-      </w:pPr>
-      <w:r>
-        <w:t>List&lt;</w:t>
-      </w:r>
-      <w:r>
-        <w:t>Employee</w:t>
-      </w:r>
-      <w:r>
-        <w:t>&gt; list = query.getResultList();</w:t>
+        <w:t>", Employee.class);</w:t>
+      </w:r>
+    </w:p>
+    <w:p>
+      <w:pPr>
+        <w:ind w:left="0" w:firstLine="0"/>
+      </w:pPr>
+      <w:r>
+        <w:t>List&lt;Employee&gt; list = query.getResultList();</w:t>
       </w:r>
     </w:p>
     <w:p>
@@ -8731,6 +8716,409 @@
         <w:lastRenderedPageBreak/>
         <w:t>Try to complete by Tuesday 4PM</w:t>
       </w:r>
+    </w:p>
+    <w:p>
+      <w:pPr>
+        <w:ind w:left="0" w:firstLine="0"/>
+      </w:pPr>
+    </w:p>
+    <w:p>
+      <w:pPr>
+        <w:ind w:left="0" w:firstLine="0"/>
+      </w:pPr>
+      <w:r>
+        <w:rPr>
+          <w:highlight w:val="yellow"/>
+        </w:rPr>
+        <w:t>Weblogic Administrator roles</w:t>
+      </w:r>
+    </w:p>
+    <w:p>
+      <w:pPr>
+        <w:pStyle w:val="ListParagraph"/>
+        <w:numPr>
+          <w:ilvl w:val="0"/>
+          <w:numId w:val="35"/>
+        </w:numPr>
+      </w:pPr>
+      <w:r>
+        <w:t>Installing</w:t>
+      </w:r>
+    </w:p>
+    <w:p>
+      <w:pPr>
+        <w:pStyle w:val="ListParagraph"/>
+        <w:numPr>
+          <w:ilvl w:val="0"/>
+          <w:numId w:val="35"/>
+        </w:numPr>
+      </w:pPr>
+      <w:r>
+        <w:t>Configuring the domains</w:t>
+      </w:r>
+    </w:p>
+    <w:p>
+      <w:pPr>
+        <w:pStyle w:val="ListParagraph"/>
+        <w:numPr>
+          <w:ilvl w:val="0"/>
+          <w:numId w:val="35"/>
+        </w:numPr>
+      </w:pPr>
+      <w:r>
+        <w:t>Starting the server</w:t>
+      </w:r>
+    </w:p>
+    <w:p>
+      <w:pPr>
+        <w:pStyle w:val="ListParagraph"/>
+        <w:numPr>
+          <w:ilvl w:val="0"/>
+          <w:numId w:val="35"/>
+        </w:numPr>
+      </w:pPr>
+      <w:r>
+        <w:t>Deploying war/ear files</w:t>
+      </w:r>
+    </w:p>
+    <w:p>
+      <w:pPr>
+        <w:pStyle w:val="ListParagraph"/>
+        <w:numPr>
+          <w:ilvl w:val="0"/>
+          <w:numId w:val="35"/>
+        </w:numPr>
+      </w:pPr>
+      <w:r>
+        <w:t>Creating Datasource using which any program can connect with the help of JNDI name</w:t>
+      </w:r>
+    </w:p>
+    <w:p>
+      <w:pPr>
+        <w:pStyle w:val="ListParagraph"/>
+        <w:numPr>
+          <w:ilvl w:val="0"/>
+          <w:numId w:val="35"/>
+        </w:numPr>
+      </w:pPr>
+      <w:r>
+        <w:t>Creating JMS resources which you can use to send and receive messages</w:t>
+      </w:r>
+    </w:p>
+    <w:p>
+      <w:pPr>
+        <w:ind w:left="0" w:firstLine="0"/>
+      </w:pPr>
+      <w:r>
+        <w:t>Weblogic console: This is a web page an admin use to login.</w:t>
+      </w:r>
+    </w:p>
+    <w:p>
+      <w:pPr>
+        <w:ind w:left="0" w:firstLine="0"/>
+      </w:pPr>
+    </w:p>
+    <w:p>
+      <w:pPr>
+        <w:ind w:left="0" w:firstLine="0"/>
+      </w:pPr>
+      <w:r>
+        <w:t>JMS stands for Java Messaging Services, which enables you to send and receive different types of messages.</w:t>
+      </w:r>
+    </w:p>
+    <w:p>
+      <w:pPr>
+        <w:ind w:left="0" w:firstLine="0"/>
+      </w:pPr>
+      <w:r>
+        <w:rPr>
+          <w:highlight w:val="yellow"/>
+        </w:rPr>
+        <w:t>It needs two things to make any program to connect to the JMS resources</w:t>
+      </w:r>
+    </w:p>
+    <w:p>
+      <w:pPr>
+        <w:pStyle w:val="ListParagraph"/>
+        <w:numPr>
+          <w:ilvl w:val="0"/>
+          <w:numId w:val="36"/>
+        </w:numPr>
+      </w:pPr>
+      <w:r>
+        <w:t>Connection Factory -&gt; connects to the JMS server which is part of the server</w:t>
+      </w:r>
+    </w:p>
+    <w:p>
+      <w:pPr>
+        <w:pStyle w:val="ListParagraph"/>
+        <w:numPr>
+          <w:ilvl w:val="0"/>
+          <w:numId w:val="36"/>
+        </w:numPr>
+      </w:pPr>
+      <w:r>
+        <w:t>Destination Objects -&gt; resources that maintain messages which are Queue, Topic and etc.</w:t>
+      </w:r>
+    </w:p>
+    <w:p>
+      <w:pPr>
+        <w:ind w:left="0" w:firstLine="0"/>
+      </w:pPr>
+    </w:p>
+    <w:p>
+      <w:pPr>
+        <w:ind w:left="0" w:firstLine="0"/>
+      </w:pPr>
+      <w:r>
+        <w:rPr>
+          <w:highlight w:val="yellow"/>
+        </w:rPr>
+        <w:t>Webservices</w:t>
+      </w:r>
+    </w:p>
+    <w:p>
+      <w:pPr>
+        <w:ind w:left="0" w:firstLine="0"/>
+      </w:pPr>
+      <w:r>
+        <w:t>It is a technology that helps to share the data in a common format like XML/JSON so that other technologies can easily convert to the structure they understand</w:t>
+      </w:r>
+    </w:p>
+    <w:p>
+      <w:pPr>
+        <w:ind w:left="0" w:firstLine="0"/>
+      </w:pPr>
+      <w:r>
+        <w:t>ex: Phone Pay can share data to various Banking Services</w:t>
+      </w:r>
+    </w:p>
+    <w:p>
+      <w:pPr>
+        <w:ind w:left="0" w:firstLine="0"/>
+      </w:pPr>
+      <w:r>
+        <w:t xml:space="preserve">ex: Uber or Ola and use the Google Map </w:t>
+      </w:r>
+      <w:r>
+        <w:t>Service</w:t>
+      </w:r>
+    </w:p>
+    <w:p>
+      <w:pPr>
+        <w:ind w:left="0" w:firstLine="0"/>
+      </w:pPr>
+    </w:p>
+    <w:p>
+      <w:pPr>
+        <w:ind w:left="0" w:firstLine="0"/>
+      </w:pPr>
+      <w:r>
+        <w:lastRenderedPageBreak/>
+        <w:t>There are two types of webservices</w:t>
+      </w:r>
+    </w:p>
+    <w:p>
+      <w:pPr>
+        <w:pStyle w:val="ListParagraph"/>
+        <w:numPr>
+          <w:ilvl w:val="0"/>
+          <w:numId w:val="37"/>
+        </w:numPr>
+      </w:pPr>
+      <w:r>
+        <w:t>SOAP - Simple Object Access Protocol</w:t>
+      </w:r>
+      <w:r>
+        <w:t xml:space="preserve"> (XML to share the data &amp; its quite older) - it works only with Enterprise applications, you can’t use this to integrate mobile or web apps</w:t>
+      </w:r>
+    </w:p>
+    <w:p>
+      <w:pPr>
+        <w:pStyle w:val="ListParagraph"/>
+        <w:numPr>
+          <w:ilvl w:val="0"/>
+          <w:numId w:val="37"/>
+        </w:numPr>
+      </w:pPr>
+      <w:r>
+        <w:t>REST - Representational State Transfer</w:t>
+      </w:r>
+      <w:r>
+        <w:t xml:space="preserve"> - It works with all types of applications, you can integrate any types of application</w:t>
+      </w:r>
+      <w:r>
+        <w:t>s, it uses data</w:t>
+      </w:r>
+      <w:r>
+        <w:t>-</w:t>
+      </w:r>
+      <w:r>
+        <w:t>structure</w:t>
+      </w:r>
+      <w:r>
+        <w:t>’</w:t>
+      </w:r>
+      <w:r>
+        <w:t>s like XML, JSON, TEXT, CSV, HTML)</w:t>
+      </w:r>
+    </w:p>
+    <w:p>
+      <w:pPr>
+        <w:ind w:left="0" w:firstLine="0"/>
+      </w:pPr>
+      <w:r>
+        <w:t xml:space="preserve">Java has </w:t>
+      </w:r>
+      <w:r>
+        <w:rPr>
+          <w:highlight w:val="yellow"/>
+        </w:rPr>
+        <w:t>JAX-RS API</w:t>
+      </w:r>
+      <w:r>
+        <w:t xml:space="preserve"> that helps you to develop RESTful webservices, JAX-RS stands for Java API for XML Rest Service</w:t>
+      </w:r>
+      <w:r>
+        <w:t>, it has many implementations like Jersey library</w:t>
+      </w:r>
+    </w:p>
+    <w:p>
+      <w:pPr>
+        <w:ind w:left="0" w:firstLine="0"/>
+      </w:pPr>
+      <w:r>
+        <w:t>API’s are not implemented, it must be implemented by some vendors like Jersey, Apache CFX</w:t>
+      </w:r>
+      <w:r>
+        <w:t>.</w:t>
+      </w:r>
+    </w:p>
+    <w:p>
+      <w:pPr>
+        <w:ind w:left="0" w:firstLine="0"/>
+      </w:pPr>
+      <w:r>
+        <w:rPr>
+          <w:highlight w:val="yellow"/>
+        </w:rPr>
+        <w:t>Software’s required</w:t>
+      </w:r>
+    </w:p>
+    <w:p>
+      <w:pPr>
+        <w:pStyle w:val="ListParagraph"/>
+        <w:numPr>
+          <w:ilvl w:val="0"/>
+          <w:numId w:val="38"/>
+        </w:numPr>
+      </w:pPr>
+      <w:r>
+        <w:t>JDK 17 or later</w:t>
+      </w:r>
+    </w:p>
+    <w:p>
+      <w:pPr>
+        <w:pStyle w:val="ListParagraph"/>
+        <w:numPr>
+          <w:ilvl w:val="0"/>
+          <w:numId w:val="38"/>
+        </w:numPr>
+      </w:pPr>
+      <w:r>
+        <w:t>Eclipse IDE</w:t>
+      </w:r>
+    </w:p>
+    <w:p>
+      <w:pPr>
+        <w:pStyle w:val="ListParagraph"/>
+        <w:numPr>
+          <w:ilvl w:val="0"/>
+          <w:numId w:val="38"/>
+        </w:numPr>
+      </w:pPr>
+      <w:r>
+        <w:t>Apache Tomcat 10 or later</w:t>
+      </w:r>
+    </w:p>
+    <w:p>
+      <w:pPr>
+        <w:pStyle w:val="ListParagraph"/>
+        <w:numPr>
+          <w:ilvl w:val="0"/>
+          <w:numId w:val="38"/>
+        </w:numPr>
+      </w:pPr>
+      <w:r>
+        <w:t>VS Code with Thunder client plugin - Test the webservice</w:t>
+      </w:r>
+    </w:p>
+    <w:p>
+      <w:pPr>
+        <w:ind w:left="0" w:firstLine="0"/>
+      </w:pPr>
+    </w:p>
+    <w:p>
+      <w:pPr>
+        <w:ind w:left="0" w:firstLine="0"/>
+      </w:pPr>
+      <w:r>
+        <w:rPr>
+          <w:highlight w:val="yellow"/>
+        </w:rPr>
+        <w:t>Where does the webservice come in the MVC layer</w:t>
+      </w:r>
+      <w:r>
+        <w:t xml:space="preserve"> </w:t>
+      </w:r>
+    </w:p>
+    <w:p>
+      <w:pPr>
+        <w:ind w:left="0" w:firstLine="0"/>
+      </w:pPr>
+      <w:r>
+        <w:lastRenderedPageBreak/>
+        <w:drawing>
+          <wp:inline distT="0" distB="0" distL="0" distR="0" wp14:anchorId="3576025B" wp14:editId="19806DAE">
+            <wp:extent cx="5943600" cy="2800985"/>
+            <wp:effectExtent l="0" t="0" r="0" b="0"/>
+            <wp:docPr id="376081933" name="Picture 1"/>
+            <wp:cNvGraphicFramePr>
+              <a:graphicFrameLocks xmlns:a="http://schemas.openxmlformats.org/drawingml/2006/main" noChangeAspect="1"/>
+            </wp:cNvGraphicFramePr>
+            <a:graphic xmlns:a="http://schemas.openxmlformats.org/drawingml/2006/main">
+              <a:graphicData uri="http://schemas.openxmlformats.org/drawingml/2006/picture">
+                <pic:pic xmlns:pic="http://schemas.openxmlformats.org/drawingml/2006/picture">
+                  <pic:nvPicPr>
+                    <pic:cNvPr id="376081933" name=""/>
+                    <pic:cNvPicPr/>
+                  </pic:nvPicPr>
+                  <pic:blipFill>
+                    <a:blip r:embed="rId58"/>
+                    <a:stretch>
+                      <a:fillRect/>
+                    </a:stretch>
+                  </pic:blipFill>
+                  <pic:spPr>
+                    <a:xfrm>
+                      <a:off x="0" y="0"/>
+                      <a:ext cx="5943600" cy="2800985"/>
+                    </a:xfrm>
+                    <a:prstGeom prst="rect">
+                      <a:avLst/>
+                    </a:prstGeom>
+                  </pic:spPr>
+                </pic:pic>
+              </a:graphicData>
+            </a:graphic>
+          </wp:inline>
+        </w:drawing>
+      </w:r>
+    </w:p>
+    <w:p>
+      <w:pPr>
+        <w:ind w:left="0" w:firstLine="0"/>
+      </w:pPr>
     </w:p>
     <w:p>
       <w:pPr>
@@ -8978,6 +9366,95 @@
     </w:lvl>
   </w:abstractNum>
   <w:abstractNum w:abstractNumId="2" w15:restartNumberingAfterBreak="0">
+    <w:nsid w:val="02826AFA"/>
+    <w:multiLevelType w:val="hybridMultilevel"/>
+    <w:tmpl w:val="D44E5AD6"/>
+    <w:lvl w:ilvl="0" w:tplc="0409000F">
+      <w:start w:val="1"/>
+      <w:numFmt w:val="decimal"/>
+      <w:lvlText w:val="%1."/>
+      <w:lvlJc w:val="left"/>
+      <w:pPr>
+        <w:ind w:left="720" w:hanging="360"/>
+      </w:pPr>
+      <w:rPr>
+        <w:rFonts w:hint="default"/>
+      </w:rPr>
+    </w:lvl>
+    <w:lvl w:ilvl="1" w:tplc="04090019" w:tentative="1">
+      <w:start w:val="1"/>
+      <w:numFmt w:val="lowerLetter"/>
+      <w:lvlText w:val="%2."/>
+      <w:lvlJc w:val="left"/>
+      <w:pPr>
+        <w:ind w:left="1440" w:hanging="360"/>
+      </w:pPr>
+    </w:lvl>
+    <w:lvl w:ilvl="2" w:tplc="0409001B" w:tentative="1">
+      <w:start w:val="1"/>
+      <w:numFmt w:val="lowerRoman"/>
+      <w:lvlText w:val="%3."/>
+      <w:lvlJc w:val="right"/>
+      <w:pPr>
+        <w:ind w:left="2160" w:hanging="180"/>
+      </w:pPr>
+    </w:lvl>
+    <w:lvl w:ilvl="3" w:tplc="0409000F" w:tentative="1">
+      <w:start w:val="1"/>
+      <w:numFmt w:val="decimal"/>
+      <w:lvlText w:val="%4."/>
+      <w:lvlJc w:val="left"/>
+      <w:pPr>
+        <w:ind w:left="2880" w:hanging="360"/>
+      </w:pPr>
+    </w:lvl>
+    <w:lvl w:ilvl="4" w:tplc="04090019" w:tentative="1">
+      <w:start w:val="1"/>
+      <w:numFmt w:val="lowerLetter"/>
+      <w:lvlText w:val="%5."/>
+      <w:lvlJc w:val="left"/>
+      <w:pPr>
+        <w:ind w:left="3600" w:hanging="360"/>
+      </w:pPr>
+    </w:lvl>
+    <w:lvl w:ilvl="5" w:tplc="0409001B" w:tentative="1">
+      <w:start w:val="1"/>
+      <w:numFmt w:val="lowerRoman"/>
+      <w:lvlText w:val="%6."/>
+      <w:lvlJc w:val="right"/>
+      <w:pPr>
+        <w:ind w:left="4320" w:hanging="180"/>
+      </w:pPr>
+    </w:lvl>
+    <w:lvl w:ilvl="6" w:tplc="0409000F" w:tentative="1">
+      <w:start w:val="1"/>
+      <w:numFmt w:val="decimal"/>
+      <w:lvlText w:val="%7."/>
+      <w:lvlJc w:val="left"/>
+      <w:pPr>
+        <w:ind w:left="5040" w:hanging="360"/>
+      </w:pPr>
+    </w:lvl>
+    <w:lvl w:ilvl="7" w:tplc="04090019" w:tentative="1">
+      <w:start w:val="1"/>
+      <w:numFmt w:val="lowerLetter"/>
+      <w:lvlText w:val="%8."/>
+      <w:lvlJc w:val="left"/>
+      <w:pPr>
+        <w:ind w:left="5760" w:hanging="360"/>
+      </w:pPr>
+    </w:lvl>
+    <w:lvl w:ilvl="8" w:tplc="0409001B" w:tentative="1">
+      <w:start w:val="1"/>
+      <w:numFmt w:val="lowerRoman"/>
+      <w:lvlText w:val="%9."/>
+      <w:lvlJc w:val="right"/>
+      <w:pPr>
+        <w:ind w:left="6480" w:hanging="180"/>
+      </w:pPr>
+    </w:lvl>
+  </w:abstractNum>
+  <w:abstractNum w:abstractNumId="3" w15:restartNumberingAfterBreak="0">
     <w:nsid w:val="042A76F5"/>
     <w:multiLevelType w:val="hybridMultilevel"/>
     <w:tmpl w:val="51547CF6"/>
@@ -9090,7 +9567,7 @@
       </w:rPr>
     </w:lvl>
   </w:abstractNum>
-  <w:abstractNum w:abstractNumId="3" w15:restartNumberingAfterBreak="0">
+  <w:abstractNum w:abstractNumId="4" w15:restartNumberingAfterBreak="0">
     <w:nsid w:val="0950772F"/>
     <w:multiLevelType w:val="hybridMultilevel"/>
     <w:tmpl w:val="6D1A18D2"/>
@@ -9179,7 +9656,7 @@
       </w:pPr>
     </w:lvl>
   </w:abstractNum>
-  <w:abstractNum w:abstractNumId="4" w15:restartNumberingAfterBreak="0">
+  <w:abstractNum w:abstractNumId="5" w15:restartNumberingAfterBreak="0">
     <w:nsid w:val="0C070CAE"/>
     <w:multiLevelType w:val="hybridMultilevel"/>
     <w:tmpl w:val="79CE347A"/>
@@ -9268,7 +9745,7 @@
       </w:pPr>
     </w:lvl>
   </w:abstractNum>
-  <w:abstractNum w:abstractNumId="5" w15:restartNumberingAfterBreak="0">
+  <w:abstractNum w:abstractNumId="6" w15:restartNumberingAfterBreak="0">
     <w:nsid w:val="10F66283"/>
     <w:multiLevelType w:val="hybridMultilevel"/>
     <w:tmpl w:val="1518AD64"/>
@@ -9357,7 +9834,7 @@
       </w:pPr>
     </w:lvl>
   </w:abstractNum>
-  <w:abstractNum w:abstractNumId="6" w15:restartNumberingAfterBreak="0">
+  <w:abstractNum w:abstractNumId="7" w15:restartNumberingAfterBreak="0">
     <w:nsid w:val="14E0045B"/>
     <w:multiLevelType w:val="hybridMultilevel"/>
     <w:tmpl w:val="E9588458"/>
@@ -9446,7 +9923,7 @@
       </w:pPr>
     </w:lvl>
   </w:abstractNum>
-  <w:abstractNum w:abstractNumId="7" w15:restartNumberingAfterBreak="0">
+  <w:abstractNum w:abstractNumId="8" w15:restartNumberingAfterBreak="0">
     <w:nsid w:val="21AC07B4"/>
     <w:multiLevelType w:val="hybridMultilevel"/>
     <w:tmpl w:val="7ACC4B24"/>
@@ -9535,7 +10012,7 @@
       </w:pPr>
     </w:lvl>
   </w:abstractNum>
-  <w:abstractNum w:abstractNumId="8" w15:restartNumberingAfterBreak="0">
+  <w:abstractNum w:abstractNumId="9" w15:restartNumberingAfterBreak="0">
     <w:nsid w:val="25D34AAD"/>
     <w:multiLevelType w:val="hybridMultilevel"/>
     <w:tmpl w:val="B97C4BDA"/>
@@ -9624,7 +10101,7 @@
       </w:pPr>
     </w:lvl>
   </w:abstractNum>
-  <w:abstractNum w:abstractNumId="9" w15:restartNumberingAfterBreak="0">
+  <w:abstractNum w:abstractNumId="10" w15:restartNumberingAfterBreak="0">
     <w:nsid w:val="2AAB2EFD"/>
     <w:multiLevelType w:val="hybridMultilevel"/>
     <w:tmpl w:val="55D657EC"/>
@@ -9713,7 +10190,7 @@
       </w:pPr>
     </w:lvl>
   </w:abstractNum>
-  <w:abstractNum w:abstractNumId="10" w15:restartNumberingAfterBreak="0">
+  <w:abstractNum w:abstractNumId="11" w15:restartNumberingAfterBreak="0">
     <w:nsid w:val="2B10375A"/>
     <w:multiLevelType w:val="hybridMultilevel"/>
     <w:tmpl w:val="EE34DAC6"/>
@@ -9802,7 +10279,7 @@
       </w:pPr>
     </w:lvl>
   </w:abstractNum>
-  <w:abstractNum w:abstractNumId="11" w15:restartNumberingAfterBreak="0">
+  <w:abstractNum w:abstractNumId="12" w15:restartNumberingAfterBreak="0">
     <w:nsid w:val="2EAE0BB7"/>
     <w:multiLevelType w:val="hybridMultilevel"/>
     <w:tmpl w:val="7040A904"/>
@@ -9915,7 +10392,96 @@
       </w:rPr>
     </w:lvl>
   </w:abstractNum>
-  <w:abstractNum w:abstractNumId="12" w15:restartNumberingAfterBreak="0">
+  <w:abstractNum w:abstractNumId="13" w15:restartNumberingAfterBreak="0">
+    <w:nsid w:val="34381579"/>
+    <w:multiLevelType w:val="hybridMultilevel"/>
+    <w:tmpl w:val="E5F23618"/>
+    <w:lvl w:ilvl="0" w:tplc="0409000F">
+      <w:start w:val="1"/>
+      <w:numFmt w:val="decimal"/>
+      <w:lvlText w:val="%1."/>
+      <w:lvlJc w:val="left"/>
+      <w:pPr>
+        <w:ind w:left="720" w:hanging="360"/>
+      </w:pPr>
+      <w:rPr>
+        <w:rFonts w:hint="default"/>
+      </w:rPr>
+    </w:lvl>
+    <w:lvl w:ilvl="1" w:tplc="04090019" w:tentative="1">
+      <w:start w:val="1"/>
+      <w:numFmt w:val="lowerLetter"/>
+      <w:lvlText w:val="%2."/>
+      <w:lvlJc w:val="left"/>
+      <w:pPr>
+        <w:ind w:left="1440" w:hanging="360"/>
+      </w:pPr>
+    </w:lvl>
+    <w:lvl w:ilvl="2" w:tplc="0409001B" w:tentative="1">
+      <w:start w:val="1"/>
+      <w:numFmt w:val="lowerRoman"/>
+      <w:lvlText w:val="%3."/>
+      <w:lvlJc w:val="right"/>
+      <w:pPr>
+        <w:ind w:left="2160" w:hanging="180"/>
+      </w:pPr>
+    </w:lvl>
+    <w:lvl w:ilvl="3" w:tplc="0409000F" w:tentative="1">
+      <w:start w:val="1"/>
+      <w:numFmt w:val="decimal"/>
+      <w:lvlText w:val="%4."/>
+      <w:lvlJc w:val="left"/>
+      <w:pPr>
+        <w:ind w:left="2880" w:hanging="360"/>
+      </w:pPr>
+    </w:lvl>
+    <w:lvl w:ilvl="4" w:tplc="04090019" w:tentative="1">
+      <w:start w:val="1"/>
+      <w:numFmt w:val="lowerLetter"/>
+      <w:lvlText w:val="%5."/>
+      <w:lvlJc w:val="left"/>
+      <w:pPr>
+        <w:ind w:left="3600" w:hanging="360"/>
+      </w:pPr>
+    </w:lvl>
+    <w:lvl w:ilvl="5" w:tplc="0409001B" w:tentative="1">
+      <w:start w:val="1"/>
+      <w:numFmt w:val="lowerRoman"/>
+      <w:lvlText w:val="%6."/>
+      <w:lvlJc w:val="right"/>
+      <w:pPr>
+        <w:ind w:left="4320" w:hanging="180"/>
+      </w:pPr>
+    </w:lvl>
+    <w:lvl w:ilvl="6" w:tplc="0409000F" w:tentative="1">
+      <w:start w:val="1"/>
+      <w:numFmt w:val="decimal"/>
+      <w:lvlText w:val="%7."/>
+      <w:lvlJc w:val="left"/>
+      <w:pPr>
+        <w:ind w:left="5040" w:hanging="360"/>
+      </w:pPr>
+    </w:lvl>
+    <w:lvl w:ilvl="7" w:tplc="04090019" w:tentative="1">
+      <w:start w:val="1"/>
+      <w:numFmt w:val="lowerLetter"/>
+      <w:lvlText w:val="%8."/>
+      <w:lvlJc w:val="left"/>
+      <w:pPr>
+        <w:ind w:left="5760" w:hanging="360"/>
+      </w:pPr>
+    </w:lvl>
+    <w:lvl w:ilvl="8" w:tplc="0409001B" w:tentative="1">
+      <w:start w:val="1"/>
+      <w:numFmt w:val="lowerRoman"/>
+      <w:lvlText w:val="%9."/>
+      <w:lvlJc w:val="right"/>
+      <w:pPr>
+        <w:ind w:left="6480" w:hanging="180"/>
+      </w:pPr>
+    </w:lvl>
+  </w:abstractNum>
+  <w:abstractNum w:abstractNumId="14" w15:restartNumberingAfterBreak="0">
     <w:nsid w:val="35216EC1"/>
     <w:multiLevelType w:val="hybridMultilevel"/>
     <w:tmpl w:val="40ECFB36"/>
@@ -10004,7 +10570,7 @@
       </w:pPr>
     </w:lvl>
   </w:abstractNum>
-  <w:abstractNum w:abstractNumId="13" w15:restartNumberingAfterBreak="0">
+  <w:abstractNum w:abstractNumId="15" w15:restartNumberingAfterBreak="0">
     <w:nsid w:val="3526295C"/>
     <w:multiLevelType w:val="hybridMultilevel"/>
     <w:tmpl w:val="8D3E0B16"/>
@@ -10093,7 +10659,7 @@
       </w:pPr>
     </w:lvl>
   </w:abstractNum>
-  <w:abstractNum w:abstractNumId="14" w15:restartNumberingAfterBreak="0">
+  <w:abstractNum w:abstractNumId="16" w15:restartNumberingAfterBreak="0">
     <w:nsid w:val="37EA3AB5"/>
     <w:multiLevelType w:val="hybridMultilevel"/>
     <w:tmpl w:val="A9383304"/>
@@ -10182,7 +10748,7 @@
       </w:pPr>
     </w:lvl>
   </w:abstractNum>
-  <w:abstractNum w:abstractNumId="15" w15:restartNumberingAfterBreak="0">
+  <w:abstractNum w:abstractNumId="17" w15:restartNumberingAfterBreak="0">
     <w:nsid w:val="3AC26E9F"/>
     <w:multiLevelType w:val="hybridMultilevel"/>
     <w:tmpl w:val="BDA270AA"/>
@@ -10271,7 +10837,7 @@
       </w:pPr>
     </w:lvl>
   </w:abstractNum>
-  <w:abstractNum w:abstractNumId="16" w15:restartNumberingAfterBreak="0">
+  <w:abstractNum w:abstractNumId="18" w15:restartNumberingAfterBreak="0">
     <w:nsid w:val="41D543A9"/>
     <w:multiLevelType w:val="hybridMultilevel"/>
     <w:tmpl w:val="176E2CE4"/>
@@ -10360,7 +10926,7 @@
       </w:pPr>
     </w:lvl>
   </w:abstractNum>
-  <w:abstractNum w:abstractNumId="17" w15:restartNumberingAfterBreak="0">
+  <w:abstractNum w:abstractNumId="19" w15:restartNumberingAfterBreak="0">
     <w:nsid w:val="42D65BE2"/>
     <w:multiLevelType w:val="hybridMultilevel"/>
     <w:tmpl w:val="BAEEABC4"/>
@@ -10473,7 +11039,7 @@
       </w:rPr>
     </w:lvl>
   </w:abstractNum>
-  <w:abstractNum w:abstractNumId="18" w15:restartNumberingAfterBreak="0">
+  <w:abstractNum w:abstractNumId="20" w15:restartNumberingAfterBreak="0">
     <w:nsid w:val="467C5790"/>
     <w:multiLevelType w:val="hybridMultilevel"/>
     <w:tmpl w:val="8B9ED716"/>
@@ -10585,7 +11151,7 @@
       </w:rPr>
     </w:lvl>
   </w:abstractNum>
-  <w:abstractNum w:abstractNumId="19" w15:restartNumberingAfterBreak="0">
+  <w:abstractNum w:abstractNumId="21" w15:restartNumberingAfterBreak="0">
     <w:nsid w:val="47676DC6"/>
     <w:multiLevelType w:val="hybridMultilevel"/>
     <w:tmpl w:val="5AA6E714"/>
@@ -10674,7 +11240,7 @@
       </w:pPr>
     </w:lvl>
   </w:abstractNum>
-  <w:abstractNum w:abstractNumId="20" w15:restartNumberingAfterBreak="0">
+  <w:abstractNum w:abstractNumId="22" w15:restartNumberingAfterBreak="0">
     <w:nsid w:val="4F40211B"/>
     <w:multiLevelType w:val="hybridMultilevel"/>
     <w:tmpl w:val="8B14F9FA"/>
@@ -10763,7 +11329,7 @@
       </w:pPr>
     </w:lvl>
   </w:abstractNum>
-  <w:abstractNum w:abstractNumId="21" w15:restartNumberingAfterBreak="0">
+  <w:abstractNum w:abstractNumId="23" w15:restartNumberingAfterBreak="0">
     <w:nsid w:val="537035CC"/>
     <w:multiLevelType w:val="hybridMultilevel"/>
     <w:tmpl w:val="022EFA62"/>
@@ -10876,7 +11442,96 @@
       </w:rPr>
     </w:lvl>
   </w:abstractNum>
-  <w:abstractNum w:abstractNumId="22" w15:restartNumberingAfterBreak="0">
+  <w:abstractNum w:abstractNumId="24" w15:restartNumberingAfterBreak="0">
+    <w:nsid w:val="54975F74"/>
+    <w:multiLevelType w:val="hybridMultilevel"/>
+    <w:tmpl w:val="1A689246"/>
+    <w:lvl w:ilvl="0" w:tplc="0409000F">
+      <w:start w:val="1"/>
+      <w:numFmt w:val="decimal"/>
+      <w:lvlText w:val="%1."/>
+      <w:lvlJc w:val="left"/>
+      <w:pPr>
+        <w:ind w:left="720" w:hanging="360"/>
+      </w:pPr>
+      <w:rPr>
+        <w:rFonts w:hint="default"/>
+      </w:rPr>
+    </w:lvl>
+    <w:lvl w:ilvl="1" w:tplc="04090019" w:tentative="1">
+      <w:start w:val="1"/>
+      <w:numFmt w:val="lowerLetter"/>
+      <w:lvlText w:val="%2."/>
+      <w:lvlJc w:val="left"/>
+      <w:pPr>
+        <w:ind w:left="1440" w:hanging="360"/>
+      </w:pPr>
+    </w:lvl>
+    <w:lvl w:ilvl="2" w:tplc="0409001B" w:tentative="1">
+      <w:start w:val="1"/>
+      <w:numFmt w:val="lowerRoman"/>
+      <w:lvlText w:val="%3."/>
+      <w:lvlJc w:val="right"/>
+      <w:pPr>
+        <w:ind w:left="2160" w:hanging="180"/>
+      </w:pPr>
+    </w:lvl>
+    <w:lvl w:ilvl="3" w:tplc="0409000F" w:tentative="1">
+      <w:start w:val="1"/>
+      <w:numFmt w:val="decimal"/>
+      <w:lvlText w:val="%4."/>
+      <w:lvlJc w:val="left"/>
+      <w:pPr>
+        <w:ind w:left="2880" w:hanging="360"/>
+      </w:pPr>
+    </w:lvl>
+    <w:lvl w:ilvl="4" w:tplc="04090019" w:tentative="1">
+      <w:start w:val="1"/>
+      <w:numFmt w:val="lowerLetter"/>
+      <w:lvlText w:val="%5."/>
+      <w:lvlJc w:val="left"/>
+      <w:pPr>
+        <w:ind w:left="3600" w:hanging="360"/>
+      </w:pPr>
+    </w:lvl>
+    <w:lvl w:ilvl="5" w:tplc="0409001B" w:tentative="1">
+      <w:start w:val="1"/>
+      <w:numFmt w:val="lowerRoman"/>
+      <w:lvlText w:val="%6."/>
+      <w:lvlJc w:val="right"/>
+      <w:pPr>
+        <w:ind w:left="4320" w:hanging="180"/>
+      </w:pPr>
+    </w:lvl>
+    <w:lvl w:ilvl="6" w:tplc="0409000F" w:tentative="1">
+      <w:start w:val="1"/>
+      <w:numFmt w:val="decimal"/>
+      <w:lvlText w:val="%7."/>
+      <w:lvlJc w:val="left"/>
+      <w:pPr>
+        <w:ind w:left="5040" w:hanging="360"/>
+      </w:pPr>
+    </w:lvl>
+    <w:lvl w:ilvl="7" w:tplc="04090019" w:tentative="1">
+      <w:start w:val="1"/>
+      <w:numFmt w:val="lowerLetter"/>
+      <w:lvlText w:val="%8."/>
+      <w:lvlJc w:val="left"/>
+      <w:pPr>
+        <w:ind w:left="5760" w:hanging="360"/>
+      </w:pPr>
+    </w:lvl>
+    <w:lvl w:ilvl="8" w:tplc="0409001B" w:tentative="1">
+      <w:start w:val="1"/>
+      <w:numFmt w:val="lowerRoman"/>
+      <w:lvlText w:val="%9."/>
+      <w:lvlJc w:val="right"/>
+      <w:pPr>
+        <w:ind w:left="6480" w:hanging="180"/>
+      </w:pPr>
+    </w:lvl>
+  </w:abstractNum>
+  <w:abstractNum w:abstractNumId="25" w15:restartNumberingAfterBreak="0">
     <w:nsid w:val="5A122CAF"/>
     <w:multiLevelType w:val="hybridMultilevel"/>
     <w:tmpl w:val="29146DC0"/>
@@ -10965,7 +11620,7 @@
       </w:pPr>
     </w:lvl>
   </w:abstractNum>
-  <w:abstractNum w:abstractNumId="23" w15:restartNumberingAfterBreak="0">
+  <w:abstractNum w:abstractNumId="26" w15:restartNumberingAfterBreak="0">
     <w:nsid w:val="5B953420"/>
     <w:multiLevelType w:val="hybridMultilevel"/>
     <w:tmpl w:val="D5D025D0"/>
@@ -11078,7 +11733,7 @@
       </w:rPr>
     </w:lvl>
   </w:abstractNum>
-  <w:abstractNum w:abstractNumId="24" w15:restartNumberingAfterBreak="0">
+  <w:abstractNum w:abstractNumId="27" w15:restartNumberingAfterBreak="0">
     <w:nsid w:val="5BA041A7"/>
     <w:multiLevelType w:val="hybridMultilevel"/>
     <w:tmpl w:val="9C54F190"/>
@@ -11167,7 +11822,7 @@
       </w:pPr>
     </w:lvl>
   </w:abstractNum>
-  <w:abstractNum w:abstractNumId="25" w15:restartNumberingAfterBreak="0">
+  <w:abstractNum w:abstractNumId="28" w15:restartNumberingAfterBreak="0">
     <w:nsid w:val="5D7B0534"/>
     <w:multiLevelType w:val="hybridMultilevel"/>
     <w:tmpl w:val="A7AE7138"/>
@@ -11256,7 +11911,7 @@
       </w:pPr>
     </w:lvl>
   </w:abstractNum>
-  <w:abstractNum w:abstractNumId="26" w15:restartNumberingAfterBreak="0">
+  <w:abstractNum w:abstractNumId="29" w15:restartNumberingAfterBreak="0">
     <w:nsid w:val="5D8D30FC"/>
     <w:multiLevelType w:val="hybridMultilevel"/>
     <w:tmpl w:val="EE2E19AC"/>
@@ -11345,7 +12000,7 @@
       </w:pPr>
     </w:lvl>
   </w:abstractNum>
-  <w:abstractNum w:abstractNumId="27" w15:restartNumberingAfterBreak="0">
+  <w:abstractNum w:abstractNumId="30" w15:restartNumberingAfterBreak="0">
     <w:nsid w:val="654F4F0C"/>
     <w:multiLevelType w:val="hybridMultilevel"/>
     <w:tmpl w:val="57641F00"/>
@@ -11434,7 +12089,7 @@
       </w:pPr>
     </w:lvl>
   </w:abstractNum>
-  <w:abstractNum w:abstractNumId="28" w15:restartNumberingAfterBreak="0">
+  <w:abstractNum w:abstractNumId="31" w15:restartNumberingAfterBreak="0">
     <w:nsid w:val="6C4D23B3"/>
     <w:multiLevelType w:val="hybridMultilevel"/>
     <w:tmpl w:val="BBE4C3C4"/>
@@ -11523,7 +12178,96 @@
       </w:pPr>
     </w:lvl>
   </w:abstractNum>
-  <w:abstractNum w:abstractNumId="29" w15:restartNumberingAfterBreak="0">
+  <w:abstractNum w:abstractNumId="32" w15:restartNumberingAfterBreak="0">
+    <w:nsid w:val="6C653833"/>
+    <w:multiLevelType w:val="hybridMultilevel"/>
+    <w:tmpl w:val="90B868F8"/>
+    <w:lvl w:ilvl="0" w:tplc="0409000F">
+      <w:start w:val="1"/>
+      <w:numFmt w:val="decimal"/>
+      <w:lvlText w:val="%1."/>
+      <w:lvlJc w:val="left"/>
+      <w:pPr>
+        <w:ind w:left="720" w:hanging="360"/>
+      </w:pPr>
+      <w:rPr>
+        <w:rFonts w:hint="default"/>
+      </w:rPr>
+    </w:lvl>
+    <w:lvl w:ilvl="1" w:tplc="04090019" w:tentative="1">
+      <w:start w:val="1"/>
+      <w:numFmt w:val="lowerLetter"/>
+      <w:lvlText w:val="%2."/>
+      <w:lvlJc w:val="left"/>
+      <w:pPr>
+        <w:ind w:left="1440" w:hanging="360"/>
+      </w:pPr>
+    </w:lvl>
+    <w:lvl w:ilvl="2" w:tplc="0409001B" w:tentative="1">
+      <w:start w:val="1"/>
+      <w:numFmt w:val="lowerRoman"/>
+      <w:lvlText w:val="%3."/>
+      <w:lvlJc w:val="right"/>
+      <w:pPr>
+        <w:ind w:left="2160" w:hanging="180"/>
+      </w:pPr>
+    </w:lvl>
+    <w:lvl w:ilvl="3" w:tplc="0409000F" w:tentative="1">
+      <w:start w:val="1"/>
+      <w:numFmt w:val="decimal"/>
+      <w:lvlText w:val="%4."/>
+      <w:lvlJc w:val="left"/>
+      <w:pPr>
+        <w:ind w:left="2880" w:hanging="360"/>
+      </w:pPr>
+    </w:lvl>
+    <w:lvl w:ilvl="4" w:tplc="04090019" w:tentative="1">
+      <w:start w:val="1"/>
+      <w:numFmt w:val="lowerLetter"/>
+      <w:lvlText w:val="%5."/>
+      <w:lvlJc w:val="left"/>
+      <w:pPr>
+        <w:ind w:left="3600" w:hanging="360"/>
+      </w:pPr>
+    </w:lvl>
+    <w:lvl w:ilvl="5" w:tplc="0409001B" w:tentative="1">
+      <w:start w:val="1"/>
+      <w:numFmt w:val="lowerRoman"/>
+      <w:lvlText w:val="%6."/>
+      <w:lvlJc w:val="right"/>
+      <w:pPr>
+        <w:ind w:left="4320" w:hanging="180"/>
+      </w:pPr>
+    </w:lvl>
+    <w:lvl w:ilvl="6" w:tplc="0409000F" w:tentative="1">
+      <w:start w:val="1"/>
+      <w:numFmt w:val="decimal"/>
+      <w:lvlText w:val="%7."/>
+      <w:lvlJc w:val="left"/>
+      <w:pPr>
+        <w:ind w:left="5040" w:hanging="360"/>
+      </w:pPr>
+    </w:lvl>
+    <w:lvl w:ilvl="7" w:tplc="04090019" w:tentative="1">
+      <w:start w:val="1"/>
+      <w:numFmt w:val="lowerLetter"/>
+      <w:lvlText w:val="%8."/>
+      <w:lvlJc w:val="left"/>
+      <w:pPr>
+        <w:ind w:left="5760" w:hanging="360"/>
+      </w:pPr>
+    </w:lvl>
+    <w:lvl w:ilvl="8" w:tplc="0409001B" w:tentative="1">
+      <w:start w:val="1"/>
+      <w:numFmt w:val="lowerRoman"/>
+      <w:lvlText w:val="%9."/>
+      <w:lvlJc w:val="right"/>
+      <w:pPr>
+        <w:ind w:left="6480" w:hanging="180"/>
+      </w:pPr>
+    </w:lvl>
+  </w:abstractNum>
+  <w:abstractNum w:abstractNumId="33" w15:restartNumberingAfterBreak="0">
     <w:nsid w:val="70B3402F"/>
     <w:multiLevelType w:val="hybridMultilevel"/>
     <w:tmpl w:val="966C1D4E"/>
@@ -11612,7 +12356,7 @@
       </w:pPr>
     </w:lvl>
   </w:abstractNum>
-  <w:abstractNum w:abstractNumId="30" w15:restartNumberingAfterBreak="0">
+  <w:abstractNum w:abstractNumId="34" w15:restartNumberingAfterBreak="0">
     <w:nsid w:val="72BF6C16"/>
     <w:multiLevelType w:val="hybridMultilevel"/>
     <w:tmpl w:val="4762D8F2"/>
@@ -11701,7 +12445,7 @@
       </w:pPr>
     </w:lvl>
   </w:abstractNum>
-  <w:abstractNum w:abstractNumId="31" w15:restartNumberingAfterBreak="0">
+  <w:abstractNum w:abstractNumId="35" w15:restartNumberingAfterBreak="0">
     <w:nsid w:val="79CA02A9"/>
     <w:multiLevelType w:val="hybridMultilevel"/>
     <w:tmpl w:val="66262CA2"/>
@@ -11790,7 +12534,7 @@
       </w:pPr>
     </w:lvl>
   </w:abstractNum>
-  <w:abstractNum w:abstractNumId="32" w15:restartNumberingAfterBreak="0">
+  <w:abstractNum w:abstractNumId="36" w15:restartNumberingAfterBreak="0">
     <w:nsid w:val="7A3759CF"/>
     <w:multiLevelType w:val="hybridMultilevel"/>
     <w:tmpl w:val="38D22B7A"/>
@@ -11879,7 +12623,7 @@
       </w:pPr>
     </w:lvl>
   </w:abstractNum>
-  <w:abstractNum w:abstractNumId="33" w15:restartNumberingAfterBreak="0">
+  <w:abstractNum w:abstractNumId="37" w15:restartNumberingAfterBreak="0">
     <w:nsid w:val="7BB75C1C"/>
     <w:multiLevelType w:val="hybridMultilevel"/>
     <w:tmpl w:val="C3ECBC74"/>
@@ -11969,106 +12713,118 @@
     </w:lvl>
   </w:abstractNum>
   <w:num w:numId="1" w16cid:durableId="279339710">
-    <w:abstractNumId w:val="23"/>
+    <w:abstractNumId w:val="26"/>
   </w:num>
   <w:num w:numId="2" w16cid:durableId="1414621901">
-    <w:abstractNumId w:val="18"/>
+    <w:abstractNumId w:val="20"/>
   </w:num>
   <w:num w:numId="3" w16cid:durableId="202907594">
-    <w:abstractNumId w:val="7"/>
+    <w:abstractNumId w:val="8"/>
   </w:num>
   <w:num w:numId="4" w16cid:durableId="71857738">
-    <w:abstractNumId w:val="4"/>
+    <w:abstractNumId w:val="5"/>
   </w:num>
   <w:num w:numId="5" w16cid:durableId="804664009">
-    <w:abstractNumId w:val="10"/>
+    <w:abstractNumId w:val="11"/>
   </w:num>
   <w:num w:numId="6" w16cid:durableId="106853748">
-    <w:abstractNumId w:val="20"/>
+    <w:abstractNumId w:val="22"/>
   </w:num>
   <w:num w:numId="7" w16cid:durableId="1632399177">
-    <w:abstractNumId w:val="11"/>
+    <w:abstractNumId w:val="12"/>
   </w:num>
   <w:num w:numId="8" w16cid:durableId="114759046">
-    <w:abstractNumId w:val="2"/>
+    <w:abstractNumId w:val="3"/>
   </w:num>
   <w:num w:numId="9" w16cid:durableId="772674220">
-    <w:abstractNumId w:val="17"/>
+    <w:abstractNumId w:val="19"/>
   </w:num>
   <w:num w:numId="10" w16cid:durableId="1692416273">
-    <w:abstractNumId w:val="6"/>
+    <w:abstractNumId w:val="7"/>
   </w:num>
   <w:num w:numId="11" w16cid:durableId="471868257">
     <w:abstractNumId w:val="0"/>
   </w:num>
   <w:num w:numId="12" w16cid:durableId="469134502">
-    <w:abstractNumId w:val="26"/>
+    <w:abstractNumId w:val="29"/>
   </w:num>
   <w:num w:numId="13" w16cid:durableId="462042494">
-    <w:abstractNumId w:val="21"/>
+    <w:abstractNumId w:val="23"/>
   </w:num>
   <w:num w:numId="14" w16cid:durableId="37364968">
-    <w:abstractNumId w:val="12"/>
+    <w:abstractNumId w:val="14"/>
   </w:num>
   <w:num w:numId="15" w16cid:durableId="1704592359">
-    <w:abstractNumId w:val="28"/>
+    <w:abstractNumId w:val="31"/>
   </w:num>
   <w:num w:numId="16" w16cid:durableId="1189678858">
-    <w:abstractNumId w:val="31"/>
+    <w:abstractNumId w:val="35"/>
   </w:num>
   <w:num w:numId="17" w16cid:durableId="771390753">
     <w:abstractNumId w:val="1"/>
   </w:num>
   <w:num w:numId="18" w16cid:durableId="529531857">
+    <w:abstractNumId w:val="10"/>
+  </w:num>
+  <w:num w:numId="19" w16cid:durableId="664940961">
+    <w:abstractNumId w:val="21"/>
+  </w:num>
+  <w:num w:numId="20" w16cid:durableId="741220302">
+    <w:abstractNumId w:val="27"/>
+  </w:num>
+  <w:num w:numId="21" w16cid:durableId="2046637212">
+    <w:abstractNumId w:val="18"/>
+  </w:num>
+  <w:num w:numId="22" w16cid:durableId="2099209967">
+    <w:abstractNumId w:val="4"/>
+  </w:num>
+  <w:num w:numId="23" w16cid:durableId="991983070">
+    <w:abstractNumId w:val="6"/>
+  </w:num>
+  <w:num w:numId="24" w16cid:durableId="261423879">
     <w:abstractNumId w:val="9"/>
   </w:num>
-  <w:num w:numId="19" w16cid:durableId="664940961">
-    <w:abstractNumId w:val="19"/>
+  <w:num w:numId="25" w16cid:durableId="1734740387">
+    <w:abstractNumId w:val="28"/>
   </w:num>
-  <w:num w:numId="20" w16cid:durableId="741220302">
-    <w:abstractNumId w:val="24"/>
+  <w:num w:numId="26" w16cid:durableId="233513947">
+    <w:abstractNumId w:val="15"/>
   </w:num>
-  <w:num w:numId="21" w16cid:durableId="2046637212">
+  <w:num w:numId="27" w16cid:durableId="53623076">
     <w:abstractNumId w:val="16"/>
   </w:num>
-  <w:num w:numId="22" w16cid:durableId="2099209967">
-    <w:abstractNumId w:val="3"/>
+  <w:num w:numId="28" w16cid:durableId="435367656">
+    <w:abstractNumId w:val="30"/>
   </w:num>
-  <w:num w:numId="23" w16cid:durableId="991983070">
-    <w:abstractNumId w:val="5"/>
+  <w:num w:numId="29" w16cid:durableId="223832249">
+    <w:abstractNumId w:val="33"/>
   </w:num>
-  <w:num w:numId="24" w16cid:durableId="261423879">
-    <w:abstractNumId w:val="8"/>
+  <w:num w:numId="30" w16cid:durableId="1636059579">
+    <w:abstractNumId w:val="17"/>
   </w:num>
-  <w:num w:numId="25" w16cid:durableId="1734740387">
+  <w:num w:numId="31" w16cid:durableId="1711150698">
+    <w:abstractNumId w:val="36"/>
+  </w:num>
+  <w:num w:numId="32" w16cid:durableId="2022659133">
+    <w:abstractNumId w:val="37"/>
+  </w:num>
+  <w:num w:numId="33" w16cid:durableId="608389412">
+    <w:abstractNumId w:val="34"/>
+  </w:num>
+  <w:num w:numId="34" w16cid:durableId="596058277">
     <w:abstractNumId w:val="25"/>
   </w:num>
-  <w:num w:numId="26" w16cid:durableId="233513947">
+  <w:num w:numId="35" w16cid:durableId="1042437158">
     <w:abstractNumId w:val="13"/>
   </w:num>
-  <w:num w:numId="27" w16cid:durableId="53623076">
-    <w:abstractNumId w:val="14"/>
+  <w:num w:numId="36" w16cid:durableId="1540967624">
+    <w:abstractNumId w:val="2"/>
   </w:num>
-  <w:num w:numId="28" w16cid:durableId="435367656">
-    <w:abstractNumId w:val="27"/>
-  </w:num>
-  <w:num w:numId="29" w16cid:durableId="223832249">
-    <w:abstractNumId w:val="29"/>
-  </w:num>
-  <w:num w:numId="30" w16cid:durableId="1636059579">
-    <w:abstractNumId w:val="15"/>
-  </w:num>
-  <w:num w:numId="31" w16cid:durableId="1711150698">
+  <w:num w:numId="37" w16cid:durableId="719280312">
     <w:abstractNumId w:val="32"/>
   </w:num>
-  <w:num w:numId="32" w16cid:durableId="2022659133">
-    <w:abstractNumId w:val="33"/>
-  </w:num>
-  <w:num w:numId="33" w16cid:durableId="608389412">
-    <w:abstractNumId w:val="30"/>
-  </w:num>
-  <w:num w:numId="34" w16cid:durableId="596058277">
-    <w:abstractNumId w:val="22"/>
+  <w:num w:numId="38" w16cid:durableId="599216723">
+    <w:abstractNumId w:val="24"/>
   </w:num>
 </w:numbering>
 </file>

</xml_diff>

<commit_message>
updated self-learning topics in Training notes
</commit_message>
<xml_diff>
--- a/Training Notes.docx
+++ b/Training Notes.docx
@@ -9124,6 +9124,150 @@
       <w:pPr>
         <w:ind w:left="0" w:firstLine="0"/>
       </w:pPr>
+      <w:r>
+        <w:t>You must use Web Project with Maven configuration</w:t>
+      </w:r>
+    </w:p>
+    <w:p>
+      <w:pPr>
+        <w:ind w:left="0" w:firstLine="0"/>
+      </w:pPr>
+      <w:r>
+        <w:rPr>
+          <w:highlight w:val="yellow"/>
+        </w:rPr>
+        <w:t>Maven configuration:</w:t>
+      </w:r>
+      <w:r>
+        <w:t xml:space="preserve"> It is used to mainly mention the library names, which can download from the inter</w:t>
+      </w:r>
+      <w:r>
+        <w:t>net.</w:t>
+      </w:r>
+    </w:p>
+    <w:p>
+      <w:pPr>
+        <w:ind w:left="0" w:firstLine="0"/>
+      </w:pPr>
+      <w:r>
+        <w:rPr>
+          <w:highlight w:val="yellow"/>
+        </w:rPr>
+        <w:t>Configuring the project Webservice + JPA + MVC architecture</w:t>
+      </w:r>
+    </w:p>
+    <w:p>
+      <w:pPr>
+        <w:pStyle w:val="ListParagraph"/>
+        <w:numPr>
+          <w:ilvl w:val="0"/>
+          <w:numId w:val="39"/>
+        </w:numPr>
+      </w:pPr>
+      <w:r>
+        <w:t>Create a Dynamic Project</w:t>
+      </w:r>
+    </w:p>
+    <w:p>
+      <w:pPr>
+        <w:pStyle w:val="ListParagraph"/>
+        <w:numPr>
+          <w:ilvl w:val="0"/>
+          <w:numId w:val="39"/>
+        </w:numPr>
+      </w:pPr>
+      <w:r>
+        <w:t>Convert to JPA -&gt; Download EclipseLink library</w:t>
+      </w:r>
+    </w:p>
+    <w:p>
+      <w:pPr>
+        <w:pStyle w:val="ListParagraph"/>
+        <w:numPr>
+          <w:ilvl w:val="0"/>
+          <w:numId w:val="39"/>
+        </w:numPr>
+      </w:pPr>
+      <w:r>
+        <w:t>Add ojdbc8.jar</w:t>
+      </w:r>
+    </w:p>
+    <w:p>
+      <w:pPr>
+        <w:pStyle w:val="ListParagraph"/>
+        <w:numPr>
+          <w:ilvl w:val="0"/>
+          <w:numId w:val="39"/>
+        </w:numPr>
+      </w:pPr>
+      <w:r>
+        <w:t>Add the libraries to the deployment assembly</w:t>
+      </w:r>
+    </w:p>
+    <w:p>
+      <w:pPr>
+        <w:pStyle w:val="ListParagraph"/>
+        <w:numPr>
+          <w:ilvl w:val="0"/>
+          <w:numId w:val="39"/>
+        </w:numPr>
+      </w:pPr>
+      <w:r>
+        <w:t>Convert the project to Maven -&gt; Add jersey library</w:t>
+      </w:r>
+      <w:r>
+        <w:t xml:space="preserve"> -&gt; change web.xml</w:t>
+      </w:r>
+      <w:r>
+        <w:t xml:space="preserve"> </w:t>
+      </w:r>
+    </w:p>
+    <w:p>
+      <w:pPr>
+        <w:pStyle w:val="ListParagraph"/>
+        <w:numPr>
+          <w:ilvl w:val="0"/>
+          <w:numId w:val="39"/>
+        </w:numPr>
+      </w:pPr>
+      <w:r>
+        <w:t xml:space="preserve">Make sure all the libraries are present in the deployment assembly </w:t>
+      </w:r>
+    </w:p>
+    <w:p>
+      <w:pPr>
+        <w:ind w:left="0" w:firstLine="0"/>
+      </w:pPr>
+      <w:r>
+        <w:rPr>
+          <w:highlight w:val="yellow"/>
+        </w:rPr>
+        <w:t>Topics to go through</w:t>
+      </w:r>
+    </w:p>
+    <w:p>
+      <w:pPr>
+        <w:pStyle w:val="ListParagraph"/>
+        <w:numPr>
+          <w:ilvl w:val="0"/>
+          <w:numId w:val="13"/>
+        </w:numPr>
+      </w:pPr>
+      <w:r>
+        <w:t>All the topics mentioned in the Content</w:t>
+      </w:r>
+    </w:p>
+    <w:p>
+      <w:pPr>
+        <w:pStyle w:val="ListParagraph"/>
+        <w:numPr>
+          <w:ilvl w:val="0"/>
+          <w:numId w:val="13"/>
+        </w:numPr>
+      </w:pPr>
+      <w:r>
+        <w:t>Make sure you to go through @PathParam, @RequestParam which you will be using in your case study.</w:t>
+      </w:r>
     </w:p>
     <w:sectPr>
       <w:pgSz w:w="12240" w:h="15840"/>
@@ -9455,6 +9599,95 @@
     </w:lvl>
   </w:abstractNum>
   <w:abstractNum w:abstractNumId="3" w15:restartNumberingAfterBreak="0">
+    <w:nsid w:val="039463E1"/>
+    <w:multiLevelType w:val="hybridMultilevel"/>
+    <w:tmpl w:val="DE8C3B0A"/>
+    <w:lvl w:ilvl="0" w:tplc="0409000F">
+      <w:start w:val="1"/>
+      <w:numFmt w:val="decimal"/>
+      <w:lvlText w:val="%1."/>
+      <w:lvlJc w:val="left"/>
+      <w:pPr>
+        <w:ind w:left="720" w:hanging="360"/>
+      </w:pPr>
+      <w:rPr>
+        <w:rFonts w:hint="default"/>
+      </w:rPr>
+    </w:lvl>
+    <w:lvl w:ilvl="1" w:tplc="04090019" w:tentative="1">
+      <w:start w:val="1"/>
+      <w:numFmt w:val="lowerLetter"/>
+      <w:lvlText w:val="%2."/>
+      <w:lvlJc w:val="left"/>
+      <w:pPr>
+        <w:ind w:left="1440" w:hanging="360"/>
+      </w:pPr>
+    </w:lvl>
+    <w:lvl w:ilvl="2" w:tplc="0409001B" w:tentative="1">
+      <w:start w:val="1"/>
+      <w:numFmt w:val="lowerRoman"/>
+      <w:lvlText w:val="%3."/>
+      <w:lvlJc w:val="right"/>
+      <w:pPr>
+        <w:ind w:left="2160" w:hanging="180"/>
+      </w:pPr>
+    </w:lvl>
+    <w:lvl w:ilvl="3" w:tplc="0409000F" w:tentative="1">
+      <w:start w:val="1"/>
+      <w:numFmt w:val="decimal"/>
+      <w:lvlText w:val="%4."/>
+      <w:lvlJc w:val="left"/>
+      <w:pPr>
+        <w:ind w:left="2880" w:hanging="360"/>
+      </w:pPr>
+    </w:lvl>
+    <w:lvl w:ilvl="4" w:tplc="04090019" w:tentative="1">
+      <w:start w:val="1"/>
+      <w:numFmt w:val="lowerLetter"/>
+      <w:lvlText w:val="%5."/>
+      <w:lvlJc w:val="left"/>
+      <w:pPr>
+        <w:ind w:left="3600" w:hanging="360"/>
+      </w:pPr>
+    </w:lvl>
+    <w:lvl w:ilvl="5" w:tplc="0409001B" w:tentative="1">
+      <w:start w:val="1"/>
+      <w:numFmt w:val="lowerRoman"/>
+      <w:lvlText w:val="%6."/>
+      <w:lvlJc w:val="right"/>
+      <w:pPr>
+        <w:ind w:left="4320" w:hanging="180"/>
+      </w:pPr>
+    </w:lvl>
+    <w:lvl w:ilvl="6" w:tplc="0409000F" w:tentative="1">
+      <w:start w:val="1"/>
+      <w:numFmt w:val="decimal"/>
+      <w:lvlText w:val="%7."/>
+      <w:lvlJc w:val="left"/>
+      <w:pPr>
+        <w:ind w:left="5040" w:hanging="360"/>
+      </w:pPr>
+    </w:lvl>
+    <w:lvl w:ilvl="7" w:tplc="04090019" w:tentative="1">
+      <w:start w:val="1"/>
+      <w:numFmt w:val="lowerLetter"/>
+      <w:lvlText w:val="%8."/>
+      <w:lvlJc w:val="left"/>
+      <w:pPr>
+        <w:ind w:left="5760" w:hanging="360"/>
+      </w:pPr>
+    </w:lvl>
+    <w:lvl w:ilvl="8" w:tplc="0409001B" w:tentative="1">
+      <w:start w:val="1"/>
+      <w:numFmt w:val="lowerRoman"/>
+      <w:lvlText w:val="%9."/>
+      <w:lvlJc w:val="right"/>
+      <w:pPr>
+        <w:ind w:left="6480" w:hanging="180"/>
+      </w:pPr>
+    </w:lvl>
+  </w:abstractNum>
+  <w:abstractNum w:abstractNumId="4" w15:restartNumberingAfterBreak="0">
     <w:nsid w:val="042A76F5"/>
     <w:multiLevelType w:val="hybridMultilevel"/>
     <w:tmpl w:val="51547CF6"/>
@@ -9567,7 +9800,7 @@
       </w:rPr>
     </w:lvl>
   </w:abstractNum>
-  <w:abstractNum w:abstractNumId="4" w15:restartNumberingAfterBreak="0">
+  <w:abstractNum w:abstractNumId="5" w15:restartNumberingAfterBreak="0">
     <w:nsid w:val="0950772F"/>
     <w:multiLevelType w:val="hybridMultilevel"/>
     <w:tmpl w:val="6D1A18D2"/>
@@ -9656,7 +9889,7 @@
       </w:pPr>
     </w:lvl>
   </w:abstractNum>
-  <w:abstractNum w:abstractNumId="5" w15:restartNumberingAfterBreak="0">
+  <w:abstractNum w:abstractNumId="6" w15:restartNumberingAfterBreak="0">
     <w:nsid w:val="0C070CAE"/>
     <w:multiLevelType w:val="hybridMultilevel"/>
     <w:tmpl w:val="79CE347A"/>
@@ -9745,7 +9978,7 @@
       </w:pPr>
     </w:lvl>
   </w:abstractNum>
-  <w:abstractNum w:abstractNumId="6" w15:restartNumberingAfterBreak="0">
+  <w:abstractNum w:abstractNumId="7" w15:restartNumberingAfterBreak="0">
     <w:nsid w:val="10F66283"/>
     <w:multiLevelType w:val="hybridMultilevel"/>
     <w:tmpl w:val="1518AD64"/>
@@ -9834,7 +10067,7 @@
       </w:pPr>
     </w:lvl>
   </w:abstractNum>
-  <w:abstractNum w:abstractNumId="7" w15:restartNumberingAfterBreak="0">
+  <w:abstractNum w:abstractNumId="8" w15:restartNumberingAfterBreak="0">
     <w:nsid w:val="14E0045B"/>
     <w:multiLevelType w:val="hybridMultilevel"/>
     <w:tmpl w:val="E9588458"/>
@@ -9923,7 +10156,7 @@
       </w:pPr>
     </w:lvl>
   </w:abstractNum>
-  <w:abstractNum w:abstractNumId="8" w15:restartNumberingAfterBreak="0">
+  <w:abstractNum w:abstractNumId="9" w15:restartNumberingAfterBreak="0">
     <w:nsid w:val="21AC07B4"/>
     <w:multiLevelType w:val="hybridMultilevel"/>
     <w:tmpl w:val="7ACC4B24"/>
@@ -10012,7 +10245,7 @@
       </w:pPr>
     </w:lvl>
   </w:abstractNum>
-  <w:abstractNum w:abstractNumId="9" w15:restartNumberingAfterBreak="0">
+  <w:abstractNum w:abstractNumId="10" w15:restartNumberingAfterBreak="0">
     <w:nsid w:val="25D34AAD"/>
     <w:multiLevelType w:val="hybridMultilevel"/>
     <w:tmpl w:val="B97C4BDA"/>
@@ -10101,7 +10334,7 @@
       </w:pPr>
     </w:lvl>
   </w:abstractNum>
-  <w:abstractNum w:abstractNumId="10" w15:restartNumberingAfterBreak="0">
+  <w:abstractNum w:abstractNumId="11" w15:restartNumberingAfterBreak="0">
     <w:nsid w:val="2AAB2EFD"/>
     <w:multiLevelType w:val="hybridMultilevel"/>
     <w:tmpl w:val="55D657EC"/>
@@ -10190,7 +10423,7 @@
       </w:pPr>
     </w:lvl>
   </w:abstractNum>
-  <w:abstractNum w:abstractNumId="11" w15:restartNumberingAfterBreak="0">
+  <w:abstractNum w:abstractNumId="12" w15:restartNumberingAfterBreak="0">
     <w:nsid w:val="2B10375A"/>
     <w:multiLevelType w:val="hybridMultilevel"/>
     <w:tmpl w:val="EE34DAC6"/>
@@ -10279,7 +10512,7 @@
       </w:pPr>
     </w:lvl>
   </w:abstractNum>
-  <w:abstractNum w:abstractNumId="12" w15:restartNumberingAfterBreak="0">
+  <w:abstractNum w:abstractNumId="13" w15:restartNumberingAfterBreak="0">
     <w:nsid w:val="2EAE0BB7"/>
     <w:multiLevelType w:val="hybridMultilevel"/>
     <w:tmpl w:val="7040A904"/>
@@ -10392,7 +10625,7 @@
       </w:rPr>
     </w:lvl>
   </w:abstractNum>
-  <w:abstractNum w:abstractNumId="13" w15:restartNumberingAfterBreak="0">
+  <w:abstractNum w:abstractNumId="14" w15:restartNumberingAfterBreak="0">
     <w:nsid w:val="34381579"/>
     <w:multiLevelType w:val="hybridMultilevel"/>
     <w:tmpl w:val="E5F23618"/>
@@ -10481,7 +10714,7 @@
       </w:pPr>
     </w:lvl>
   </w:abstractNum>
-  <w:abstractNum w:abstractNumId="14" w15:restartNumberingAfterBreak="0">
+  <w:abstractNum w:abstractNumId="15" w15:restartNumberingAfterBreak="0">
     <w:nsid w:val="35216EC1"/>
     <w:multiLevelType w:val="hybridMultilevel"/>
     <w:tmpl w:val="40ECFB36"/>
@@ -10570,7 +10803,7 @@
       </w:pPr>
     </w:lvl>
   </w:abstractNum>
-  <w:abstractNum w:abstractNumId="15" w15:restartNumberingAfterBreak="0">
+  <w:abstractNum w:abstractNumId="16" w15:restartNumberingAfterBreak="0">
     <w:nsid w:val="3526295C"/>
     <w:multiLevelType w:val="hybridMultilevel"/>
     <w:tmpl w:val="8D3E0B16"/>
@@ -10659,7 +10892,7 @@
       </w:pPr>
     </w:lvl>
   </w:abstractNum>
-  <w:abstractNum w:abstractNumId="16" w15:restartNumberingAfterBreak="0">
+  <w:abstractNum w:abstractNumId="17" w15:restartNumberingAfterBreak="0">
     <w:nsid w:val="37EA3AB5"/>
     <w:multiLevelType w:val="hybridMultilevel"/>
     <w:tmpl w:val="A9383304"/>
@@ -10748,7 +10981,7 @@
       </w:pPr>
     </w:lvl>
   </w:abstractNum>
-  <w:abstractNum w:abstractNumId="17" w15:restartNumberingAfterBreak="0">
+  <w:abstractNum w:abstractNumId="18" w15:restartNumberingAfterBreak="0">
     <w:nsid w:val="3AC26E9F"/>
     <w:multiLevelType w:val="hybridMultilevel"/>
     <w:tmpl w:val="BDA270AA"/>
@@ -10837,7 +11070,7 @@
       </w:pPr>
     </w:lvl>
   </w:abstractNum>
-  <w:abstractNum w:abstractNumId="18" w15:restartNumberingAfterBreak="0">
+  <w:abstractNum w:abstractNumId="19" w15:restartNumberingAfterBreak="0">
     <w:nsid w:val="41D543A9"/>
     <w:multiLevelType w:val="hybridMultilevel"/>
     <w:tmpl w:val="176E2CE4"/>
@@ -10926,7 +11159,7 @@
       </w:pPr>
     </w:lvl>
   </w:abstractNum>
-  <w:abstractNum w:abstractNumId="19" w15:restartNumberingAfterBreak="0">
+  <w:abstractNum w:abstractNumId="20" w15:restartNumberingAfterBreak="0">
     <w:nsid w:val="42D65BE2"/>
     <w:multiLevelType w:val="hybridMultilevel"/>
     <w:tmpl w:val="BAEEABC4"/>
@@ -11039,7 +11272,7 @@
       </w:rPr>
     </w:lvl>
   </w:abstractNum>
-  <w:abstractNum w:abstractNumId="20" w15:restartNumberingAfterBreak="0">
+  <w:abstractNum w:abstractNumId="21" w15:restartNumberingAfterBreak="0">
     <w:nsid w:val="467C5790"/>
     <w:multiLevelType w:val="hybridMultilevel"/>
     <w:tmpl w:val="8B9ED716"/>
@@ -11151,7 +11384,7 @@
       </w:rPr>
     </w:lvl>
   </w:abstractNum>
-  <w:abstractNum w:abstractNumId="21" w15:restartNumberingAfterBreak="0">
+  <w:abstractNum w:abstractNumId="22" w15:restartNumberingAfterBreak="0">
     <w:nsid w:val="47676DC6"/>
     <w:multiLevelType w:val="hybridMultilevel"/>
     <w:tmpl w:val="5AA6E714"/>
@@ -11240,7 +11473,7 @@
       </w:pPr>
     </w:lvl>
   </w:abstractNum>
-  <w:abstractNum w:abstractNumId="22" w15:restartNumberingAfterBreak="0">
+  <w:abstractNum w:abstractNumId="23" w15:restartNumberingAfterBreak="0">
     <w:nsid w:val="4F40211B"/>
     <w:multiLevelType w:val="hybridMultilevel"/>
     <w:tmpl w:val="8B14F9FA"/>
@@ -11329,7 +11562,7 @@
       </w:pPr>
     </w:lvl>
   </w:abstractNum>
-  <w:abstractNum w:abstractNumId="23" w15:restartNumberingAfterBreak="0">
+  <w:abstractNum w:abstractNumId="24" w15:restartNumberingAfterBreak="0">
     <w:nsid w:val="537035CC"/>
     <w:multiLevelType w:val="hybridMultilevel"/>
     <w:tmpl w:val="022EFA62"/>
@@ -11442,7 +11675,7 @@
       </w:rPr>
     </w:lvl>
   </w:abstractNum>
-  <w:abstractNum w:abstractNumId="24" w15:restartNumberingAfterBreak="0">
+  <w:abstractNum w:abstractNumId="25" w15:restartNumberingAfterBreak="0">
     <w:nsid w:val="54975F74"/>
     <w:multiLevelType w:val="hybridMultilevel"/>
     <w:tmpl w:val="1A689246"/>
@@ -11531,7 +11764,7 @@
       </w:pPr>
     </w:lvl>
   </w:abstractNum>
-  <w:abstractNum w:abstractNumId="25" w15:restartNumberingAfterBreak="0">
+  <w:abstractNum w:abstractNumId="26" w15:restartNumberingAfterBreak="0">
     <w:nsid w:val="5A122CAF"/>
     <w:multiLevelType w:val="hybridMultilevel"/>
     <w:tmpl w:val="29146DC0"/>
@@ -11620,7 +11853,7 @@
       </w:pPr>
     </w:lvl>
   </w:abstractNum>
-  <w:abstractNum w:abstractNumId="26" w15:restartNumberingAfterBreak="0">
+  <w:abstractNum w:abstractNumId="27" w15:restartNumberingAfterBreak="0">
     <w:nsid w:val="5B953420"/>
     <w:multiLevelType w:val="hybridMultilevel"/>
     <w:tmpl w:val="D5D025D0"/>
@@ -11733,7 +11966,7 @@
       </w:rPr>
     </w:lvl>
   </w:abstractNum>
-  <w:abstractNum w:abstractNumId="27" w15:restartNumberingAfterBreak="0">
+  <w:abstractNum w:abstractNumId="28" w15:restartNumberingAfterBreak="0">
     <w:nsid w:val="5BA041A7"/>
     <w:multiLevelType w:val="hybridMultilevel"/>
     <w:tmpl w:val="9C54F190"/>
@@ -11822,7 +12055,7 @@
       </w:pPr>
     </w:lvl>
   </w:abstractNum>
-  <w:abstractNum w:abstractNumId="28" w15:restartNumberingAfterBreak="0">
+  <w:abstractNum w:abstractNumId="29" w15:restartNumberingAfterBreak="0">
     <w:nsid w:val="5D7B0534"/>
     <w:multiLevelType w:val="hybridMultilevel"/>
     <w:tmpl w:val="A7AE7138"/>
@@ -11911,7 +12144,7 @@
       </w:pPr>
     </w:lvl>
   </w:abstractNum>
-  <w:abstractNum w:abstractNumId="29" w15:restartNumberingAfterBreak="0">
+  <w:abstractNum w:abstractNumId="30" w15:restartNumberingAfterBreak="0">
     <w:nsid w:val="5D8D30FC"/>
     <w:multiLevelType w:val="hybridMultilevel"/>
     <w:tmpl w:val="EE2E19AC"/>
@@ -12000,7 +12233,7 @@
       </w:pPr>
     </w:lvl>
   </w:abstractNum>
-  <w:abstractNum w:abstractNumId="30" w15:restartNumberingAfterBreak="0">
+  <w:abstractNum w:abstractNumId="31" w15:restartNumberingAfterBreak="0">
     <w:nsid w:val="654F4F0C"/>
     <w:multiLevelType w:val="hybridMultilevel"/>
     <w:tmpl w:val="57641F00"/>
@@ -12089,7 +12322,7 @@
       </w:pPr>
     </w:lvl>
   </w:abstractNum>
-  <w:abstractNum w:abstractNumId="31" w15:restartNumberingAfterBreak="0">
+  <w:abstractNum w:abstractNumId="32" w15:restartNumberingAfterBreak="0">
     <w:nsid w:val="6C4D23B3"/>
     <w:multiLevelType w:val="hybridMultilevel"/>
     <w:tmpl w:val="BBE4C3C4"/>
@@ -12178,7 +12411,7 @@
       </w:pPr>
     </w:lvl>
   </w:abstractNum>
-  <w:abstractNum w:abstractNumId="32" w15:restartNumberingAfterBreak="0">
+  <w:abstractNum w:abstractNumId="33" w15:restartNumberingAfterBreak="0">
     <w:nsid w:val="6C653833"/>
     <w:multiLevelType w:val="hybridMultilevel"/>
     <w:tmpl w:val="90B868F8"/>
@@ -12267,7 +12500,7 @@
       </w:pPr>
     </w:lvl>
   </w:abstractNum>
-  <w:abstractNum w:abstractNumId="33" w15:restartNumberingAfterBreak="0">
+  <w:abstractNum w:abstractNumId="34" w15:restartNumberingAfterBreak="0">
     <w:nsid w:val="70B3402F"/>
     <w:multiLevelType w:val="hybridMultilevel"/>
     <w:tmpl w:val="966C1D4E"/>
@@ -12356,7 +12589,7 @@
       </w:pPr>
     </w:lvl>
   </w:abstractNum>
-  <w:abstractNum w:abstractNumId="34" w15:restartNumberingAfterBreak="0">
+  <w:abstractNum w:abstractNumId="35" w15:restartNumberingAfterBreak="0">
     <w:nsid w:val="72BF6C16"/>
     <w:multiLevelType w:val="hybridMultilevel"/>
     <w:tmpl w:val="4762D8F2"/>
@@ -12445,7 +12678,7 @@
       </w:pPr>
     </w:lvl>
   </w:abstractNum>
-  <w:abstractNum w:abstractNumId="35" w15:restartNumberingAfterBreak="0">
+  <w:abstractNum w:abstractNumId="36" w15:restartNumberingAfterBreak="0">
     <w:nsid w:val="79CA02A9"/>
     <w:multiLevelType w:val="hybridMultilevel"/>
     <w:tmpl w:val="66262CA2"/>
@@ -12534,7 +12767,7 @@
       </w:pPr>
     </w:lvl>
   </w:abstractNum>
-  <w:abstractNum w:abstractNumId="36" w15:restartNumberingAfterBreak="0">
+  <w:abstractNum w:abstractNumId="37" w15:restartNumberingAfterBreak="0">
     <w:nsid w:val="7A3759CF"/>
     <w:multiLevelType w:val="hybridMultilevel"/>
     <w:tmpl w:val="38D22B7A"/>
@@ -12623,7 +12856,7 @@
       </w:pPr>
     </w:lvl>
   </w:abstractNum>
-  <w:abstractNum w:abstractNumId="37" w15:restartNumberingAfterBreak="0">
+  <w:abstractNum w:abstractNumId="38" w15:restartNumberingAfterBreak="0">
     <w:nsid w:val="7BB75C1C"/>
     <w:multiLevelType w:val="hybridMultilevel"/>
     <w:tmpl w:val="C3ECBC74"/>
@@ -12713,118 +12946,121 @@
     </w:lvl>
   </w:abstractNum>
   <w:num w:numId="1" w16cid:durableId="279339710">
-    <w:abstractNumId w:val="26"/>
+    <w:abstractNumId w:val="27"/>
   </w:num>
   <w:num w:numId="2" w16cid:durableId="1414621901">
+    <w:abstractNumId w:val="21"/>
+  </w:num>
+  <w:num w:numId="3" w16cid:durableId="202907594">
+    <w:abstractNumId w:val="9"/>
+  </w:num>
+  <w:num w:numId="4" w16cid:durableId="71857738">
+    <w:abstractNumId w:val="6"/>
+  </w:num>
+  <w:num w:numId="5" w16cid:durableId="804664009">
+    <w:abstractNumId w:val="12"/>
+  </w:num>
+  <w:num w:numId="6" w16cid:durableId="106853748">
+    <w:abstractNumId w:val="23"/>
+  </w:num>
+  <w:num w:numId="7" w16cid:durableId="1632399177">
+    <w:abstractNumId w:val="13"/>
+  </w:num>
+  <w:num w:numId="8" w16cid:durableId="114759046">
+    <w:abstractNumId w:val="4"/>
+  </w:num>
+  <w:num w:numId="9" w16cid:durableId="772674220">
     <w:abstractNumId w:val="20"/>
   </w:num>
-  <w:num w:numId="3" w16cid:durableId="202907594">
+  <w:num w:numId="10" w16cid:durableId="1692416273">
     <w:abstractNumId w:val="8"/>
-  </w:num>
-  <w:num w:numId="4" w16cid:durableId="71857738">
-    <w:abstractNumId w:val="5"/>
-  </w:num>
-  <w:num w:numId="5" w16cid:durableId="804664009">
-    <w:abstractNumId w:val="11"/>
-  </w:num>
-  <w:num w:numId="6" w16cid:durableId="106853748">
-    <w:abstractNumId w:val="22"/>
-  </w:num>
-  <w:num w:numId="7" w16cid:durableId="1632399177">
-    <w:abstractNumId w:val="12"/>
-  </w:num>
-  <w:num w:numId="8" w16cid:durableId="114759046">
-    <w:abstractNumId w:val="3"/>
-  </w:num>
-  <w:num w:numId="9" w16cid:durableId="772674220">
-    <w:abstractNumId w:val="19"/>
-  </w:num>
-  <w:num w:numId="10" w16cid:durableId="1692416273">
-    <w:abstractNumId w:val="7"/>
   </w:num>
   <w:num w:numId="11" w16cid:durableId="471868257">
     <w:abstractNumId w:val="0"/>
   </w:num>
   <w:num w:numId="12" w16cid:durableId="469134502">
-    <w:abstractNumId w:val="29"/>
+    <w:abstractNumId w:val="30"/>
   </w:num>
   <w:num w:numId="13" w16cid:durableId="462042494">
-    <w:abstractNumId w:val="23"/>
+    <w:abstractNumId w:val="24"/>
   </w:num>
   <w:num w:numId="14" w16cid:durableId="37364968">
-    <w:abstractNumId w:val="14"/>
+    <w:abstractNumId w:val="15"/>
   </w:num>
   <w:num w:numId="15" w16cid:durableId="1704592359">
-    <w:abstractNumId w:val="31"/>
+    <w:abstractNumId w:val="32"/>
   </w:num>
   <w:num w:numId="16" w16cid:durableId="1189678858">
-    <w:abstractNumId w:val="35"/>
+    <w:abstractNumId w:val="36"/>
   </w:num>
   <w:num w:numId="17" w16cid:durableId="771390753">
     <w:abstractNumId w:val="1"/>
   </w:num>
   <w:num w:numId="18" w16cid:durableId="529531857">
+    <w:abstractNumId w:val="11"/>
+  </w:num>
+  <w:num w:numId="19" w16cid:durableId="664940961">
+    <w:abstractNumId w:val="22"/>
+  </w:num>
+  <w:num w:numId="20" w16cid:durableId="741220302">
+    <w:abstractNumId w:val="28"/>
+  </w:num>
+  <w:num w:numId="21" w16cid:durableId="2046637212">
+    <w:abstractNumId w:val="19"/>
+  </w:num>
+  <w:num w:numId="22" w16cid:durableId="2099209967">
+    <w:abstractNumId w:val="5"/>
+  </w:num>
+  <w:num w:numId="23" w16cid:durableId="991983070">
+    <w:abstractNumId w:val="7"/>
+  </w:num>
+  <w:num w:numId="24" w16cid:durableId="261423879">
     <w:abstractNumId w:val="10"/>
   </w:num>
-  <w:num w:numId="19" w16cid:durableId="664940961">
-    <w:abstractNumId w:val="21"/>
+  <w:num w:numId="25" w16cid:durableId="1734740387">
+    <w:abstractNumId w:val="29"/>
   </w:num>
-  <w:num w:numId="20" w16cid:durableId="741220302">
-    <w:abstractNumId w:val="27"/>
+  <w:num w:numId="26" w16cid:durableId="233513947">
+    <w:abstractNumId w:val="16"/>
   </w:num>
-  <w:num w:numId="21" w16cid:durableId="2046637212">
+  <w:num w:numId="27" w16cid:durableId="53623076">
+    <w:abstractNumId w:val="17"/>
+  </w:num>
+  <w:num w:numId="28" w16cid:durableId="435367656">
+    <w:abstractNumId w:val="31"/>
+  </w:num>
+  <w:num w:numId="29" w16cid:durableId="223832249">
+    <w:abstractNumId w:val="34"/>
+  </w:num>
+  <w:num w:numId="30" w16cid:durableId="1636059579">
     <w:abstractNumId w:val="18"/>
   </w:num>
-  <w:num w:numId="22" w16cid:durableId="2099209967">
-    <w:abstractNumId w:val="4"/>
-  </w:num>
-  <w:num w:numId="23" w16cid:durableId="991983070">
-    <w:abstractNumId w:val="6"/>
-  </w:num>
-  <w:num w:numId="24" w16cid:durableId="261423879">
-    <w:abstractNumId w:val="9"/>
-  </w:num>
-  <w:num w:numId="25" w16cid:durableId="1734740387">
-    <w:abstractNumId w:val="28"/>
-  </w:num>
-  <w:num w:numId="26" w16cid:durableId="233513947">
-    <w:abstractNumId w:val="15"/>
-  </w:num>
-  <w:num w:numId="27" w16cid:durableId="53623076">
-    <w:abstractNumId w:val="16"/>
-  </w:num>
-  <w:num w:numId="28" w16cid:durableId="435367656">
-    <w:abstractNumId w:val="30"/>
-  </w:num>
-  <w:num w:numId="29" w16cid:durableId="223832249">
-    <w:abstractNumId w:val="33"/>
-  </w:num>
-  <w:num w:numId="30" w16cid:durableId="1636059579">
-    <w:abstractNumId w:val="17"/>
-  </w:num>
   <w:num w:numId="31" w16cid:durableId="1711150698">
-    <w:abstractNumId w:val="36"/>
+    <w:abstractNumId w:val="37"/>
   </w:num>
   <w:num w:numId="32" w16cid:durableId="2022659133">
-    <w:abstractNumId w:val="37"/>
+    <w:abstractNumId w:val="38"/>
   </w:num>
   <w:num w:numId="33" w16cid:durableId="608389412">
-    <w:abstractNumId w:val="34"/>
+    <w:abstractNumId w:val="35"/>
   </w:num>
   <w:num w:numId="34" w16cid:durableId="596058277">
-    <w:abstractNumId w:val="25"/>
+    <w:abstractNumId w:val="26"/>
   </w:num>
   <w:num w:numId="35" w16cid:durableId="1042437158">
-    <w:abstractNumId w:val="13"/>
+    <w:abstractNumId w:val="14"/>
   </w:num>
   <w:num w:numId="36" w16cid:durableId="1540967624">
     <w:abstractNumId w:val="2"/>
   </w:num>
   <w:num w:numId="37" w16cid:durableId="719280312">
-    <w:abstractNumId w:val="32"/>
+    <w:abstractNumId w:val="33"/>
   </w:num>
   <w:num w:numId="38" w16cid:durableId="599216723">
-    <w:abstractNumId w:val="24"/>
+    <w:abstractNumId w:val="25"/>
+  </w:num>
+  <w:num w:numId="39" w16cid:durableId="1818953580">
+    <w:abstractNumId w:val="3"/>
   </w:num>
 </w:numbering>
 </file>

</xml_diff>

<commit_message>
spring boot example with db
</commit_message>
<xml_diff>
--- a/Training Notes.docx
+++ b/Training Notes.docx
@@ -371,7 +371,29 @@
                 <w:sz w:val="22"/>
                 <w14:ligatures w14:val="none"/>
               </w:rPr>
-              <w:t>JPA with Eclipselink - Classroom (Campus Only)</w:t>
+              <w:t xml:space="preserve">JPA with </w:t>
+            </w:r>
+            <w:proofErr w:type="spellStart"/>
+            <w:r>
+              <w:rPr>
+                <w:rFonts w:ascii="Times New Roman" w:eastAsia="Times New Roman" w:hAnsi="Times New Roman" w:cs="Times New Roman"/>
+                <w:color w:val="000000"/>
+                <w:kern w:val="0"/>
+                <w:sz w:val="22"/>
+                <w14:ligatures w14:val="none"/>
+              </w:rPr>
+              <w:t>Eclipselink</w:t>
+            </w:r>
+            <w:proofErr w:type="spellEnd"/>
+            <w:r>
+              <w:rPr>
+                <w:rFonts w:ascii="Times New Roman" w:eastAsia="Times New Roman" w:hAnsi="Times New Roman" w:cs="Times New Roman"/>
+                <w:color w:val="000000"/>
+                <w:kern w:val="0"/>
+                <w:sz w:val="22"/>
+                <w14:ligatures w14:val="none"/>
+              </w:rPr>
+              <w:t xml:space="preserve"> - Classroom (Campus Only)</w:t>
             </w:r>
           </w:p>
         </w:tc>
@@ -647,7 +669,29 @@
                 <w:sz w:val="22"/>
                 <w14:ligatures w14:val="none"/>
               </w:rPr>
-              <w:t>Developing Web Applications with JavaScript, HTML5, and CSS  - Classroom (Campus Only)</w:t>
+              <w:t xml:space="preserve">Developing Web Applications with JavaScript, HTML5, and </w:t>
+            </w:r>
+            <w:proofErr w:type="gramStart"/>
+            <w:r>
+              <w:rPr>
+                <w:rFonts w:ascii="Times New Roman" w:eastAsia="Times New Roman" w:hAnsi="Times New Roman" w:cs="Times New Roman"/>
+                <w:color w:val="000000"/>
+                <w:kern w:val="0"/>
+                <w:sz w:val="22"/>
+                <w14:ligatures w14:val="none"/>
+              </w:rPr>
+              <w:t>CSS  -</w:t>
+            </w:r>
+            <w:proofErr w:type="gramEnd"/>
+            <w:r>
+              <w:rPr>
+                <w:rFonts w:ascii="Times New Roman" w:eastAsia="Times New Roman" w:hAnsi="Times New Roman" w:cs="Times New Roman"/>
+                <w:color w:val="000000"/>
+                <w:kern w:val="0"/>
+                <w:sz w:val="22"/>
+                <w14:ligatures w14:val="none"/>
+              </w:rPr>
+              <w:t xml:space="preserve"> Classroom (Campus Only)</w:t>
             </w:r>
           </w:p>
         </w:tc>
@@ -708,6 +752,7 @@
                 <w14:ligatures w14:val="none"/>
               </w:rPr>
             </w:pPr>
+            <w:proofErr w:type="spellStart"/>
             <w:r>
               <w:rPr>
                 <w:rFonts w:ascii="Times New Roman" w:eastAsia="Times New Roman" w:hAnsi="Times New Roman" w:cs="Times New Roman"/>
@@ -716,7 +761,18 @@
                 <w:sz w:val="22"/>
                 <w14:ligatures w14:val="none"/>
               </w:rPr>
-              <w:t>Ojet and Angular JS, Node JS and Knockout JS - Classroom (Campus Only)</w:t>
+              <w:t>Ojet</w:t>
+            </w:r>
+            <w:proofErr w:type="spellEnd"/>
+            <w:r>
+              <w:rPr>
+                <w:rFonts w:ascii="Times New Roman" w:eastAsia="Times New Roman" w:hAnsi="Times New Roman" w:cs="Times New Roman"/>
+                <w:color w:val="000000"/>
+                <w:kern w:val="0"/>
+                <w:sz w:val="22"/>
+                <w14:ligatures w14:val="none"/>
+              </w:rPr>
+              <w:t xml:space="preserve"> and Angular JS, Node JS and Knockout JS - Classroom (Campus Only)</w:t>
             </w:r>
           </w:p>
         </w:tc>
@@ -785,7 +841,29 @@
                 <w:sz w:val="22"/>
                 <w14:ligatures w14:val="none"/>
               </w:rPr>
-              <w:t>Introduction to Devops - Classroom (Campus Only)</w:t>
+              <w:t xml:space="preserve">Introduction to </w:t>
+            </w:r>
+            <w:proofErr w:type="spellStart"/>
+            <w:r>
+              <w:rPr>
+                <w:rFonts w:ascii="Times New Roman" w:eastAsia="Times New Roman" w:hAnsi="Times New Roman" w:cs="Times New Roman"/>
+                <w:color w:val="000000"/>
+                <w:kern w:val="0"/>
+                <w:sz w:val="22"/>
+                <w14:ligatures w14:val="none"/>
+              </w:rPr>
+              <w:t>Devops</w:t>
+            </w:r>
+            <w:proofErr w:type="spellEnd"/>
+            <w:r>
+              <w:rPr>
+                <w:rFonts w:ascii="Times New Roman" w:eastAsia="Times New Roman" w:hAnsi="Times New Roman" w:cs="Times New Roman"/>
+                <w:color w:val="000000"/>
+                <w:kern w:val="0"/>
+                <w:sz w:val="22"/>
+                <w14:ligatures w14:val="none"/>
+              </w:rPr>
+              <w:t xml:space="preserve"> - Classroom (Campus Only)</w:t>
             </w:r>
           </w:p>
         </w:tc>
@@ -876,9 +954,11 @@
           <w:numId w:val="1"/>
         </w:numPr>
       </w:pPr>
+      <w:proofErr w:type="spellStart"/>
       <w:r>
         <w:t>WebService</w:t>
       </w:r>
+      <w:proofErr w:type="spellEnd"/>
     </w:p>
     <w:p>
       <w:pPr>
@@ -888,9 +968,11 @@
           <w:numId w:val="1"/>
         </w:numPr>
       </w:pPr>
+      <w:proofErr w:type="spellStart"/>
       <w:r>
         <w:t>Microserivce</w:t>
       </w:r>
+      <w:proofErr w:type="spellEnd"/>
     </w:p>
     <w:p>
       <w:pPr>
@@ -901,8 +983,13 @@
         </w:numPr>
       </w:pPr>
       <w:r>
-        <w:t>Web - HTML, CSS &amp; Javasccript</w:t>
-      </w:r>
+        <w:t xml:space="preserve">Web - HTML, CSS &amp; </w:t>
+      </w:r>
+      <w:proofErr w:type="spellStart"/>
+      <w:r>
+        <w:t>Javasccript</w:t>
+      </w:r>
+      <w:proofErr w:type="spellEnd"/>
     </w:p>
     <w:p>
       <w:pPr>
@@ -989,9 +1076,16 @@
       <w:pPr>
         <w:ind w:left="0" w:firstLine="0"/>
       </w:pPr>
-      <w:r>
-        <w:t>:wq</w:t>
-      </w:r>
+      <w:proofErr w:type="gramStart"/>
+      <w:r>
+        <w:t>:</w:t>
+      </w:r>
+      <w:proofErr w:type="spellStart"/>
+      <w:r>
+        <w:t>wq</w:t>
+      </w:r>
+      <w:proofErr w:type="spellEnd"/>
+      <w:proofErr w:type="gramEnd"/>
       <w:r>
         <w:t xml:space="preserve"> : Write &amp; Quit</w:t>
       </w:r>
@@ -1000,16 +1094,26 @@
       <w:pPr>
         <w:ind w:left="0" w:firstLine="0"/>
       </w:pPr>
-      <w:r>
-        <w:t>:q : Quits without saving</w:t>
-      </w:r>
-    </w:p>
-    <w:p>
-      <w:pPr>
-        <w:ind w:left="0" w:firstLine="0"/>
-      </w:pPr>
-      <w:r>
-        <w:t>i : When you open vi editor, type “i” to insert the content</w:t>
+      <w:proofErr w:type="gramStart"/>
+      <w:r>
+        <w:t>:q</w:t>
+      </w:r>
+      <w:proofErr w:type="gramEnd"/>
+      <w:r>
+        <w:t xml:space="preserve"> : Quits without saving</w:t>
+      </w:r>
+    </w:p>
+    <w:p>
+      <w:pPr>
+        <w:ind w:left="0" w:firstLine="0"/>
+      </w:pPr>
+      <w:proofErr w:type="gramStart"/>
+      <w:r>
+        <w:t>i :</w:t>
+      </w:r>
+      <w:proofErr w:type="gramEnd"/>
+      <w:r>
+        <w:t xml:space="preserve"> When you open vi editor, type “i” to insert the content</w:t>
       </w:r>
     </w:p>
     <w:p>
@@ -1032,48 +1136,84 @@
       <w:pPr>
         <w:ind w:left="0" w:firstLine="0"/>
       </w:pPr>
-      <w:r>
-        <w:t>touch : to create files</w:t>
-      </w:r>
-    </w:p>
-    <w:p>
-      <w:pPr>
-        <w:ind w:left="0" w:firstLine="0"/>
-      </w:pPr>
-      <w:r>
-        <w:t>ls : to list</w:t>
-      </w:r>
-    </w:p>
-    <w:p>
-      <w:pPr>
-        <w:ind w:left="0" w:firstLine="0"/>
-      </w:pPr>
-      <w:r>
-        <w:t>vi : to edit</w:t>
-      </w:r>
-    </w:p>
-    <w:p>
-      <w:pPr>
-        <w:ind w:left="0" w:firstLine="0"/>
-      </w:pPr>
-      <w:r>
-        <w:t>echo : to print</w:t>
-      </w:r>
-    </w:p>
-    <w:p>
-      <w:pPr>
-        <w:ind w:left="0" w:firstLine="0"/>
-      </w:pPr>
-      <w:r>
-        <w:t>cat &gt; : to overwrite</w:t>
-      </w:r>
-    </w:p>
-    <w:p>
-      <w:pPr>
-        <w:ind w:left="0" w:firstLine="0"/>
-      </w:pPr>
-      <w:r>
-        <w:t>cat &gt;&gt; : to append</w:t>
+      <w:proofErr w:type="gramStart"/>
+      <w:r>
+        <w:t>touch :</w:t>
+      </w:r>
+      <w:proofErr w:type="gramEnd"/>
+      <w:r>
+        <w:t xml:space="preserve"> to create files</w:t>
+      </w:r>
+    </w:p>
+    <w:p>
+      <w:pPr>
+        <w:ind w:left="0" w:firstLine="0"/>
+      </w:pPr>
+      <w:proofErr w:type="gramStart"/>
+      <w:r>
+        <w:t>ls :</w:t>
+      </w:r>
+      <w:proofErr w:type="gramEnd"/>
+      <w:r>
+        <w:t xml:space="preserve"> to list</w:t>
+      </w:r>
+    </w:p>
+    <w:p>
+      <w:pPr>
+        <w:ind w:left="0" w:firstLine="0"/>
+      </w:pPr>
+      <w:proofErr w:type="gramStart"/>
+      <w:r>
+        <w:t>vi :</w:t>
+      </w:r>
+      <w:proofErr w:type="gramEnd"/>
+      <w:r>
+        <w:t xml:space="preserve"> to edit</w:t>
+      </w:r>
+    </w:p>
+    <w:p>
+      <w:pPr>
+        <w:ind w:left="0" w:firstLine="0"/>
+      </w:pPr>
+      <w:proofErr w:type="gramStart"/>
+      <w:r>
+        <w:t>echo :</w:t>
+      </w:r>
+      <w:proofErr w:type="gramEnd"/>
+      <w:r>
+        <w:t xml:space="preserve"> to print</w:t>
+      </w:r>
+    </w:p>
+    <w:p>
+      <w:pPr>
+        <w:ind w:left="0" w:firstLine="0"/>
+      </w:pPr>
+      <w:r>
+        <w:t xml:space="preserve">cat </w:t>
+      </w:r>
+      <w:proofErr w:type="gramStart"/>
+      <w:r>
+        <w:t>&gt; :</w:t>
+      </w:r>
+      <w:proofErr w:type="gramEnd"/>
+      <w:r>
+        <w:t xml:space="preserve"> to overwrite</w:t>
+      </w:r>
+    </w:p>
+    <w:p>
+      <w:pPr>
+        <w:ind w:left="0" w:firstLine="0"/>
+      </w:pPr>
+      <w:r>
+        <w:t>cat &gt;</w:t>
+      </w:r>
+      <w:proofErr w:type="gramStart"/>
+      <w:r>
+        <w:t>&gt; :</w:t>
+      </w:r>
+      <w:proofErr w:type="gramEnd"/>
+      <w:r>
+        <w:t xml:space="preserve"> to append</w:t>
       </w:r>
     </w:p>
     <w:p>
@@ -1197,7 +1337,15 @@
         <w:t xml:space="preserve"> Unix</w:t>
       </w:r>
       <w:r>
-        <w:t xml:space="preserve"> related commands, the main purpose of GIT is to collaborate | integrate everyone’s work</w:t>
+        <w:t xml:space="preserve"> related </w:t>
+      </w:r>
+      <w:proofErr w:type="gramStart"/>
+      <w:r>
+        <w:t>commands,</w:t>
+      </w:r>
+      <w:proofErr w:type="gramEnd"/>
+      <w:r>
+        <w:t xml:space="preserve"> the main purpose of GIT is to collaborate | integrate everyone’s work</w:t>
       </w:r>
     </w:p>
     <w:p>
@@ -1244,7 +1392,15 @@
         <w:t>1</w:t>
       </w:r>
       <w:r>
-        <w:t xml:space="preserve"> (Java)               </w:t>
+        <w:t xml:space="preserve"> (</w:t>
+      </w:r>
+      <w:proofErr w:type="gramStart"/>
+      <w:r>
+        <w:t xml:space="preserve">Java)   </w:t>
+      </w:r>
+      <w:proofErr w:type="gramEnd"/>
+      <w:r>
+        <w:t xml:space="preserve">            </w:t>
       </w:r>
       <w:r>
         <w:t>XML</w:t>
@@ -1270,7 +1426,25 @@
         <w:t>Application configuration:</w:t>
       </w:r>
       <w:r>
-        <w:t xml:space="preserve"> When the application want to connect to the database or want to configure server properties then they can use XML as it’s structure is strict.</w:t>
+        <w:t xml:space="preserve"> When the application </w:t>
+      </w:r>
+      <w:proofErr w:type="gramStart"/>
+      <w:r>
+        <w:t>want</w:t>
+      </w:r>
+      <w:proofErr w:type="gramEnd"/>
+      <w:r>
+        <w:t xml:space="preserve"> to connect to the database or want to configure server properties then they can use XML as </w:t>
+      </w:r>
+      <w:proofErr w:type="spellStart"/>
+      <w:proofErr w:type="gramStart"/>
+      <w:r>
+        <w:t>it’s</w:t>
+      </w:r>
+      <w:proofErr w:type="spellEnd"/>
+      <w:proofErr w:type="gramEnd"/>
+      <w:r>
+        <w:t xml:space="preserve"> structure is strict.</w:t>
       </w:r>
     </w:p>
     <w:p>
@@ -1412,8 +1586,13 @@
           <w:numId w:val="5"/>
         </w:numPr>
       </w:pPr>
-      <w:r>
-        <w:t>Well formed that follows all the basic rules like proper nesting, case sensitivity, only one root tag</w:t>
+      <w:proofErr w:type="spellStart"/>
+      <w:r>
+        <w:t>Well formed</w:t>
+      </w:r>
+      <w:proofErr w:type="spellEnd"/>
+      <w:r>
+        <w:t xml:space="preserve"> that follows all the basic rules like proper nesting, case sensitivity, only one root tag</w:t>
       </w:r>
     </w:p>
     <w:p>
@@ -1425,7 +1604,15 @@
         </w:numPr>
       </w:pPr>
       <w:r>
-        <w:t>Valid XML: this follows Well formed + XML schema</w:t>
+        <w:t xml:space="preserve">Valid XML: this follows </w:t>
+      </w:r>
+      <w:proofErr w:type="spellStart"/>
+      <w:r>
+        <w:t>Well formed</w:t>
+      </w:r>
+      <w:proofErr w:type="spellEnd"/>
+      <w:r>
+        <w:t xml:space="preserve"> + XML schema</w:t>
       </w:r>
     </w:p>
     <w:p>
@@ -1528,8 +1715,13 @@
         <w:t>&lt;!ELEMENT element_name (#PCDATA</w:t>
       </w:r>
       <w:r>
-        <w:t xml:space="preserve"> or child_element</w:t>
-      </w:r>
+        <w:t xml:space="preserve"> or </w:t>
+      </w:r>
+      <w:proofErr w:type="spellStart"/>
+      <w:r>
+        <w:t>child_element</w:t>
+      </w:r>
+      <w:proofErr w:type="spellEnd"/>
       <w:r>
         <w:t>) &gt;</w:t>
       </w:r>
@@ -1586,23 +1778,54 @@
         <w:ind w:left="0" w:firstLine="0"/>
       </w:pPr>
       <w:r>
-        <w:t>Wild cards like: *, +, ? would specify how many times a tag can repeat</w:t>
-      </w:r>
-    </w:p>
-    <w:p>
-      <w:pPr>
-        <w:ind w:left="0" w:firstLine="0"/>
-      </w:pPr>
-      <w:r>
-        <w:t>“*” : 0 or more</w:t>
+        <w:t>Wild cards like: *, +</w:t>
+      </w:r>
+      <w:proofErr w:type="gramStart"/>
+      <w:r>
+        <w:t>, ?</w:t>
+      </w:r>
+      <w:proofErr w:type="gramEnd"/>
+      <w:r>
+        <w:t xml:space="preserve"> would specify how many times a tag can repeat</w:t>
+      </w:r>
+    </w:p>
+    <w:p>
+      <w:pPr>
+        <w:ind w:left="0" w:firstLine="0"/>
+      </w:pPr>
+      <w:r>
+        <w:t>“*</w:t>
+      </w:r>
+      <w:proofErr w:type="gramStart"/>
+      <w:r>
+        <w:t>” :</w:t>
+      </w:r>
+      <w:proofErr w:type="gramEnd"/>
+      <w:r>
+        <w:t xml:space="preserve"> 0 or more</w:t>
       </w:r>
       <w:r>
         <w:br/>
-        <w:t>“+” : 1 or more</w:t>
+        <w:t>“+</w:t>
+      </w:r>
+      <w:proofErr w:type="gramStart"/>
+      <w:r>
+        <w:t>” :</w:t>
+      </w:r>
+      <w:proofErr w:type="gramEnd"/>
+      <w:r>
+        <w:t xml:space="preserve"> 1 or more</w:t>
       </w:r>
       <w:r>
         <w:br/>
-        <w:t>“?” : 0 or 1</w:t>
+      </w:r>
+      <w:proofErr w:type="gramStart"/>
+      <w:r>
+        <w:t>“?” :</w:t>
+      </w:r>
+      <w:proofErr w:type="gramEnd"/>
+      <w:r>
+        <w:t xml:space="preserve"> 0 or 1</w:t>
       </w:r>
     </w:p>
     <w:p>
@@ -1621,7 +1844,15 @@
         <w:t>XSD:</w:t>
       </w:r>
       <w:r>
-        <w:t xml:space="preserve"> XML Schema Definition, It is also used to apply schema rules, but it has wider range of types &amp; </w:t>
+        <w:t xml:space="preserve"> XML Schema Definition, </w:t>
+      </w:r>
+      <w:proofErr w:type="gramStart"/>
+      <w:r>
+        <w:t>It</w:t>
+      </w:r>
+      <w:proofErr w:type="gramEnd"/>
+      <w:r>
+        <w:t xml:space="preserve"> is also used to apply schema rules, but it has wider range of types &amp; </w:t>
       </w:r>
       <w:r>
         <w:t>occur</w:t>
@@ -1668,7 +1899,15 @@
         </w:numPr>
       </w:pPr>
       <w:r>
-        <w:t>complex type : a tag that has child tags</w:t>
+        <w:t xml:space="preserve">complex </w:t>
+      </w:r>
+      <w:proofErr w:type="gramStart"/>
+      <w:r>
+        <w:t>type :</w:t>
+      </w:r>
+      <w:proofErr w:type="gramEnd"/>
+      <w:r>
+        <w:t xml:space="preserve"> a tag that has child tags</w:t>
       </w:r>
     </w:p>
     <w:p>
@@ -1707,8 +1946,13 @@
           <w:numId w:val="10"/>
         </w:numPr>
       </w:pPr>
-      <w:r>
-        <w:t>Keys : Primary key, Composite Key, Candidate Key, Foreign Key</w:t>
+      <w:proofErr w:type="gramStart"/>
+      <w:r>
+        <w:t>Keys :</w:t>
+      </w:r>
+      <w:proofErr w:type="gramEnd"/>
+      <w:r>
+        <w:t xml:space="preserve"> Primary key, Composite Key, Candidate Key, Foreign Key</w:t>
       </w:r>
       <w:r>
         <w:t>, Super Key</w:t>
@@ -1751,7 +1995,15 @@
         <w:ind w:left="0" w:firstLine="0"/>
       </w:pPr>
       <w:r>
-        <w:t>By default HR account is locked, you need to unlock.</w:t>
+        <w:t xml:space="preserve">By </w:t>
+      </w:r>
+      <w:proofErr w:type="gramStart"/>
+      <w:r>
+        <w:t>default</w:t>
+      </w:r>
+      <w:proofErr w:type="gramEnd"/>
+      <w:r>
+        <w:t xml:space="preserve"> HR account is locked, you need to unlock.</w:t>
       </w:r>
     </w:p>
     <w:p>
@@ -1792,7 +2044,15 @@
         <w:t>Note:</w:t>
       </w:r>
       <w:r>
-        <w:t xml:space="preserve"> You must be a root user, when you create a user it will not have any privilege to login or create any database resource.</w:t>
+        <w:t xml:space="preserve"> You must be a root user, when you create a </w:t>
+      </w:r>
+      <w:proofErr w:type="gramStart"/>
+      <w:r>
+        <w:t>user</w:t>
+      </w:r>
+      <w:proofErr w:type="gramEnd"/>
+      <w:r>
+        <w:t xml:space="preserve"> it will not have any privilege to login or create any database resource.</w:t>
       </w:r>
     </w:p>
     <w:p>
@@ -2177,7 +2437,21 @@
         <w:rPr>
           <w:highlight w:val="yellow"/>
         </w:rPr>
-        <w:t>Applying select &amp; arithmetic operation on HR.EMPLOYEES table</w:t>
+        <w:t xml:space="preserve">Applying select &amp; arithmetic operation on </w:t>
+      </w:r>
+      <w:proofErr w:type="gramStart"/>
+      <w:r>
+        <w:rPr>
+          <w:highlight w:val="yellow"/>
+        </w:rPr>
+        <w:t>HR.EMPLOYEES</w:t>
+      </w:r>
+      <w:proofErr w:type="gramEnd"/>
+      <w:r>
+        <w:rPr>
+          <w:highlight w:val="yellow"/>
+        </w:rPr>
+        <w:t xml:space="preserve"> table</w:t>
       </w:r>
     </w:p>
     <w:p>
@@ -2820,7 +3094,15 @@
         <w:t xml:space="preserve">wrong: </w:t>
       </w:r>
       <w:r>
-        <w:t>select current_date() from dual;</w:t>
+        <w:t>select current_</w:t>
+      </w:r>
+      <w:proofErr w:type="gramStart"/>
+      <w:r>
+        <w:t>date(</w:t>
+      </w:r>
+      <w:proofErr w:type="gramEnd"/>
+      <w:r>
+        <w:t>) from dual;</w:t>
       </w:r>
     </w:p>
     <w:p>
@@ -3571,8 +3853,13 @@
           <w:numId w:val="13"/>
         </w:numPr>
       </w:pPr>
-      <w:r>
-        <w:t>Self learning till Chapter - 6</w:t>
+      <w:proofErr w:type="spellStart"/>
+      <w:r>
+        <w:t>Self learning</w:t>
+      </w:r>
+      <w:proofErr w:type="spellEnd"/>
+      <w:r>
+        <w:t xml:space="preserve"> till Chapter - 6</w:t>
       </w:r>
     </w:p>
     <w:p>
@@ -3602,8 +3889,13 @@
         <w:t>Create another script file that will have corresponding MYSQL queries</w:t>
       </w:r>
       <w:r>
-        <w:t xml:space="preserve"> for the queries you try in OracleDB</w:t>
-      </w:r>
+        <w:t xml:space="preserve"> for the queries you try in </w:t>
+      </w:r>
+      <w:proofErr w:type="spellStart"/>
+      <w:r>
+        <w:t>OracleDB</w:t>
+      </w:r>
+      <w:proofErr w:type="spellEnd"/>
     </w:p>
     <w:p>
       <w:pPr>
@@ -3739,7 +4031,15 @@
         <w:ind w:left="0" w:firstLine="0"/>
       </w:pPr>
       <w:r>
-        <w:t>To JOIN tables we must have a clear picture about the table columns, let us find columns of below tables</w:t>
+        <w:t xml:space="preserve">To JOIN </w:t>
+      </w:r>
+      <w:proofErr w:type="gramStart"/>
+      <w:r>
+        <w:t>tables</w:t>
+      </w:r>
+      <w:proofErr w:type="gramEnd"/>
+      <w:r>
+        <w:t xml:space="preserve"> we must have a clear picture about the table columns, let us find columns of below tables</w:t>
       </w:r>
     </w:p>
     <w:p>
@@ -4264,7 +4564,15 @@
         <w:t>INNER JOIN:</w:t>
       </w:r>
       <w:r>
-        <w:t xml:space="preserve"> EMPLOYEES, JOBS and DEPARTMENTS to display each employees JOB title and their department names.</w:t>
+        <w:t xml:space="preserve"> EMPLOYEES, JOBS and DEPARTMENTS to display each </w:t>
+      </w:r>
+      <w:proofErr w:type="gramStart"/>
+      <w:r>
+        <w:t>employees</w:t>
+      </w:r>
+      <w:proofErr w:type="gramEnd"/>
+      <w:r>
+        <w:t xml:space="preserve"> JOB title and their department names.</w:t>
       </w:r>
     </w:p>
     <w:p>
@@ -4508,12 +4816,56 @@
         </w:rPr>
         <w:t xml:space="preserve"> the EMPLOYEES </w:t>
       </w:r>
-      <w:r>
-        <w:rPr>
-          <w:highlight w:val="yellow"/>
-        </w:rPr>
-        <w:t>job_history which will have employee_id, first_name, job_title, start_date, end_date</w:t>
-      </w:r>
+      <w:proofErr w:type="spellStart"/>
+      <w:r>
+        <w:rPr>
+          <w:highlight w:val="yellow"/>
+        </w:rPr>
+        <w:t>job_history</w:t>
+      </w:r>
+      <w:proofErr w:type="spellEnd"/>
+      <w:r>
+        <w:rPr>
+          <w:highlight w:val="yellow"/>
+        </w:rPr>
+        <w:t xml:space="preserve"> which will have employee_id, first_name, </w:t>
+      </w:r>
+      <w:proofErr w:type="spellStart"/>
+      <w:r>
+        <w:rPr>
+          <w:highlight w:val="yellow"/>
+        </w:rPr>
+        <w:t>job_title</w:t>
+      </w:r>
+      <w:proofErr w:type="spellEnd"/>
+      <w:r>
+        <w:rPr>
+          <w:highlight w:val="yellow"/>
+        </w:rPr>
+        <w:t xml:space="preserve">, </w:t>
+      </w:r>
+      <w:proofErr w:type="spellStart"/>
+      <w:r>
+        <w:rPr>
+          <w:highlight w:val="yellow"/>
+        </w:rPr>
+        <w:t>start_date</w:t>
+      </w:r>
+      <w:proofErr w:type="spellEnd"/>
+      <w:r>
+        <w:rPr>
+          <w:highlight w:val="yellow"/>
+        </w:rPr>
+        <w:t xml:space="preserve">, </w:t>
+      </w:r>
+      <w:proofErr w:type="spellStart"/>
+      <w:r>
+        <w:rPr>
+          <w:highlight w:val="yellow"/>
+        </w:rPr>
+        <w:t>end_date</w:t>
+      </w:r>
+      <w:proofErr w:type="spellEnd"/>
       <w:r>
         <w:rPr>
           <w:highlight w:val="yellow"/>
@@ -4691,8 +5043,13 @@
         <w:t xml:space="preserve">List employees &amp; departments with LEFT JOIN </w:t>
       </w:r>
       <w:r>
-        <w:t>based on the department_id</w:t>
-      </w:r>
+        <w:t xml:space="preserve">based on the </w:t>
+      </w:r>
+      <w:proofErr w:type="spellStart"/>
+      <w:r>
+        <w:t>department_id</w:t>
+      </w:r>
+      <w:proofErr w:type="spellEnd"/>
     </w:p>
     <w:p>
       <w:pPr>
@@ -5217,7 +5574,21 @@
         <w:rPr>
           <w:highlight w:val="yellow"/>
         </w:rPr>
-        <w:t>Grant connect, resource permission to the user</w:t>
+        <w:t xml:space="preserve">Grant </w:t>
+      </w:r>
+      <w:proofErr w:type="gramStart"/>
+      <w:r>
+        <w:rPr>
+          <w:highlight w:val="yellow"/>
+        </w:rPr>
+        <w:t>connect</w:t>
+      </w:r>
+      <w:proofErr w:type="gramEnd"/>
+      <w:r>
+        <w:rPr>
+          <w:highlight w:val="yellow"/>
+        </w:rPr>
+        <w:t>, resource permission to the user</w:t>
       </w:r>
     </w:p>
     <w:p>
@@ -5400,8 +5771,16 @@
         <w:rPr>
           <w:highlight w:val="yellow"/>
         </w:rPr>
-        <w:t>Now login as user01 and enter select command on HR.DEPARTMENTS</w:t>
-      </w:r>
+        <w:t xml:space="preserve">Now login as user01 and enter select command on </w:t>
+      </w:r>
+      <w:proofErr w:type="gramStart"/>
+      <w:r>
+        <w:rPr>
+          <w:highlight w:val="yellow"/>
+        </w:rPr>
+        <w:t>HR.DEPARTMENTS</w:t>
+      </w:r>
+      <w:proofErr w:type="gramEnd"/>
     </w:p>
     <w:p>
       <w:pPr>
@@ -5488,7 +5867,17 @@
       </w:pPr>
       <w:r>
         <w:lastRenderedPageBreak/>
-        <w:t>delete from HR.departments;</w:t>
+        <w:t xml:space="preserve">delete from </w:t>
+      </w:r>
+      <w:proofErr w:type="spellStart"/>
+      <w:proofErr w:type="gramStart"/>
+      <w:r>
+        <w:t>HR.departments</w:t>
+      </w:r>
+      <w:proofErr w:type="spellEnd"/>
+      <w:proofErr w:type="gramEnd"/>
+      <w:r>
+        <w:t>;</w:t>
       </w:r>
     </w:p>
     <w:p>
@@ -5564,7 +5953,15 @@
         <w:t>yntax:</w:t>
       </w:r>
       <w:r>
-        <w:t xml:space="preserve"> REVOKE privilege(s) on table_name from user_name;</w:t>
+        <w:t xml:space="preserve"> REVOKE privilege(s) on table_name from </w:t>
+      </w:r>
+      <w:proofErr w:type="spellStart"/>
+      <w:r>
+        <w:t>user_name</w:t>
+      </w:r>
+      <w:proofErr w:type="spellEnd"/>
+      <w:r>
+        <w:t>;</w:t>
       </w:r>
     </w:p>
     <w:p>
@@ -5879,7 +6276,23 @@
         <w:t xml:space="preserve"> </w:t>
       </w:r>
       <w:r>
-        <w:t>(col1, col2,..) values(….);</w:t>
+        <w:t>(col1, col</w:t>
+      </w:r>
+      <w:proofErr w:type="gramStart"/>
+      <w:r>
+        <w:t>2,..</w:t>
+      </w:r>
+      <w:proofErr w:type="gramEnd"/>
+      <w:r>
+        <w:t xml:space="preserve">) </w:t>
+      </w:r>
+      <w:proofErr w:type="gramStart"/>
+      <w:r>
+        <w:t>values(</w:t>
+      </w:r>
+      <w:proofErr w:type="gramEnd"/>
+      <w:r>
+        <w:t>….);</w:t>
       </w:r>
     </w:p>
     <w:p>
@@ -5891,7 +6304,15 @@
         </w:numPr>
       </w:pPr>
       <w:r>
-        <w:t>insert into table_name values(….);</w:t>
+        <w:t xml:space="preserve">insert into table_name </w:t>
+      </w:r>
+      <w:proofErr w:type="gramStart"/>
+      <w:r>
+        <w:t>values(</w:t>
+      </w:r>
+      <w:proofErr w:type="gramEnd"/>
+      <w:r>
+        <w:t>….);</w:t>
       </w:r>
     </w:p>
     <w:p>
@@ -5940,7 +6361,15 @@
         <w:t>a</w:t>
       </w:r>
       <w:r>
-        <w:t>dmins want to run SQL commands everyday without rewriting the queries</w:t>
+        <w:t xml:space="preserve">dmins want to run SQL commands </w:t>
+      </w:r>
+      <w:proofErr w:type="spellStart"/>
+      <w:r>
+        <w:t>everyday</w:t>
+      </w:r>
+      <w:proofErr w:type="spellEnd"/>
+      <w:r>
+        <w:t xml:space="preserve"> without rewriting the queries</w:t>
       </w:r>
     </w:p>
     <w:p>
@@ -6027,7 +6456,15 @@
         <w:br/>
       </w:r>
       <w:r>
-        <w:t xml:space="preserve">  &lt;&lt;pl-sql statements&gt;&gt;</w:t>
+        <w:t xml:space="preserve">  &lt;&lt;pl-</w:t>
+      </w:r>
+      <w:proofErr w:type="spellStart"/>
+      <w:r>
+        <w:t>sql</w:t>
+      </w:r>
+      <w:proofErr w:type="spellEnd"/>
+      <w:r>
+        <w:t xml:space="preserve"> statements&gt;&gt;</w:t>
       </w:r>
       <w:r>
         <w:br/>
@@ -6042,7 +6479,21 @@
         <w:rPr>
           <w:highlight w:val="yellow"/>
         </w:rPr>
-        <w:t>Syntax of  Procedural block</w:t>
+        <w:t xml:space="preserve">Syntax </w:t>
+      </w:r>
+      <w:proofErr w:type="gramStart"/>
+      <w:r>
+        <w:rPr>
+          <w:highlight w:val="yellow"/>
+        </w:rPr>
+        <w:t>of  Procedural</w:t>
+      </w:r>
+      <w:proofErr w:type="gramEnd"/>
+      <w:r>
+        <w:rPr>
+          <w:highlight w:val="yellow"/>
+        </w:rPr>
+        <w:t xml:space="preserve"> block</w:t>
       </w:r>
     </w:p>
     <w:p>
@@ -6066,7 +6517,15 @@
       </w:r>
       <w:r>
         <w:br/>
-        <w:t xml:space="preserve">   &lt;&lt;sql statements&gt;&gt;</w:t>
+        <w:t xml:space="preserve">   &lt;&lt;</w:t>
+      </w:r>
+      <w:proofErr w:type="spellStart"/>
+      <w:r>
+        <w:t>sql</w:t>
+      </w:r>
+      <w:proofErr w:type="spellEnd"/>
+      <w:r>
+        <w:t xml:space="preserve"> statements&gt;&gt;</w:t>
       </w:r>
       <w:r>
         <w:br/>
@@ -6257,7 +6716,15 @@
         <w:t>Note:</w:t>
       </w:r>
       <w:r>
-        <w:t xml:space="preserve"> At a time you can access 1 record, if you want to access one or more records you must use FOR LOOP or CURSOR</w:t>
+        <w:t xml:space="preserve"> At a </w:t>
+      </w:r>
+      <w:proofErr w:type="gramStart"/>
+      <w:r>
+        <w:t>time</w:t>
+      </w:r>
+      <w:proofErr w:type="gramEnd"/>
+      <w:r>
+        <w:t xml:space="preserve"> you can access 1 record, if you want to access one or more records you must use FOR LOOP or CURSOR</w:t>
       </w:r>
     </w:p>
     <w:p>
@@ -6317,7 +6784,15 @@
         <w:ind w:left="0" w:firstLine="0"/>
       </w:pPr>
       <w:r>
-        <w:t>Java is platform independent &amp; object oriented programming language</w:t>
+        <w:t xml:space="preserve">Java is platform independent &amp; </w:t>
+      </w:r>
+      <w:proofErr w:type="gramStart"/>
+      <w:r>
+        <w:t>object oriented</w:t>
+      </w:r>
+      <w:proofErr w:type="gramEnd"/>
+      <w:r>
+        <w:t xml:space="preserve"> programming language</w:t>
       </w:r>
       <w:r>
         <w:t>.</w:t>
@@ -6434,7 +6909,63 @@
         </w:numPr>
       </w:pPr>
       <w:r>
-        <w:t>Primitive datatypes - byte(1), short(2), int(4), long(8), float(4), double(8), char(2) &amp; boolean(U)</w:t>
+        <w:t xml:space="preserve">Primitive datatypes - </w:t>
+      </w:r>
+      <w:proofErr w:type="gramStart"/>
+      <w:r>
+        <w:t>byte(</w:t>
+      </w:r>
+      <w:proofErr w:type="gramEnd"/>
+      <w:r>
+        <w:t xml:space="preserve">1), </w:t>
+      </w:r>
+      <w:proofErr w:type="gramStart"/>
+      <w:r>
+        <w:t>short(</w:t>
+      </w:r>
+      <w:proofErr w:type="gramEnd"/>
+      <w:r>
+        <w:t xml:space="preserve">2), </w:t>
+      </w:r>
+      <w:proofErr w:type="gramStart"/>
+      <w:r>
+        <w:t>int(</w:t>
+      </w:r>
+      <w:proofErr w:type="gramEnd"/>
+      <w:r>
+        <w:t xml:space="preserve">4), </w:t>
+      </w:r>
+      <w:proofErr w:type="gramStart"/>
+      <w:r>
+        <w:t>long(</w:t>
+      </w:r>
+      <w:proofErr w:type="gramEnd"/>
+      <w:r>
+        <w:t xml:space="preserve">8), </w:t>
+      </w:r>
+      <w:proofErr w:type="gramStart"/>
+      <w:r>
+        <w:t>float(</w:t>
+      </w:r>
+      <w:proofErr w:type="gramEnd"/>
+      <w:r>
+        <w:t xml:space="preserve">4), </w:t>
+      </w:r>
+      <w:proofErr w:type="gramStart"/>
+      <w:r>
+        <w:t>double(</w:t>
+      </w:r>
+      <w:proofErr w:type="gramEnd"/>
+      <w:r>
+        <w:t xml:space="preserve">8), </w:t>
+      </w:r>
+      <w:proofErr w:type="gramStart"/>
+      <w:r>
+        <w:t>char(</w:t>
+      </w:r>
+      <w:proofErr w:type="gramEnd"/>
+      <w:r>
+        <w:t>2) &amp; boolean(U)</w:t>
       </w:r>
     </w:p>
     <w:p>
@@ -6449,8 +6980,13 @@
         <w:t>Derived datatypes</w:t>
       </w:r>
       <w:r>
-        <w:t xml:space="preserve"> - arrays, classes, interfaces, enums</w:t>
-      </w:r>
+        <w:t xml:space="preserve"> - arrays, classes, interfaces, </w:t>
+      </w:r>
+      <w:proofErr w:type="spellStart"/>
+      <w:r>
+        <w:t>enums</w:t>
+      </w:r>
+      <w:proofErr w:type="spellEnd"/>
     </w:p>
     <w:p>
       <w:pPr>
@@ -6463,7 +6999,31 @@
         <w:t>Package:</w:t>
       </w:r>
       <w:r>
-        <w:t xml:space="preserve"> It is a folder structure for your classes, its recommended to have atleast 2 level packages like com.oracle, org.examples and so on</w:t>
+        <w:t xml:space="preserve"> It is a folder structure for your classes, </w:t>
+      </w:r>
+      <w:proofErr w:type="gramStart"/>
+      <w:r>
+        <w:t>its</w:t>
+      </w:r>
+      <w:proofErr w:type="gramEnd"/>
+      <w:r>
+        <w:t xml:space="preserve"> recommended to have atleast 2 level packages like </w:t>
+      </w:r>
+      <w:proofErr w:type="gramStart"/>
+      <w:r>
+        <w:t>com.oracle</w:t>
+      </w:r>
+      <w:proofErr w:type="gramEnd"/>
+      <w:r>
+        <w:t xml:space="preserve">, </w:t>
+      </w:r>
+      <w:proofErr w:type="gramStart"/>
+      <w:r>
+        <w:t>org.examples</w:t>
+      </w:r>
+      <w:proofErr w:type="gramEnd"/>
+      <w:r>
+        <w:t xml:space="preserve"> and so on</w:t>
       </w:r>
     </w:p>
     <w:p>
@@ -6482,15 +7042,39 @@
         <w:ind w:left="0" w:firstLine="0"/>
       </w:pPr>
       <w:r>
-        <w:t>Scanner class is one of the widely class used in Java program to take input from the keyboard in console based program.</w:t>
-      </w:r>
-    </w:p>
-    <w:p>
-      <w:pPr>
-        <w:ind w:left="0" w:firstLine="0"/>
-      </w:pPr>
-      <w:r>
-        <w:t>Scanner scan = new Scanner(System.in);</w:t>
+        <w:t xml:space="preserve">Scanner class is one of the widely </w:t>
+      </w:r>
+      <w:proofErr w:type="gramStart"/>
+      <w:r>
+        <w:t>class</w:t>
+      </w:r>
+      <w:proofErr w:type="gramEnd"/>
+      <w:r>
+        <w:t xml:space="preserve"> used in Java program to take input from the keyboard in </w:t>
+      </w:r>
+      <w:proofErr w:type="gramStart"/>
+      <w:r>
+        <w:t>console based</w:t>
+      </w:r>
+      <w:proofErr w:type="gramEnd"/>
+      <w:r>
+        <w:t xml:space="preserve"> program.</w:t>
+      </w:r>
+    </w:p>
+    <w:p>
+      <w:pPr>
+        <w:ind w:left="0" w:firstLine="0"/>
+      </w:pPr>
+      <w:r>
+        <w:t xml:space="preserve">Scanner scan = new </w:t>
+      </w:r>
+      <w:proofErr w:type="gramStart"/>
+      <w:r>
+        <w:t>Scanner(</w:t>
+      </w:r>
+      <w:proofErr w:type="gramEnd"/>
+      <w:r>
+        <w:t>System.in);</w:t>
       </w:r>
     </w:p>
     <w:p>
@@ -6502,19 +7086,47 @@
       </w:r>
       <w:r>
         <w:br/>
-        <w:t>next(): to read a single word</w:t>
+      </w:r>
+      <w:proofErr w:type="gramStart"/>
+      <w:r>
+        <w:t>next(</w:t>
+      </w:r>
+      <w:proofErr w:type="gramEnd"/>
+      <w:r>
+        <w:t>): to read a single word</w:t>
       </w:r>
       <w:r>
         <w:br/>
-        <w:t>nextLine(): to read multiple words or Enter key</w:t>
+      </w:r>
+      <w:proofErr w:type="gramStart"/>
+      <w:r>
+        <w:t>nextLine(</w:t>
+      </w:r>
+      <w:proofErr w:type="gramEnd"/>
+      <w:r>
+        <w:t>): to read multiple words or Enter key</w:t>
       </w:r>
       <w:r>
         <w:br/>
-        <w:t>nextInt(): to read an int</w:t>
+      </w:r>
+      <w:proofErr w:type="gramStart"/>
+      <w:r>
+        <w:t>nextInt(</w:t>
+      </w:r>
+      <w:proofErr w:type="gramEnd"/>
+      <w:r>
+        <w:t>): to read an int</w:t>
       </w:r>
       <w:r>
         <w:br/>
-        <w:t>nextDouble(): to read a double</w:t>
+      </w:r>
+      <w:proofErr w:type="gramStart"/>
+      <w:r>
+        <w:t>nextDouble(</w:t>
+      </w:r>
+      <w:proofErr w:type="gramEnd"/>
+      <w:r>
+        <w:t>): to read a double</w:t>
       </w:r>
       <w:r>
         <w:br/>
@@ -6535,14 +7147,30 @@
       <w:r>
         <w:t xml:space="preserve"> with </w:t>
       </w:r>
-      <w:r>
-        <w:rPr>
-          <w:highlight w:val="yellow"/>
-        </w:rPr>
-        <w:t>next()</w:t>
-      </w:r>
-      <w:r>
-        <w:t xml:space="preserve"> method &amp; use charAt(0) to extract the 1</w:t>
+      <w:proofErr w:type="gramStart"/>
+      <w:r>
+        <w:rPr>
+          <w:highlight w:val="yellow"/>
+        </w:rPr>
+        <w:t>next(</w:t>
+      </w:r>
+      <w:proofErr w:type="gramEnd"/>
+      <w:r>
+        <w:rPr>
+          <w:highlight w:val="yellow"/>
+        </w:rPr>
+        <w:t>)</w:t>
+      </w:r>
+      <w:r>
+        <w:t xml:space="preserve"> method &amp; use </w:t>
+      </w:r>
+      <w:proofErr w:type="gramStart"/>
+      <w:r>
+        <w:t>charAt(</w:t>
+      </w:r>
+      <w:proofErr w:type="gramEnd"/>
+      <w:r>
+        <w:t>0) to extract the 1</w:t>
       </w:r>
       <w:r>
         <w:rPr>
@@ -6597,7 +7225,15 @@
         <w:t>fields / variables / properties</w:t>
       </w:r>
       <w:r>
-        <w:t xml:space="preserve"> - it’s purpose is to store the values</w:t>
+        <w:t xml:space="preserve"> - </w:t>
+      </w:r>
+      <w:proofErr w:type="gramStart"/>
+      <w:r>
+        <w:t>it’s</w:t>
+      </w:r>
+      <w:proofErr w:type="gramEnd"/>
+      <w:r>
+        <w:t xml:space="preserve"> purpose is to store the values</w:t>
       </w:r>
     </w:p>
     <w:p>
@@ -6620,8 +7256,13 @@
       <w:r>
         <w:t xml:space="preserve">shouldn’t have the return type, </w:t>
       </w:r>
-      <w:r>
-        <w:t>it’s purpose is to initialize the properties</w:t>
+      <w:proofErr w:type="gramStart"/>
+      <w:r>
+        <w:t>it’s</w:t>
+      </w:r>
+      <w:proofErr w:type="gramEnd"/>
+      <w:r>
+        <w:t xml:space="preserve"> purpose is to initialize the properties</w:t>
       </w:r>
     </w:p>
     <w:p>
@@ -6642,7 +7283,15 @@
         <w:t xml:space="preserve"> - can have any name, but should have the return type</w:t>
       </w:r>
       <w:r>
-        <w:t>, it’s purpose is to have logics</w:t>
+        <w:t xml:space="preserve">, </w:t>
+      </w:r>
+      <w:proofErr w:type="gramStart"/>
+      <w:r>
+        <w:t>it’s</w:t>
+      </w:r>
+      <w:proofErr w:type="gramEnd"/>
+      <w:r>
+        <w:t xml:space="preserve"> purpose is to have logics</w:t>
       </w:r>
       <w:r>
         <w:t xml:space="preserve"> that are reusable</w:t>
@@ -6672,7 +7321,15 @@
         <w:t xml:space="preserve"> a class inside another class - use it only if its required</w:t>
       </w:r>
       <w:r>
-        <w:t>, it’s purpose is to allow classes to be available only through outer class</w:t>
+        <w:t xml:space="preserve">, </w:t>
+      </w:r>
+      <w:proofErr w:type="gramStart"/>
+      <w:r>
+        <w:t>it’s</w:t>
+      </w:r>
+      <w:proofErr w:type="gramEnd"/>
+      <w:r>
+        <w:t xml:space="preserve"> purpose is to allow classes to be available only through outer class</w:t>
       </w:r>
     </w:p>
     <w:p>
@@ -6819,7 +7476,15 @@
         <w:t>A method with many forms</w:t>
       </w:r>
       <w:r>
-        <w:t>, there are two type of polymorphism</w:t>
+        <w:t xml:space="preserve">, there are two </w:t>
+      </w:r>
+      <w:proofErr w:type="gramStart"/>
+      <w:r>
+        <w:t>type</w:t>
+      </w:r>
+      <w:proofErr w:type="gramEnd"/>
+      <w:r>
+        <w:t xml:space="preserve"> of polymorphism</w:t>
       </w:r>
     </w:p>
     <w:p>
@@ -6990,7 +7655,15 @@
         <w:t>Note:</w:t>
       </w:r>
       <w:r>
-        <w:t xml:space="preserve"> Collection framework try few interfaces &amp; classes - I will </w:t>
+        <w:t xml:space="preserve"> Collection framework </w:t>
+      </w:r>
+      <w:proofErr w:type="gramStart"/>
+      <w:r>
+        <w:t>try</w:t>
+      </w:r>
+      <w:proofErr w:type="gramEnd"/>
+      <w:r>
+        <w:t xml:space="preserve"> few interfaces &amp; classes - I will </w:t>
       </w:r>
       <w:r>
         <w:t xml:space="preserve">also </w:t>
@@ -7152,7 +7825,15 @@
         <w:t>LinkedList</w:t>
       </w:r>
       <w:r>
-        <w:t xml:space="preserve"> - Non Contiguous memory address - Adding &amp; Removing is faster, but slower retrieval </w:t>
+        <w:t xml:space="preserve"> - </w:t>
+      </w:r>
+      <w:proofErr w:type="gramStart"/>
+      <w:r>
+        <w:t>Non Contiguous</w:t>
+      </w:r>
+      <w:proofErr w:type="gramEnd"/>
+      <w:r>
+        <w:t xml:space="preserve"> memory address - Adding &amp; Removing is faster, but slower retrieval </w:t>
       </w:r>
     </w:p>
     <w:p>
@@ -7169,7 +7850,15 @@
         <w:t xml:space="preserve"> - Mainly used to process the element by removing from the queue</w:t>
       </w:r>
       <w:r>
-        <w:t>, it has poll() method to remove the elements in certain order</w:t>
+        <w:t xml:space="preserve">, it has </w:t>
+      </w:r>
+      <w:proofErr w:type="gramStart"/>
+      <w:r>
+        <w:t>poll(</w:t>
+      </w:r>
+      <w:proofErr w:type="gramEnd"/>
+      <w:r>
+        <w:t>) method to remove the elements in certain order</w:t>
       </w:r>
     </w:p>
     <w:p>
@@ -7183,21 +7872,39 @@
         <w:t>LinkedList</w:t>
       </w:r>
       <w:r>
-        <w:t xml:space="preserve"> - FIFO - poll() removes the element in FIFO</w:t>
-      </w:r>
-    </w:p>
-    <w:p>
-      <w:pPr>
-        <w:ind w:left="0" w:firstLine="0"/>
-      </w:pPr>
+        <w:t xml:space="preserve"> - FIFO - </w:t>
+      </w:r>
+      <w:proofErr w:type="gramStart"/>
+      <w:r>
+        <w:t>poll(</w:t>
+      </w:r>
+      <w:proofErr w:type="gramEnd"/>
+      <w:r>
+        <w:t>) removes the element in FIFO</w:t>
+      </w:r>
+    </w:p>
+    <w:p>
+      <w:pPr>
+        <w:ind w:left="0" w:firstLine="0"/>
+      </w:pPr>
+      <w:proofErr w:type="spellStart"/>
       <w:r>
         <w:rPr>
           <w:highlight w:val="yellow"/>
         </w:rPr>
         <w:t>PriorityQueue</w:t>
       </w:r>
-      <w:r>
-        <w:t xml:space="preserve"> - Sorted Order - poll() removes the element in Sorted Order</w:t>
+      <w:proofErr w:type="spellEnd"/>
+      <w:r>
+        <w:t xml:space="preserve"> - Sorted Order - </w:t>
+      </w:r>
+      <w:proofErr w:type="gramStart"/>
+      <w:r>
+        <w:t>poll(</w:t>
+      </w:r>
+      <w:proofErr w:type="gramEnd"/>
+      <w:r>
+        <w:t>) removes the element in Sorted Order</w:t>
       </w:r>
     </w:p>
     <w:p>
@@ -7216,12 +7923,14 @@
       <w:r>
         <w:t xml:space="preserve">, all the APIs are part of </w:t>
       </w:r>
+      <w:proofErr w:type="gramStart"/>
       <w:r>
         <w:rPr>
           <w:highlight w:val="yellow"/>
         </w:rPr>
         <w:t>java.util</w:t>
       </w:r>
+      <w:proofErr w:type="gramEnd"/>
       <w:r>
         <w:t xml:space="preserve"> package</w:t>
       </w:r>
@@ -7231,15 +7940,31 @@
         <w:ind w:left="0" w:firstLine="0"/>
       </w:pPr>
       <w:r>
-        <w:t>Collection support any type of data in a single container which is not recommended</w:t>
-      </w:r>
-    </w:p>
-    <w:p>
-      <w:pPr>
-        <w:ind w:left="0" w:firstLine="0"/>
-      </w:pPr>
-      <w:r>
-        <w:t xml:space="preserve">List list2 = new ArrayList(); </w:t>
+        <w:t xml:space="preserve">Collection </w:t>
+      </w:r>
+      <w:proofErr w:type="gramStart"/>
+      <w:r>
+        <w:t>support</w:t>
+      </w:r>
+      <w:proofErr w:type="gramEnd"/>
+      <w:r>
+        <w:t xml:space="preserve"> any type of data in a single container which is not recommended</w:t>
+      </w:r>
+    </w:p>
+    <w:p>
+      <w:pPr>
+        <w:ind w:left="0" w:firstLine="0"/>
+      </w:pPr>
+      <w:r>
+        <w:t xml:space="preserve">List list2 = new </w:t>
+      </w:r>
+      <w:proofErr w:type="gramStart"/>
+      <w:r>
+        <w:t>ArrayList(</w:t>
+      </w:r>
+      <w:proofErr w:type="gramEnd"/>
+      <w:r>
+        <w:t xml:space="preserve">); </w:t>
       </w:r>
       <w:r>
         <w:t>// non-generic type</w:t>
@@ -7258,11 +7983,33 @@
       </w:r>
       <w:r>
         <w:br/>
-        <w:t>list2.add(LocalDate.parse(“2025-08-06”));</w:t>
+      </w:r>
+      <w:proofErr w:type="gramStart"/>
+      <w:r>
+        <w:t>list2.add(</w:t>
+      </w:r>
+      <w:proofErr w:type="gramEnd"/>
+      <w:r>
+        <w:t>LocalDate.parse(“2025-08-06”));</w:t>
       </w:r>
       <w:r>
         <w:br/>
-        <w:t>list2.add(new Student(…..));</w:t>
+      </w:r>
+      <w:proofErr w:type="gramStart"/>
+      <w:r>
+        <w:t>list2.add(</w:t>
+      </w:r>
+      <w:proofErr w:type="gramEnd"/>
+      <w:r>
+        <w:t xml:space="preserve">new </w:t>
+      </w:r>
+      <w:proofErr w:type="gramStart"/>
+      <w:r>
+        <w:t>Student(…..</w:t>
+      </w:r>
+      <w:proofErr w:type="gramEnd"/>
+      <w:r>
+        <w:t>));</w:t>
       </w:r>
     </w:p>
     <w:p>
@@ -7278,15 +8025,53 @@
         <w:ind w:left="0" w:firstLine="0"/>
       </w:pPr>
       <w:r>
-        <w:t>List&lt;Student&gt; list3 = new ArrayList&lt;Student&gt;();  or new ArrayList&lt;&gt;();</w:t>
+        <w:t>List&lt;Student&gt; list3 = new ArrayList&lt;Student</w:t>
+      </w:r>
+      <w:proofErr w:type="gramStart"/>
+      <w:r>
+        <w:t>&gt;();  or</w:t>
+      </w:r>
+      <w:proofErr w:type="gramEnd"/>
+      <w:r>
+        <w:t xml:space="preserve"> new ArrayList&lt;</w:t>
+      </w:r>
+      <w:proofErr w:type="gramStart"/>
+      <w:r>
+        <w:t>&gt;(</w:t>
+      </w:r>
+      <w:proofErr w:type="gramEnd"/>
+      <w:r>
+        <w:t>);</w:t>
       </w:r>
       <w:r>
         <w:br/>
-        <w:t>list3.add(new Student(….));</w:t>
+      </w:r>
+      <w:proofErr w:type="gramStart"/>
+      <w:r>
+        <w:t>list3.add(</w:t>
+      </w:r>
+      <w:proofErr w:type="gramEnd"/>
+      <w:r>
+        <w:t xml:space="preserve">new </w:t>
+      </w:r>
+      <w:proofErr w:type="gramStart"/>
+      <w:r>
+        <w:t>Student(</w:t>
+      </w:r>
+      <w:proofErr w:type="gramEnd"/>
+      <w:r>
+        <w:t>….));</w:t>
       </w:r>
       <w:r>
         <w:br/>
-        <w:t>list3.add(20); // compilation error</w:t>
+      </w:r>
+      <w:proofErr w:type="gramStart"/>
+      <w:r>
+        <w:t>list3.add(</w:t>
+      </w:r>
+      <w:proofErr w:type="gramEnd"/>
+      <w:r>
+        <w:t>20); // compilation error</w:t>
       </w:r>
     </w:p>
     <w:p>
@@ -7302,15 +8087,55 @@
         <w:ind w:left="0" w:firstLine="0"/>
       </w:pPr>
       <w:r>
-        <w:t>Collection&lt;T&gt; : add(T)</w:t>
+        <w:t>Collection&lt;T</w:t>
+      </w:r>
+      <w:proofErr w:type="gramStart"/>
+      <w:r>
+        <w:t>&gt; :</w:t>
+      </w:r>
+      <w:proofErr w:type="gramEnd"/>
+      <w:r>
+        <w:t xml:space="preserve"> add(T)</w:t>
       </w:r>
       <w:r>
         <w:br/>
-        <w:t>Collection&lt;String&gt; : add(String)</w:t>
+        <w:t>Collection&lt;String</w:t>
+      </w:r>
+      <w:proofErr w:type="gramStart"/>
+      <w:r>
+        <w:t>&gt; :</w:t>
+      </w:r>
+      <w:proofErr w:type="gramEnd"/>
+      <w:r>
+        <w:t xml:space="preserve"> </w:t>
+      </w:r>
+      <w:proofErr w:type="gramStart"/>
+      <w:r>
+        <w:t>add(</w:t>
+      </w:r>
+      <w:proofErr w:type="gramEnd"/>
+      <w:r>
+        <w:t>String)</w:t>
       </w:r>
       <w:r>
         <w:br/>
-        <w:t>Collection&lt;Student&gt; : add(Student)</w:t>
+        <w:t>Collection&lt;Student</w:t>
+      </w:r>
+      <w:proofErr w:type="gramStart"/>
+      <w:r>
+        <w:t>&gt; :</w:t>
+      </w:r>
+      <w:proofErr w:type="gramEnd"/>
+      <w:r>
+        <w:t xml:space="preserve"> </w:t>
+      </w:r>
+      <w:proofErr w:type="gramStart"/>
+      <w:r>
+        <w:t>add(</w:t>
+      </w:r>
+      <w:proofErr w:type="gramEnd"/>
+      <w:r>
+        <w:t>Student)</w:t>
       </w:r>
     </w:p>
     <w:p>
@@ -7334,11 +8159,19 @@
       <w:r>
         <w:t xml:space="preserve"> invokes </w:t>
       </w:r>
-      <w:r>
-        <w:rPr>
-          <w:highlight w:val="yellow"/>
-        </w:rPr>
-        <w:t>hashCode()</w:t>
+      <w:proofErr w:type="gramStart"/>
+      <w:r>
+        <w:rPr>
+          <w:highlight w:val="yellow"/>
+        </w:rPr>
+        <w:t>hashCode(</w:t>
+      </w:r>
+      <w:proofErr w:type="gramEnd"/>
+      <w:r>
+        <w:rPr>
+          <w:highlight w:val="yellow"/>
+        </w:rPr>
+        <w:t>)</w:t>
       </w:r>
       <w:r>
         <w:t xml:space="preserve"> of the object to store them in the </w:t>
@@ -7347,8 +8180,16 @@
         <w:rPr>
           <w:highlight w:val="yellow"/>
         </w:rPr>
-        <w:t>HashSet [ hash buckets ]</w:t>
-      </w:r>
+        <w:t xml:space="preserve">HashSet [ hash </w:t>
+      </w:r>
+      <w:proofErr w:type="gramStart"/>
+      <w:r>
+        <w:rPr>
+          <w:highlight w:val="yellow"/>
+        </w:rPr>
+        <w:t>buckets ]</w:t>
+      </w:r>
+      <w:proofErr w:type="gramEnd"/>
       <w:r>
         <w:rPr>
           <w:highlight w:val="yellow"/>
@@ -7356,7 +8197,15 @@
         <w:t>,</w:t>
       </w:r>
       <w:r>
-        <w:t xml:space="preserve"> if the hashCode() is same</w:t>
+        <w:t xml:space="preserve"> if the </w:t>
+      </w:r>
+      <w:proofErr w:type="gramStart"/>
+      <w:r>
+        <w:t>hashCode(</w:t>
+      </w:r>
+      <w:proofErr w:type="gramEnd"/>
+      <w:r>
+        <w:t>) is same</w:t>
       </w:r>
       <w:r>
         <w:t>,</w:t>
@@ -7376,11 +8225,19 @@
       <w:r>
         <w:t xml:space="preserve"> it invokes </w:t>
       </w:r>
-      <w:r>
-        <w:rPr>
-          <w:highlight w:val="yellow"/>
-        </w:rPr>
-        <w:t>equals() method to compare the objects</w:t>
+      <w:proofErr w:type="gramStart"/>
+      <w:r>
+        <w:rPr>
+          <w:highlight w:val="yellow"/>
+        </w:rPr>
+        <w:t>equals(</w:t>
+      </w:r>
+      <w:proofErr w:type="gramEnd"/>
+      <w:r>
+        <w:rPr>
+          <w:highlight w:val="yellow"/>
+        </w:rPr>
+        <w:t>) method to compare the objects</w:t>
       </w:r>
       <w:r>
         <w:t>, if they are same then</w:t>
@@ -7473,11 +8330,19 @@
       <w:r>
         <w:t xml:space="preserve"> This interface has </w:t>
       </w:r>
-      <w:r>
-        <w:rPr>
-          <w:highlight w:val="yellow"/>
-        </w:rPr>
-        <w:t>compare(T t1, T t2)</w:t>
+      <w:proofErr w:type="gramStart"/>
+      <w:r>
+        <w:rPr>
+          <w:highlight w:val="yellow"/>
+        </w:rPr>
+        <w:t>compare(</w:t>
+      </w:r>
+      <w:proofErr w:type="gramEnd"/>
+      <w:r>
+        <w:rPr>
+          <w:highlight w:val="yellow"/>
+        </w:rPr>
+        <w:t>T t1, T t2)</w:t>
       </w:r>
       <w:r>
         <w:t xml:space="preserve"> method that can customize the sorting</w:t>
@@ -7509,7 +8374,15 @@
         <w:ind w:left="0" w:firstLine="0"/>
       </w:pPr>
       <w:r>
-        <w:t>If Comparator has one abstract method i.e., int compare(T t1, T t2), then the lambda expression looks like</w:t>
+        <w:t xml:space="preserve">If Comparator has one abstract method i.e., int </w:t>
+      </w:r>
+      <w:proofErr w:type="gramStart"/>
+      <w:r>
+        <w:t>compare(</w:t>
+      </w:r>
+      <w:proofErr w:type="gramEnd"/>
+      <w:r>
+        <w:t>T t1, T t2), then the lambda expression looks like</w:t>
       </w:r>
       <w:r>
         <w:br/>
@@ -7523,29 +8396,102 @@
       <w:pPr>
         <w:ind w:left="0" w:firstLine="0"/>
       </w:pPr>
-      <w:r>
-        <w:t>TreeSet(Comparator&lt;T&gt;) takes Comparator as the parameter, hence we can write the TreeSet constructor as below:-</w:t>
-      </w:r>
+      <w:proofErr w:type="gramStart"/>
+      <w:r>
+        <w:t>TreeSet(</w:t>
+      </w:r>
+      <w:proofErr w:type="gramEnd"/>
+      <w:r>
+        <w:t xml:space="preserve">Comparator&lt;T&gt;) takes Comparator as the parameter, hence we can write the TreeSet constructor as </w:t>
+      </w:r>
+      <w:proofErr w:type="gramStart"/>
+      <w:r>
+        <w:t>below:-</w:t>
+      </w:r>
+      <w:proofErr w:type="gramEnd"/>
       <w:r>
         <w:br/>
-        <w:t xml:space="preserve">Set&lt;Employee&gt; employeeSet = new TreeSet( </w:t>
+        <w:t xml:space="preserve">Set&lt;Employee&gt; employeeSet = new </w:t>
+      </w:r>
+      <w:proofErr w:type="gramStart"/>
+      <w:r>
+        <w:t xml:space="preserve">TreeSet( </w:t>
       </w:r>
       <w:r>
         <w:rPr>
           <w:color w:val="EE0000"/>
         </w:rPr>
-        <w:t>(t1, t2) -&gt; Double.compare(t1.salary, t2.salary))</w:t>
-      </w:r>
-      <w:r>
-        <w:t>); // this sorts based on the salary in ascending order</w:t>
-      </w:r>
-    </w:p>
-    <w:p>
-      <w:pPr>
-        <w:ind w:left="0" w:firstLine="0"/>
-      </w:pPr>
-      <w:r>
-        <w:t>Set&lt;Employee&gt; employeeSet2 = new TreeSet(); // this sorts using Comparable&lt;Employee&gt;</w:t>
+        <w:t>(</w:t>
+      </w:r>
+      <w:proofErr w:type="gramEnd"/>
+      <w:r>
+        <w:rPr>
+          <w:color w:val="EE0000"/>
+        </w:rPr>
+        <w:t>t1, t2) -&gt; Double.compare(t</w:t>
+      </w:r>
+      <w:proofErr w:type="gramStart"/>
+      <w:r>
+        <w:rPr>
+          <w:color w:val="EE0000"/>
+        </w:rPr>
+        <w:t>1.salary</w:t>
+      </w:r>
+      <w:proofErr w:type="gramEnd"/>
+      <w:r>
+        <w:rPr>
+          <w:color w:val="EE0000"/>
+        </w:rPr>
+        <w:t>, t</w:t>
+      </w:r>
+      <w:proofErr w:type="gramStart"/>
+      <w:r>
+        <w:rPr>
+          <w:color w:val="EE0000"/>
+        </w:rPr>
+        <w:t>2.salary</w:t>
+      </w:r>
+      <w:proofErr w:type="gramEnd"/>
+      <w:r>
+        <w:rPr>
+          <w:color w:val="EE0000"/>
+        </w:rPr>
+        <w:t>))</w:t>
+      </w:r>
+      <w:r>
+        <w:t xml:space="preserve">); // </w:t>
+      </w:r>
+      <w:proofErr w:type="gramStart"/>
+      <w:r>
+        <w:t>this sorts</w:t>
+      </w:r>
+      <w:proofErr w:type="gramEnd"/>
+      <w:r>
+        <w:t xml:space="preserve"> based on the salary in ascending order</w:t>
+      </w:r>
+    </w:p>
+    <w:p>
+      <w:pPr>
+        <w:ind w:left="0" w:firstLine="0"/>
+      </w:pPr>
+      <w:r>
+        <w:t xml:space="preserve">Set&lt;Employee&gt; employeeSet2 = new </w:t>
+      </w:r>
+      <w:proofErr w:type="gramStart"/>
+      <w:r>
+        <w:t>TreeSet(</w:t>
+      </w:r>
+      <w:proofErr w:type="gramEnd"/>
+      <w:r>
+        <w:t xml:space="preserve">); // </w:t>
+      </w:r>
+      <w:proofErr w:type="gramStart"/>
+      <w:r>
+        <w:t>this sorts</w:t>
+      </w:r>
+      <w:proofErr w:type="gramEnd"/>
+      <w:r>
+        <w:t xml:space="preserve"> using Comparable&lt;Employee&gt;</w:t>
       </w:r>
     </w:p>
     <w:p>
@@ -7633,7 +8579,15 @@
         </w:numPr>
       </w:pPr>
       <w:r>
-        <w:t>Understand how to use layered architecture in console based application</w:t>
+        <w:t xml:space="preserve">Understand how to use layered architecture in </w:t>
+      </w:r>
+      <w:proofErr w:type="gramStart"/>
+      <w:r>
+        <w:t>console based</w:t>
+      </w:r>
+      <w:proofErr w:type="gramEnd"/>
+      <w:r>
+        <w:t xml:space="preserve"> application</w:t>
       </w:r>
       <w:r>
         <w:t xml:space="preserve"> </w:t>
@@ -7663,7 +8617,15 @@
         <w:t>Service</w:t>
       </w:r>
       <w:r>
-        <w:t xml:space="preserve"> layer will use the interface reference of DAO and get the DAO instance with the factory pattern, </w:t>
+        <w:t xml:space="preserve"> layer will use the interface reference of DAO and get the DAO instance with the factory </w:t>
+      </w:r>
+      <w:proofErr w:type="gramStart"/>
+      <w:r>
+        <w:t>pattern,</w:t>
+      </w:r>
+      <w:proofErr w:type="gramEnd"/>
+      <w:r>
+        <w:t xml:space="preserve"> </w:t>
       </w:r>
       <w:r>
         <w:rPr>
@@ -7696,7 +8658,23 @@
         <w:t>Note:</w:t>
       </w:r>
       <w:r>
-        <w:t xml:space="preserve"> In console based application main() method acts like View &amp; Controller both, however in real time you will have separate files to maintain View &amp; Controller logic.</w:t>
+        <w:t xml:space="preserve"> In </w:t>
+      </w:r>
+      <w:proofErr w:type="gramStart"/>
+      <w:r>
+        <w:t>console based</w:t>
+      </w:r>
+      <w:proofErr w:type="gramEnd"/>
+      <w:r>
+        <w:t xml:space="preserve"> application </w:t>
+      </w:r>
+      <w:proofErr w:type="gramStart"/>
+      <w:r>
+        <w:t>main(</w:t>
+      </w:r>
+      <w:proofErr w:type="gramEnd"/>
+      <w:r>
+        <w:t>) method acts like View &amp; Controller both, however in real time you will have separate files to maintain View &amp; Controller logic.</w:t>
       </w:r>
     </w:p>
     <w:p>
@@ -7766,8 +8744,13 @@
         <w:pStyle w:val="ListParagraph"/>
         <w:ind w:firstLine="0"/>
       </w:pPr>
-      <w:r>
-        <w:t>com.oracle.business -&gt; Service interfaces &amp; implementations</w:t>
+      <w:proofErr w:type="gramStart"/>
+      <w:r>
+        <w:t>com.oracle</w:t>
+      </w:r>
+      <w:proofErr w:type="gramEnd"/>
+      <w:r>
+        <w:t>.business -&gt; Service interfaces &amp; implementations</w:t>
       </w:r>
     </w:p>
     <w:p>
@@ -7775,8 +8758,13 @@
         <w:pStyle w:val="ListParagraph"/>
         <w:ind w:firstLine="0"/>
       </w:pPr>
-      <w:r>
-        <w:t>com.oracle.beans -&gt; Java beans / models / Encapsulated classes</w:t>
+      <w:proofErr w:type="gramStart"/>
+      <w:r>
+        <w:t>com.oracle</w:t>
+      </w:r>
+      <w:proofErr w:type="gramEnd"/>
+      <w:r>
+        <w:t>.beans -&gt; Java beans / models / Encapsulated classes</w:t>
       </w:r>
     </w:p>
     <w:p>
@@ -7784,6 +8772,7 @@
         <w:pStyle w:val="ListParagraph"/>
         <w:ind w:firstLine="0"/>
       </w:pPr>
+      <w:proofErr w:type="gramStart"/>
       <w:r>
         <w:t>com.oracle.</w:t>
       </w:r>
@@ -7791,20 +8780,39 @@
         <w:t>dao.</w:t>
       </w:r>
       <w:r>
-        <w:t>utility -&gt; Factory patterns</w:t>
+        <w:t>utility</w:t>
+      </w:r>
+      <w:proofErr w:type="gramEnd"/>
+      <w:r>
+        <w:t xml:space="preserve"> -&gt; Factory patterns</w:t>
       </w:r>
       <w:r>
         <w:t xml:space="preserve"> &amp; Utility classes for DAO layer</w:t>
       </w:r>
       <w:r>
         <w:br/>
-        <w:t>com.oracle.business.util</w:t>
+      </w:r>
+      <w:proofErr w:type="gramStart"/>
+      <w:r>
+        <w:t>com.oracle</w:t>
+      </w:r>
+      <w:proofErr w:type="gramEnd"/>
+      <w:r>
+        <w:t>.</w:t>
+      </w:r>
+      <w:proofErr w:type="gramStart"/>
+      <w:r>
+        <w:t>business.util</w:t>
       </w:r>
       <w:r>
         <w:t>i</w:t>
       </w:r>
       <w:r>
-        <w:t>ty -&gt; Factory patterns</w:t>
+        <w:t>ty</w:t>
+      </w:r>
+      <w:proofErr w:type="gramEnd"/>
+      <w:r>
+        <w:t xml:space="preserve"> -&gt; Factory patterns</w:t>
       </w:r>
     </w:p>
     <w:p>
@@ -7812,8 +8820,13 @@
         <w:pStyle w:val="ListParagraph"/>
         <w:ind w:firstLine="0"/>
       </w:pPr>
-      <w:r>
-        <w:t>com.oracle.controller -&gt; Controller classes</w:t>
+      <w:proofErr w:type="gramStart"/>
+      <w:r>
+        <w:t>com.oracle</w:t>
+      </w:r>
+      <w:proofErr w:type="gramEnd"/>
+      <w:r>
+        <w:t>.controller -&gt; Controller classes</w:t>
       </w:r>
     </w:p>
     <w:p>
@@ -8090,8 +9103,13 @@
           <w:numId w:val="31"/>
         </w:numPr>
       </w:pPr>
-      <w:r>
-        <w:t>Oracle : ojdbc.jar</w:t>
+      <w:proofErr w:type="gramStart"/>
+      <w:r>
+        <w:t>Oracle :</w:t>
+      </w:r>
+      <w:proofErr w:type="gramEnd"/>
+      <w:r>
+        <w:t xml:space="preserve"> ojdbc.jar</w:t>
       </w:r>
     </w:p>
     <w:p>
@@ -8135,7 +9153,23 @@
         <w:ind w:firstLine="0"/>
       </w:pPr>
       <w:r>
-        <w:t>Class.forName(“oracle.jdbc.driver.OracleDriver”); // optional from Java 8 onwards</w:t>
+        <w:t>Class.forName(“</w:t>
+      </w:r>
+      <w:proofErr w:type="gramStart"/>
+      <w:r>
+        <w:t>oracle.jdbc</w:t>
+      </w:r>
+      <w:proofErr w:type="gramEnd"/>
+      <w:r>
+        <w:t>.</w:t>
+      </w:r>
+      <w:proofErr w:type="gramStart"/>
+      <w:r>
+        <w:t>driver.OracleDriver</w:t>
+      </w:r>
+      <w:proofErr w:type="gramEnd"/>
+      <w:r>
+        <w:t>”); // optional from Java 8 onwards</w:t>
       </w:r>
     </w:p>
     <w:p>
@@ -8174,7 +9208,15 @@
         </w:numPr>
       </w:pPr>
       <w:r>
-        <w:t>Create Statements - convert java to sql statements</w:t>
+        <w:t xml:space="preserve">Create Statements - convert java to </w:t>
+      </w:r>
+      <w:proofErr w:type="spellStart"/>
+      <w:r>
+        <w:t>sql</w:t>
+      </w:r>
+      <w:proofErr w:type="spellEnd"/>
+      <w:r>
+        <w:t xml:space="preserve"> statements</w:t>
       </w:r>
     </w:p>
     <w:p>
@@ -8189,7 +9231,15 @@
         <w:t>PreparedStatement pstmt</w:t>
       </w:r>
       <w:r>
-        <w:t xml:space="preserve"> = con.prepareStatement(sqlQuery);</w:t>
+        <w:t xml:space="preserve"> = </w:t>
+      </w:r>
+      <w:proofErr w:type="gramStart"/>
+      <w:r>
+        <w:t>con.prepareStatement</w:t>
+      </w:r>
+      <w:proofErr w:type="gramEnd"/>
+      <w:r>
+        <w:t>(sqlQuery);</w:t>
       </w:r>
     </w:p>
     <w:p>
@@ -8197,9 +9247,21 @@
         <w:pStyle w:val="ListParagraph"/>
         <w:ind w:firstLine="0"/>
       </w:pPr>
-      <w:r>
-        <w:t>pstmt.setType(index, value); // do only if query as ?</w:t>
-      </w:r>
+      <w:proofErr w:type="spellStart"/>
+      <w:proofErr w:type="gramStart"/>
+      <w:r>
+        <w:t>pstmt.setType</w:t>
+      </w:r>
+      <w:proofErr w:type="spellEnd"/>
+      <w:proofErr w:type="gramEnd"/>
+      <w:r>
+        <w:t xml:space="preserve">(index, value); // do only if query </w:t>
+      </w:r>
+      <w:proofErr w:type="gramStart"/>
+      <w:r>
+        <w:t>as ?</w:t>
+      </w:r>
+      <w:proofErr w:type="gramEnd"/>
     </w:p>
     <w:p>
       <w:pPr>
@@ -8219,7 +9281,15 @@
         <w:ind w:firstLine="0"/>
       </w:pPr>
       <w:r>
-        <w:t xml:space="preserve">int count = pstmt.executeUpdate(); // </w:t>
+        <w:t xml:space="preserve">int count = </w:t>
+      </w:r>
+      <w:proofErr w:type="gramStart"/>
+      <w:r>
+        <w:t>pstmt.executeUpdate</w:t>
+      </w:r>
+      <w:proofErr w:type="gramEnd"/>
+      <w:r>
+        <w:t xml:space="preserve">(); // </w:t>
       </w:r>
       <w:r>
         <w:t xml:space="preserve">for </w:t>
@@ -8243,7 +9313,15 @@
         <w:t>ResultSet rs</w:t>
       </w:r>
       <w:r>
-        <w:t xml:space="preserve"> = pstmt.executeQuery(); // </w:t>
+        <w:t xml:space="preserve"> = </w:t>
+      </w:r>
+      <w:proofErr w:type="gramStart"/>
+      <w:r>
+        <w:t>pstmt.executeQuery</w:t>
+      </w:r>
+      <w:proofErr w:type="gramEnd"/>
+      <w:r>
+        <w:t xml:space="preserve">(); // </w:t>
       </w:r>
       <w:r>
         <w:t xml:space="preserve">for </w:t>
@@ -8272,16 +9350,35 @@
         <w:pStyle w:val="ListParagraph"/>
         <w:ind w:firstLine="0"/>
       </w:pPr>
-      <w:r>
-        <w:t>rs.close();</w:t>
+      <w:proofErr w:type="gramStart"/>
+      <w:r>
+        <w:t>rs.close</w:t>
+      </w:r>
+      <w:proofErr w:type="gramEnd"/>
+      <w:r>
+        <w:t>();</w:t>
       </w:r>
       <w:r>
         <w:br/>
-        <w:t>pstmt.close();</w:t>
+      </w:r>
+      <w:proofErr w:type="gramStart"/>
+      <w:r>
+        <w:t>pstmt.close</w:t>
+      </w:r>
+      <w:proofErr w:type="gramEnd"/>
+      <w:r>
+        <w:t>();</w:t>
       </w:r>
       <w:r>
         <w:br/>
-        <w:t>con.close();</w:t>
+      </w:r>
+      <w:proofErr w:type="gramStart"/>
+      <w:r>
+        <w:t>con.close</w:t>
+      </w:r>
+      <w:proofErr w:type="gramEnd"/>
+      <w:r>
+        <w:t>();</w:t>
       </w:r>
     </w:p>
     <w:p>
@@ -8411,7 +9508,15 @@
         <w:ind w:left="0" w:firstLine="0"/>
       </w:pPr>
       <w:r>
-        <w:t>@Table(name = “employee”)</w:t>
+        <w:t>@</w:t>
+      </w:r>
+      <w:proofErr w:type="gramStart"/>
+      <w:r>
+        <w:t>Table(</w:t>
+      </w:r>
+      <w:proofErr w:type="gramEnd"/>
+      <w:r>
+        <w:t>name = “employee”)</w:t>
       </w:r>
       <w:r>
         <w:t xml:space="preserve"> // optional if table name &amp; class name are same</w:t>
@@ -8426,14 +9531,30 @@
       </w:r>
       <w:r>
         <w:br/>
-        <w:t xml:space="preserve">     @Id</w:t>
-      </w:r>
-      <w:r>
-        <w:t xml:space="preserve">  // to mark the primary key column i.e., id column in employee table</w:t>
+        <w:t xml:space="preserve">     @</w:t>
+      </w:r>
+      <w:proofErr w:type="gramStart"/>
+      <w:r>
+        <w:t>Id</w:t>
+      </w:r>
+      <w:r>
+        <w:t xml:space="preserve">  /</w:t>
+      </w:r>
+      <w:proofErr w:type="gramEnd"/>
+      <w:r>
+        <w:t>/ to mark the primary key column i.e., id column in employee table</w:t>
       </w:r>
       <w:r>
         <w:br/>
-        <w:t xml:space="preserve">    @Column(name = “id”)</w:t>
+        <w:t xml:space="preserve">    @</w:t>
+      </w:r>
+      <w:proofErr w:type="gramStart"/>
+      <w:r>
+        <w:t>Column(</w:t>
+      </w:r>
+      <w:proofErr w:type="gramEnd"/>
+      <w:r>
+        <w:t>name = “id”)</w:t>
       </w:r>
       <w:r>
         <w:t xml:space="preserve"> // to map the column, optional if column &amp; property have same</w:t>
@@ -8444,7 +9565,15 @@
       </w:r>
       <w:r>
         <w:br/>
-        <w:t xml:space="preserve">     @Column(name = “name”)</w:t>
+        <w:t xml:space="preserve">     @</w:t>
+      </w:r>
+      <w:proofErr w:type="gramStart"/>
+      <w:r>
+        <w:t>Column(</w:t>
+      </w:r>
+      <w:proofErr w:type="gramEnd"/>
+      <w:r>
+        <w:t>name = “name”)</w:t>
       </w:r>
       <w:r>
         <w:br/>
@@ -8565,7 +9694,15 @@
       </w:r>
       <w:r>
         <w:br/>
-        <w:t>EntityManager manager = factory.createEntityManager(); // get the connection to perform CRDU operations</w:t>
+        <w:t xml:space="preserve">EntityManager manager = </w:t>
+      </w:r>
+      <w:proofErr w:type="gramStart"/>
+      <w:r>
+        <w:t>factory.createEntityManager</w:t>
+      </w:r>
+      <w:proofErr w:type="gramEnd"/>
+      <w:r>
+        <w:t>(); // get the connection to perform CRDU operations</w:t>
       </w:r>
       <w:r>
         <w:br/>
@@ -8574,37 +9711,97 @@
         <w:rPr>
           <w:color w:val="EE0000"/>
         </w:rPr>
-        <w:t>EntityTransaction tx = manager.getTransaction();</w:t>
-      </w:r>
+        <w:t xml:space="preserve">EntityTransaction </w:t>
+      </w:r>
+      <w:proofErr w:type="spellStart"/>
       <w:r>
         <w:rPr>
           <w:color w:val="EE0000"/>
         </w:rPr>
+        <w:t>tx</w:t>
+      </w:r>
+      <w:proofErr w:type="spellEnd"/>
+      <w:r>
+        <w:rPr>
+          <w:color w:val="EE0000"/>
+        </w:rPr>
+        <w:t xml:space="preserve"> = </w:t>
+      </w:r>
+      <w:proofErr w:type="gramStart"/>
+      <w:r>
+        <w:rPr>
+          <w:color w:val="EE0000"/>
+        </w:rPr>
+        <w:t>manager.getTransaction</w:t>
+      </w:r>
+      <w:proofErr w:type="gramEnd"/>
+      <w:r>
+        <w:rPr>
+          <w:color w:val="EE0000"/>
+        </w:rPr>
+        <w:t>();</w:t>
+      </w:r>
+      <w:r>
+        <w:rPr>
+          <w:color w:val="EE0000"/>
+        </w:rPr>
         <w:br/>
-        <w:t>tx.begin();</w:t>
-      </w:r>
+      </w:r>
+      <w:proofErr w:type="gramStart"/>
       <w:r>
         <w:rPr>
           <w:color w:val="EE0000"/>
         </w:rPr>
+        <w:t>tx.begin</w:t>
+      </w:r>
+      <w:proofErr w:type="gramEnd"/>
+      <w:r>
+        <w:rPr>
+          <w:color w:val="EE0000"/>
+        </w:rPr>
+        <w:t>();</w:t>
+      </w:r>
+      <w:r>
+        <w:rPr>
+          <w:color w:val="EE0000"/>
+        </w:rPr>
         <w:br/>
       </w:r>
-      <w:r>
-        <w:t>manager.persist(emp);</w:t>
+      <w:proofErr w:type="gramStart"/>
+      <w:r>
+        <w:t>manager.persist</w:t>
+      </w:r>
+      <w:proofErr w:type="gramEnd"/>
+      <w:r>
+        <w:t>(emp);</w:t>
       </w:r>
       <w:r>
         <w:t xml:space="preserve"> // stores employee to employee table</w:t>
       </w:r>
       <w:r>
         <w:br/>
-        <w:t>manager.merge(emp);</w:t>
+      </w:r>
+      <w:proofErr w:type="gramStart"/>
+      <w:r>
+        <w:t>manager.merge</w:t>
+      </w:r>
+      <w:proofErr w:type="gramEnd"/>
+      <w:r>
+        <w:t>(emp);</w:t>
       </w:r>
       <w:r>
         <w:t xml:space="preserve"> // updates employee table</w:t>
       </w:r>
       <w:r>
         <w:br/>
-        <w:t>manager.remove(emp);</w:t>
+      </w:r>
+      <w:proofErr w:type="gramStart"/>
+      <w:r>
+        <w:t>manager.remove</w:t>
+      </w:r>
+      <w:proofErr w:type="gramEnd"/>
+      <w:r>
+        <w:t>(emp);</w:t>
       </w:r>
       <w:r>
         <w:t xml:space="preserve"> // removes employee record from employee table</w:t>
@@ -8612,19 +9809,35 @@
       <w:r>
         <w:br/>
       </w:r>
+      <w:proofErr w:type="gramStart"/>
       <w:r>
         <w:rPr>
           <w:color w:val="EE0000"/>
         </w:rPr>
-        <w:t>tx.commit(); // save the changes</w:t>
-      </w:r>
-    </w:p>
-    <w:p>
-      <w:pPr>
-        <w:ind w:left="0" w:firstLine="0"/>
-      </w:pPr>
-      <w:r>
-        <w:t xml:space="preserve">Employee e = manager.find(Employee.class, 1); </w:t>
+        <w:t>tx.commit</w:t>
+      </w:r>
+      <w:proofErr w:type="gramEnd"/>
+      <w:r>
+        <w:rPr>
+          <w:color w:val="EE0000"/>
+        </w:rPr>
+        <w:t>(); // save the changes</w:t>
+      </w:r>
+    </w:p>
+    <w:p>
+      <w:pPr>
+        <w:ind w:left="0" w:firstLine="0"/>
+      </w:pPr>
+      <w:r>
+        <w:t xml:space="preserve">Employee e = </w:t>
+      </w:r>
+      <w:proofErr w:type="gramStart"/>
+      <w:r>
+        <w:t>manager.find</w:t>
+      </w:r>
+      <w:proofErr w:type="gramEnd"/>
+      <w:r>
+        <w:t xml:space="preserve">(Employee.class, 1); </w:t>
       </w:r>
       <w:r>
         <w:t>// select * from employee where id = 1;</w:t>
@@ -8635,7 +9848,15 @@
         <w:ind w:left="0" w:firstLine="0"/>
       </w:pPr>
       <w:r>
-        <w:t xml:space="preserve">TypedQuery&lt;Employee&gt; query = manager.createQuery("select </w:t>
+        <w:t xml:space="preserve">TypedQuery&lt;Employee&gt; query = </w:t>
+      </w:r>
+      <w:proofErr w:type="gramStart"/>
+      <w:r>
+        <w:t>manager.createQuery</w:t>
+      </w:r>
+      <w:proofErr w:type="gramEnd"/>
+      <w:r>
+        <w:t xml:space="preserve">("select </w:t>
       </w:r>
       <w:r>
         <w:t>e</w:t>
@@ -8661,7 +9882,15 @@
         <w:ind w:left="0" w:firstLine="0"/>
       </w:pPr>
       <w:r>
-        <w:t>List&lt;Employee&gt; list = query.getResultList();</w:t>
+        <w:t xml:space="preserve">List&lt;Employee&gt; list = </w:t>
+      </w:r>
+      <w:proofErr w:type="gramStart"/>
+      <w:r>
+        <w:t>query.getResultList</w:t>
+      </w:r>
+      <w:proofErr w:type="gramEnd"/>
+      <w:r>
+        <w:t>();</w:t>
       </w:r>
     </w:p>
     <w:p>
@@ -8810,7 +10039,15 @@
         <w:ind w:left="0" w:firstLine="0"/>
       </w:pPr>
       <w:r>
-        <w:t>Weblogic console: This is a web page an admin use to login.</w:t>
+        <w:t xml:space="preserve">Weblogic console: This is a web page an admin </w:t>
+      </w:r>
+      <w:proofErr w:type="gramStart"/>
+      <w:r>
+        <w:t>use</w:t>
+      </w:r>
+      <w:proofErr w:type="gramEnd"/>
+      <w:r>
+        <w:t xml:space="preserve"> to login.</w:t>
       </w:r>
     </w:p>
     <w:p>
@@ -8930,7 +10167,23 @@
         <w:t>SOAP - Simple Object Access Protocol</w:t>
       </w:r>
       <w:r>
-        <w:t xml:space="preserve"> (XML to share the data &amp; its quite older) - it works only with Enterprise applications, you can’t use this to integrate mobile or web apps</w:t>
+        <w:t xml:space="preserve"> (XML to share the data &amp; </w:t>
+      </w:r>
+      <w:proofErr w:type="spellStart"/>
+      <w:r>
+        <w:t>its</w:t>
+      </w:r>
+      <w:proofErr w:type="spellEnd"/>
+      <w:r>
+        <w:t xml:space="preserve"> quite older) - it works only with Enterprise </w:t>
+      </w:r>
+      <w:proofErr w:type="gramStart"/>
+      <w:r>
+        <w:t>applications,</w:t>
+      </w:r>
+      <w:proofErr w:type="gramEnd"/>
+      <w:r>
+        <w:t xml:space="preserve"> you can’t use this to integrate mobile or web apps</w:t>
       </w:r>
     </w:p>
     <w:p>
@@ -8953,6 +10206,7 @@
       <w:r>
         <w:t>-</w:t>
       </w:r>
+      <w:proofErr w:type="gramStart"/>
       <w:r>
         <w:t>structure</w:t>
       </w:r>
@@ -8960,7 +10214,11 @@
         <w:t>’</w:t>
       </w:r>
       <w:r>
-        <w:t>s like XML, JSON, TEXT, CSV, HTML)</w:t>
+        <w:t>s</w:t>
+      </w:r>
+      <w:proofErr w:type="gramEnd"/>
+      <w:r>
+        <w:t xml:space="preserve"> like XML, JSON, TEXT, CSV, HTML)</w:t>
       </w:r>
     </w:p>
     <w:p>
@@ -8987,8 +10245,13 @@
       <w:pPr>
         <w:ind w:left="0" w:firstLine="0"/>
       </w:pPr>
-      <w:r>
-        <w:t>API’s are not implemented, it must be implemented by some vendors like Jersey, Apache CFX</w:t>
+      <w:proofErr w:type="gramStart"/>
+      <w:r>
+        <w:t>API’s</w:t>
+      </w:r>
+      <w:proofErr w:type="gramEnd"/>
+      <w:r>
+        <w:t xml:space="preserve"> are not implemented, it must be implemented by some vendors like Jersey, Apache CFX</w:t>
       </w:r>
       <w:r>
         <w:t>.</w:t>
@@ -9077,6 +10340,9 @@
         <w:ind w:left="0" w:firstLine="0"/>
       </w:pPr>
       <w:r>
+        <w:rPr>
+          <w:noProof/>
+        </w:rPr>
         <w:lastRenderedPageBreak/>
         <w:drawing>
           <wp:inline distT="0" distB="0" distL="0" distR="0" wp14:anchorId="3576025B" wp14:editId="19806DAE">
@@ -9177,7 +10443,15 @@
         </w:numPr>
       </w:pPr>
       <w:r>
-        <w:t>Convert to JPA -&gt; Download EclipseLink library</w:t>
+        <w:t xml:space="preserve">Convert to JPA -&gt; Download </w:t>
+      </w:r>
+      <w:proofErr w:type="spellStart"/>
+      <w:r>
+        <w:t>EclipseLink</w:t>
+      </w:r>
+      <w:proofErr w:type="spellEnd"/>
+      <w:r>
+        <w:t xml:space="preserve"> library</w:t>
       </w:r>
     </w:p>
     <w:p>
@@ -9268,6 +10542,1250 @@
       <w:r>
         <w:t>Make sure you to go through @PathParam, @RequestParam which you will be using in your case study.</w:t>
       </w:r>
+    </w:p>
+    <w:p>
+      <w:pPr>
+        <w:ind w:left="0" w:firstLine="0"/>
+      </w:pPr>
+    </w:p>
+    <w:p>
+      <w:pPr>
+        <w:ind w:left="0" w:firstLine="0"/>
+      </w:pPr>
+      <w:r>
+        <w:rPr>
+          <w:highlight w:val="yellow"/>
+        </w:rPr>
+        <w:lastRenderedPageBreak/>
+        <w:t>Spring Framework</w:t>
+      </w:r>
+    </w:p>
+    <w:p>
+      <w:pPr>
+        <w:ind w:left="0" w:firstLine="0"/>
+      </w:pPr>
+      <w:r>
+        <w:t>It is a light weight framework that helps you to create complex enterprise applications in a better way that you can easily test &amp; maintain.</w:t>
+      </w:r>
+    </w:p>
+    <w:p>
+      <w:pPr>
+        <w:ind w:left="0" w:firstLine="0"/>
+      </w:pPr>
+      <w:r>
+        <w:t xml:space="preserve">70% of the </w:t>
+      </w:r>
+      <w:proofErr w:type="gramStart"/>
+      <w:r>
+        <w:t>tasks</w:t>
+      </w:r>
+      <w:proofErr w:type="gramEnd"/>
+      <w:r>
+        <w:t xml:space="preserve"> spring framework does &amp; the rest 30% developers has to take care</w:t>
+      </w:r>
+      <w:r>
+        <w:t>, spring framework takes care of following tasks</w:t>
+      </w:r>
+    </w:p>
+    <w:p>
+      <w:pPr>
+        <w:pStyle w:val="ListParagraph"/>
+        <w:numPr>
+          <w:ilvl w:val="0"/>
+          <w:numId w:val="40"/>
+        </w:numPr>
+      </w:pPr>
+      <w:r>
+        <w:t>Type conversion</w:t>
+      </w:r>
+    </w:p>
+    <w:p>
+      <w:pPr>
+        <w:pStyle w:val="ListParagraph"/>
+        <w:numPr>
+          <w:ilvl w:val="0"/>
+          <w:numId w:val="40"/>
+        </w:numPr>
+      </w:pPr>
+      <w:r>
+        <w:t>Database connections</w:t>
+      </w:r>
+    </w:p>
+    <w:p>
+      <w:pPr>
+        <w:pStyle w:val="ListParagraph"/>
+        <w:numPr>
+          <w:ilvl w:val="0"/>
+          <w:numId w:val="40"/>
+        </w:numPr>
+      </w:pPr>
+      <w:r>
+        <w:t>Exception Handling</w:t>
+      </w:r>
+    </w:p>
+    <w:p>
+      <w:pPr>
+        <w:pStyle w:val="ListParagraph"/>
+        <w:numPr>
+          <w:ilvl w:val="0"/>
+          <w:numId w:val="40"/>
+        </w:numPr>
+      </w:pPr>
+      <w:r>
+        <w:t xml:space="preserve">Design pattern </w:t>
+      </w:r>
+    </w:p>
+    <w:p>
+      <w:pPr>
+        <w:pStyle w:val="ListParagraph"/>
+        <w:numPr>
+          <w:ilvl w:val="0"/>
+          <w:numId w:val="40"/>
+        </w:numPr>
+      </w:pPr>
+      <w:r>
+        <w:t>Transaction Management</w:t>
+      </w:r>
+    </w:p>
+    <w:p>
+      <w:pPr>
+        <w:pStyle w:val="ListParagraph"/>
+        <w:numPr>
+          <w:ilvl w:val="0"/>
+          <w:numId w:val="40"/>
+        </w:numPr>
+      </w:pPr>
+      <w:r>
+        <w:t>Object creation &amp; Dependency Injection</w:t>
+      </w:r>
+    </w:p>
+    <w:p>
+      <w:pPr>
+        <w:ind w:left="0" w:firstLine="0"/>
+      </w:pPr>
+      <w:r>
+        <w:t xml:space="preserve">At the core </w:t>
+      </w:r>
+      <w:r>
+        <w:t>S</w:t>
+      </w:r>
+      <w:r>
+        <w:t>pring framework has IOC (Inversion of Control) which takes care of Dependency Injection</w:t>
+      </w:r>
+    </w:p>
+    <w:p>
+      <w:pPr>
+        <w:ind w:left="0" w:firstLine="0"/>
+      </w:pPr>
+      <w:r>
+        <w:rPr>
+          <w:highlight w:val="yellow"/>
+        </w:rPr>
+        <w:t>IOC:</w:t>
+      </w:r>
+      <w:r>
+        <w:t xml:space="preserve"> It is a container that manages the objects</w:t>
+      </w:r>
+    </w:p>
+    <w:p>
+      <w:pPr>
+        <w:ind w:left="0" w:firstLine="0"/>
+      </w:pPr>
+      <w:r>
+        <w:rPr>
+          <w:highlight w:val="yellow"/>
+        </w:rPr>
+        <w:t>DI:</w:t>
+      </w:r>
+      <w:r>
+        <w:t xml:space="preserve"> It is a process where an object is supplied to another object</w:t>
+      </w:r>
+    </w:p>
+    <w:p>
+      <w:pPr>
+        <w:ind w:left="0" w:firstLine="0"/>
+      </w:pPr>
+      <w:r>
+        <w:rPr>
+          <w:highlight w:val="yellow"/>
+        </w:rPr>
+        <w:t>Spring Framework introduced a module called Spring Boot which simplifies the spring project configuration</w:t>
+      </w:r>
+    </w:p>
+    <w:p>
+      <w:pPr>
+        <w:ind w:left="0" w:firstLine="0"/>
+      </w:pPr>
+      <w:r>
+        <w:t xml:space="preserve">Without Spring </w:t>
+      </w:r>
+      <w:proofErr w:type="gramStart"/>
+      <w:r>
+        <w:t>Boot</w:t>
+      </w:r>
+      <w:proofErr w:type="gramEnd"/>
+      <w:r>
+        <w:t xml:space="preserve"> you may need to still configure</w:t>
+      </w:r>
+    </w:p>
+    <w:p>
+      <w:pPr>
+        <w:pStyle w:val="ListParagraph"/>
+        <w:numPr>
+          <w:ilvl w:val="0"/>
+          <w:numId w:val="41"/>
+        </w:numPr>
+      </w:pPr>
+      <w:r>
+        <w:t>Servers</w:t>
+      </w:r>
+    </w:p>
+    <w:p>
+      <w:pPr>
+        <w:pStyle w:val="ListParagraph"/>
+        <w:numPr>
+          <w:ilvl w:val="0"/>
+          <w:numId w:val="41"/>
+        </w:numPr>
+      </w:pPr>
+      <w:r>
+        <w:t>XML configurations -&gt; To configure the beans</w:t>
+      </w:r>
+    </w:p>
+    <w:p>
+      <w:pPr>
+        <w:ind w:left="0" w:firstLine="0"/>
+      </w:pPr>
+      <w:r>
+        <w:t xml:space="preserve">With Spring </w:t>
+      </w:r>
+      <w:proofErr w:type="gramStart"/>
+      <w:r>
+        <w:t>Boot</w:t>
+      </w:r>
+      <w:proofErr w:type="gramEnd"/>
+      <w:r>
+        <w:t xml:space="preserve"> you don’t need to configure anything</w:t>
+      </w:r>
+    </w:p>
+    <w:p>
+      <w:pPr>
+        <w:pStyle w:val="ListParagraph"/>
+        <w:numPr>
+          <w:ilvl w:val="0"/>
+          <w:numId w:val="42"/>
+        </w:numPr>
+      </w:pPr>
+      <w:r>
+        <w:t>You don’t need server, because spring boot project will have default servers</w:t>
+      </w:r>
+    </w:p>
+    <w:p>
+      <w:pPr>
+        <w:pStyle w:val="ListParagraph"/>
+        <w:numPr>
+          <w:ilvl w:val="0"/>
+          <w:numId w:val="42"/>
+        </w:numPr>
+      </w:pPr>
+      <w:r>
+        <w:t>You don’t need XML configurations, spring boot uses a simple text file i.e., properties file to maintain the application configuration</w:t>
+      </w:r>
+    </w:p>
+    <w:p>
+      <w:pPr>
+        <w:ind w:left="0" w:firstLine="0"/>
+      </w:pPr>
+    </w:p>
+    <w:p>
+      <w:pPr>
+        <w:ind w:left="0" w:firstLine="0"/>
+      </w:pPr>
+      <w:r>
+        <w:lastRenderedPageBreak/>
+        <w:t>Without Spring -&gt; You must do all the tasks -&gt; design patterns, configuring servers, object creations</w:t>
+      </w:r>
+    </w:p>
+    <w:p>
+      <w:pPr>
+        <w:ind w:left="0" w:firstLine="0"/>
+      </w:pPr>
+      <w:r>
+        <w:t>With Spring -&gt; You will get the platform to perform all the repeating tasks -&gt; design patterns, object creations, exception handling -&gt; you only need to configure server</w:t>
+      </w:r>
+      <w:r>
+        <w:t>, front controller &amp; some other things in the XML file</w:t>
+      </w:r>
+    </w:p>
+    <w:p>
+      <w:pPr>
+        <w:ind w:left="0" w:firstLine="0"/>
+      </w:pPr>
+      <w:r>
+        <w:t>With Spring Boot -&gt; You will get the ready to run project -&gt; you must write only business logics</w:t>
+      </w:r>
+    </w:p>
+    <w:p>
+      <w:pPr>
+        <w:ind w:left="0" w:firstLine="0"/>
+      </w:pPr>
+      <w:proofErr w:type="spellStart"/>
+      <w:r>
+        <w:t>JaxRS</w:t>
+      </w:r>
+      <w:proofErr w:type="spellEnd"/>
+      <w:r>
+        <w:t xml:space="preserve"> vs Spring Boot annotations for Restful webservice</w:t>
+      </w:r>
+    </w:p>
+    <w:tbl>
+      <w:tblPr>
+        <w:tblStyle w:val="TableGrid"/>
+        <w:tblW w:w="0" w:type="auto"/>
+        <w:tblLook w:val="04A0" w:firstRow="1" w:lastRow="0" w:firstColumn="1" w:lastColumn="0" w:noHBand="0" w:noVBand="1"/>
+      </w:tblPr>
+      <w:tblGrid>
+        <w:gridCol w:w="2742"/>
+        <w:gridCol w:w="3018"/>
+        <w:gridCol w:w="3590"/>
+      </w:tblGrid>
+      <w:tr>
+        <w:tc>
+          <w:tcPr>
+            <w:tcW w:w="2742" w:type="dxa"/>
+          </w:tcPr>
+          <w:p>
+            <w:pPr>
+              <w:ind w:left="0" w:firstLine="0"/>
+              <w:rPr>
+                <w:highlight w:val="yellow"/>
+              </w:rPr>
+            </w:pPr>
+            <w:r>
+              <w:rPr>
+                <w:highlight w:val="yellow"/>
+              </w:rPr>
+              <w:t>Description</w:t>
+            </w:r>
+          </w:p>
+        </w:tc>
+        <w:tc>
+          <w:tcPr>
+            <w:tcW w:w="3018" w:type="dxa"/>
+          </w:tcPr>
+          <w:p>
+            <w:pPr>
+              <w:ind w:left="0" w:firstLine="0"/>
+              <w:rPr>
+                <w:highlight w:val="yellow"/>
+              </w:rPr>
+            </w:pPr>
+            <w:r>
+              <w:rPr>
+                <w:highlight w:val="yellow"/>
+              </w:rPr>
+              <w:t>JAX-RS</w:t>
+            </w:r>
+          </w:p>
+        </w:tc>
+        <w:tc>
+          <w:tcPr>
+            <w:tcW w:w="3590" w:type="dxa"/>
+          </w:tcPr>
+          <w:p>
+            <w:pPr>
+              <w:ind w:left="0" w:firstLine="0"/>
+            </w:pPr>
+            <w:r>
+              <w:rPr>
+                <w:highlight w:val="yellow"/>
+              </w:rPr>
+              <w:t>Spring / Spring Boot</w:t>
+            </w:r>
+          </w:p>
+        </w:tc>
+      </w:tr>
+      <w:tr>
+        <w:tc>
+          <w:tcPr>
+            <w:tcW w:w="2742" w:type="dxa"/>
+          </w:tcPr>
+          <w:p>
+            <w:pPr>
+              <w:ind w:left="0" w:firstLine="0"/>
+            </w:pPr>
+            <w:r>
+              <w:t>Specifying a class as a controller</w:t>
+            </w:r>
+          </w:p>
+        </w:tc>
+        <w:tc>
+          <w:tcPr>
+            <w:tcW w:w="3018" w:type="dxa"/>
+          </w:tcPr>
+          <w:p>
+            <w:pPr>
+              <w:ind w:left="0" w:firstLine="0"/>
+            </w:pPr>
+            <w:r>
+              <w:t>@Path</w:t>
+            </w:r>
+          </w:p>
+        </w:tc>
+        <w:tc>
+          <w:tcPr>
+            <w:tcW w:w="3590" w:type="dxa"/>
+          </w:tcPr>
+          <w:p>
+            <w:pPr>
+              <w:ind w:left="0" w:firstLine="0"/>
+            </w:pPr>
+            <w:r>
+              <w:t>@RestController</w:t>
+            </w:r>
+          </w:p>
+        </w:tc>
+      </w:tr>
+      <w:tr>
+        <w:tc>
+          <w:tcPr>
+            <w:tcW w:w="2742" w:type="dxa"/>
+          </w:tcPr>
+          <w:p>
+            <w:pPr>
+              <w:ind w:left="0" w:firstLine="0"/>
+            </w:pPr>
+            <w:r>
+              <w:t>Specifying the main path to the controller</w:t>
+            </w:r>
+          </w:p>
+        </w:tc>
+        <w:tc>
+          <w:tcPr>
+            <w:tcW w:w="3018" w:type="dxa"/>
+          </w:tcPr>
+          <w:p>
+            <w:pPr>
+              <w:ind w:left="0" w:firstLine="0"/>
+            </w:pPr>
+            <w:r>
+              <w:t>@Path</w:t>
+            </w:r>
+          </w:p>
+        </w:tc>
+        <w:tc>
+          <w:tcPr>
+            <w:tcW w:w="3590" w:type="dxa"/>
+          </w:tcPr>
+          <w:p>
+            <w:pPr>
+              <w:ind w:left="0" w:firstLine="0"/>
+            </w:pPr>
+            <w:r>
+              <w:t>@RequestMapping</w:t>
+            </w:r>
+          </w:p>
+        </w:tc>
+      </w:tr>
+      <w:tr>
+        <w:tc>
+          <w:tcPr>
+            <w:tcW w:w="2742" w:type="dxa"/>
+          </w:tcPr>
+          <w:p>
+            <w:pPr>
+              <w:ind w:left="0" w:firstLine="0"/>
+            </w:pPr>
+            <w:r>
+              <w:t>Specifying HTTP methods</w:t>
+            </w:r>
+          </w:p>
+        </w:tc>
+        <w:tc>
+          <w:tcPr>
+            <w:tcW w:w="3018" w:type="dxa"/>
+          </w:tcPr>
+          <w:p>
+            <w:pPr>
+              <w:ind w:left="0" w:firstLine="0"/>
+            </w:pPr>
+            <w:r>
+              <w:t>@GET, @POST, @PUT, @DELETE</w:t>
+            </w:r>
+          </w:p>
+        </w:tc>
+        <w:tc>
+          <w:tcPr>
+            <w:tcW w:w="3590" w:type="dxa"/>
+          </w:tcPr>
+          <w:p>
+            <w:pPr>
+              <w:ind w:left="0" w:firstLine="0"/>
+            </w:pPr>
+            <w:r>
+              <w:t>@GetMapping, @PostMapping, @PutMapping, @DeleteMapping</w:t>
+            </w:r>
+          </w:p>
+        </w:tc>
+      </w:tr>
+      <w:tr>
+        <w:tc>
+          <w:tcPr>
+            <w:tcW w:w="2742" w:type="dxa"/>
+          </w:tcPr>
+          <w:p>
+            <w:pPr>
+              <w:ind w:left="0" w:firstLine="0"/>
+            </w:pPr>
+            <w:r>
+              <w:t>Response</w:t>
+            </w:r>
+          </w:p>
+        </w:tc>
+        <w:tc>
+          <w:tcPr>
+            <w:tcW w:w="3018" w:type="dxa"/>
+          </w:tcPr>
+          <w:p>
+            <w:pPr>
+              <w:ind w:left="0" w:firstLine="0"/>
+            </w:pPr>
+            <w:r>
+              <w:t>Response</w:t>
+            </w:r>
+          </w:p>
+        </w:tc>
+        <w:tc>
+          <w:tcPr>
+            <w:tcW w:w="3590" w:type="dxa"/>
+          </w:tcPr>
+          <w:p>
+            <w:pPr>
+              <w:ind w:left="0" w:firstLine="0"/>
+            </w:pPr>
+            <w:r>
+              <w:t>ResponseEntity&lt;T&gt;</w:t>
+            </w:r>
+          </w:p>
+        </w:tc>
+      </w:tr>
+      <w:tr>
+        <w:tc>
+          <w:tcPr>
+            <w:tcW w:w="2742" w:type="dxa"/>
+          </w:tcPr>
+          <w:p>
+            <w:pPr>
+              <w:ind w:left="0" w:firstLine="0"/>
+            </w:pPr>
+            <w:r>
+              <w:t>Path Parameters</w:t>
+            </w:r>
+          </w:p>
+        </w:tc>
+        <w:tc>
+          <w:tcPr>
+            <w:tcW w:w="3018" w:type="dxa"/>
+          </w:tcPr>
+          <w:p>
+            <w:pPr>
+              <w:ind w:left="0" w:firstLine="0"/>
+            </w:pPr>
+            <w:r>
+              <w:t>@PathParam</w:t>
+            </w:r>
+          </w:p>
+        </w:tc>
+        <w:tc>
+          <w:tcPr>
+            <w:tcW w:w="3590" w:type="dxa"/>
+          </w:tcPr>
+          <w:p>
+            <w:pPr>
+              <w:ind w:left="0" w:firstLine="0"/>
+            </w:pPr>
+            <w:r>
+              <w:t>@PathVariable</w:t>
+            </w:r>
+          </w:p>
+        </w:tc>
+      </w:tr>
+      <w:tr>
+        <w:tc>
+          <w:tcPr>
+            <w:tcW w:w="2742" w:type="dxa"/>
+          </w:tcPr>
+          <w:p>
+            <w:pPr>
+              <w:ind w:left="0" w:firstLine="0"/>
+            </w:pPr>
+            <w:r>
+              <w:t>Dependency Injection</w:t>
+            </w:r>
+          </w:p>
+        </w:tc>
+        <w:tc>
+          <w:tcPr>
+            <w:tcW w:w="3018" w:type="dxa"/>
+          </w:tcPr>
+          <w:p>
+            <w:pPr>
+              <w:ind w:left="0" w:firstLine="0"/>
+            </w:pPr>
+            <w:r>
+              <w:t>No Annotation</w:t>
+            </w:r>
+          </w:p>
+        </w:tc>
+        <w:tc>
+          <w:tcPr>
+            <w:tcW w:w="3590" w:type="dxa"/>
+          </w:tcPr>
+          <w:p>
+            <w:pPr>
+              <w:ind w:left="0" w:firstLine="0"/>
+            </w:pPr>
+            <w:r>
+              <w:t>@Autowired</w:t>
+            </w:r>
+          </w:p>
+        </w:tc>
+      </w:tr>
+      <w:tr>
+        <w:tc>
+          <w:tcPr>
+            <w:tcW w:w="2742" w:type="dxa"/>
+          </w:tcPr>
+          <w:p>
+            <w:pPr>
+              <w:ind w:left="0" w:firstLine="0"/>
+            </w:pPr>
+            <w:r>
+              <w:t>Server</w:t>
+            </w:r>
+          </w:p>
+        </w:tc>
+        <w:tc>
+          <w:tcPr>
+            <w:tcW w:w="3018" w:type="dxa"/>
+          </w:tcPr>
+          <w:p>
+            <w:pPr>
+              <w:ind w:left="0" w:firstLine="0"/>
+            </w:pPr>
+            <w:r>
+              <w:t>Need</w:t>
+            </w:r>
+            <w:r>
+              <w:t xml:space="preserve"> to</w:t>
+            </w:r>
+            <w:r>
+              <w:t xml:space="preserve"> Configure</w:t>
+            </w:r>
+          </w:p>
+        </w:tc>
+        <w:tc>
+          <w:tcPr>
+            <w:tcW w:w="3590" w:type="dxa"/>
+          </w:tcPr>
+          <w:p>
+            <w:pPr>
+              <w:ind w:left="0" w:firstLine="0"/>
+            </w:pPr>
+            <w:r>
+              <w:t>Not required - Default servers</w:t>
+            </w:r>
+          </w:p>
+        </w:tc>
+      </w:tr>
+      <w:tr>
+        <w:tc>
+          <w:tcPr>
+            <w:tcW w:w="2742" w:type="dxa"/>
+          </w:tcPr>
+          <w:p>
+            <w:pPr>
+              <w:ind w:left="0" w:firstLine="0"/>
+            </w:pPr>
+            <w:r>
+              <w:t>DB Connection</w:t>
+            </w:r>
+          </w:p>
+        </w:tc>
+        <w:tc>
+          <w:tcPr>
+            <w:tcW w:w="3018" w:type="dxa"/>
+          </w:tcPr>
+          <w:p>
+            <w:pPr>
+              <w:ind w:left="0" w:firstLine="0"/>
+            </w:pPr>
+            <w:r>
+              <w:t>You need to write code</w:t>
+            </w:r>
+          </w:p>
+        </w:tc>
+        <w:tc>
+          <w:tcPr>
+            <w:tcW w:w="3590" w:type="dxa"/>
+          </w:tcPr>
+          <w:p>
+            <w:pPr>
+              <w:ind w:left="0" w:firstLine="0"/>
+            </w:pPr>
+            <w:r>
+              <w:t>Not required</w:t>
+            </w:r>
+          </w:p>
+        </w:tc>
+      </w:tr>
+    </w:tbl>
+    <w:p>
+      <w:pPr>
+        <w:ind w:left="0" w:firstLine="0"/>
+      </w:pPr>
+    </w:p>
+    <w:p>
+      <w:pPr>
+        <w:ind w:left="0" w:firstLine="0"/>
+      </w:pPr>
+      <w:r>
+        <w:rPr>
+          <w:highlight w:val="yellow"/>
+        </w:rPr>
+        <w:t>Note:</w:t>
+      </w:r>
+      <w:r>
+        <w:t xml:space="preserve"> When you have a</w:t>
+      </w:r>
+      <w:r>
+        <w:t>n</w:t>
+      </w:r>
+      <w:r>
+        <w:t xml:space="preserve"> old project using Core Java or Java EE or JAX-RS you need to migrate the project to spring by making lot of changes in the class</w:t>
+      </w:r>
+    </w:p>
+    <w:p>
+      <w:pPr>
+        <w:ind w:left="0" w:firstLine="0"/>
+      </w:pPr>
+      <w:r>
+        <w:t xml:space="preserve">Spring community has a website called spring initializr that gives you ready run maven / </w:t>
+      </w:r>
+      <w:proofErr w:type="spellStart"/>
+      <w:r>
+        <w:t>gradle</w:t>
+      </w:r>
+      <w:proofErr w:type="spellEnd"/>
+      <w:r>
+        <w:t xml:space="preserve"> project</w:t>
+      </w:r>
+      <w:r>
+        <w:t>s, you can also get all the maven dependencies in that website</w:t>
+      </w:r>
+    </w:p>
+    <w:p>
+      <w:pPr>
+        <w:ind w:left="0" w:firstLine="0"/>
+      </w:pPr>
+      <w:r>
+        <w:rPr>
+          <w:noProof/>
+        </w:rPr>
+        <w:lastRenderedPageBreak/>
+        <w:drawing>
+          <wp:inline distT="0" distB="0" distL="0" distR="0" wp14:anchorId="0C918B00" wp14:editId="548740D0">
+            <wp:extent cx="5943600" cy="2564765"/>
+            <wp:effectExtent l="0" t="0" r="0" b="6985"/>
+            <wp:docPr id="1944035898" name="Picture 1"/>
+            <wp:cNvGraphicFramePr>
+              <a:graphicFrameLocks xmlns:a="http://schemas.openxmlformats.org/drawingml/2006/main" noChangeAspect="1"/>
+            </wp:cNvGraphicFramePr>
+            <a:graphic xmlns:a="http://schemas.openxmlformats.org/drawingml/2006/main">
+              <a:graphicData uri="http://schemas.openxmlformats.org/drawingml/2006/picture">
+                <pic:pic xmlns:pic="http://schemas.openxmlformats.org/drawingml/2006/picture">
+                  <pic:nvPicPr>
+                    <pic:cNvPr id="1944035898" name=""/>
+                    <pic:cNvPicPr/>
+                  </pic:nvPicPr>
+                  <pic:blipFill>
+                    <a:blip r:embed="rId59"/>
+                    <a:stretch>
+                      <a:fillRect/>
+                    </a:stretch>
+                  </pic:blipFill>
+                  <pic:spPr>
+                    <a:xfrm>
+                      <a:off x="0" y="0"/>
+                      <a:ext cx="5943600" cy="2564765"/>
+                    </a:xfrm>
+                    <a:prstGeom prst="rect">
+                      <a:avLst/>
+                    </a:prstGeom>
+                  </pic:spPr>
+                </pic:pic>
+              </a:graphicData>
+            </a:graphic>
+          </wp:inline>
+        </w:drawing>
+      </w:r>
+    </w:p>
+    <w:p>
+      <w:pPr>
+        <w:ind w:left="0" w:firstLine="0"/>
+      </w:pPr>
+    </w:p>
+    <w:p>
+      <w:pPr>
+        <w:ind w:left="0" w:firstLine="0"/>
+      </w:pPr>
+    </w:p>
+    <w:p>
+      <w:pPr>
+        <w:ind w:left="0" w:firstLine="0"/>
+      </w:pPr>
+      <w:r>
+        <w:rPr>
+          <w:highlight w:val="yellow"/>
+        </w:rPr>
+        <w:t>Without Spring</w:t>
+      </w:r>
+    </w:p>
+    <w:p>
+      <w:pPr>
+        <w:ind w:left="0" w:firstLine="0"/>
+      </w:pPr>
+      <w:r>
+        <w:t xml:space="preserve">interface UserService </w:t>
+      </w:r>
+      <w:proofErr w:type="gramStart"/>
+      <w:r>
+        <w:t>{ }</w:t>
+      </w:r>
+      <w:proofErr w:type="gramEnd"/>
+      <w:r>
+        <w:t xml:space="preserve"> </w:t>
+      </w:r>
+      <w:r>
+        <w:br/>
+        <w:t xml:space="preserve">class </w:t>
+      </w:r>
+      <w:proofErr w:type="spellStart"/>
+      <w:r>
+        <w:t>UserServiceImpl</w:t>
+      </w:r>
+      <w:proofErr w:type="spellEnd"/>
+      <w:r>
+        <w:t xml:space="preserve"> implements UserService </w:t>
+      </w:r>
+      <w:proofErr w:type="gramStart"/>
+      <w:r>
+        <w:t>{ }</w:t>
+      </w:r>
+      <w:proofErr w:type="gramEnd"/>
+      <w:r>
+        <w:t xml:space="preserve"> </w:t>
+      </w:r>
+      <w:r>
+        <w:br/>
+        <w:t xml:space="preserve">class </w:t>
+      </w:r>
+      <w:proofErr w:type="spellStart"/>
+      <w:r>
+        <w:t>ServiceFactory</w:t>
+      </w:r>
+      <w:proofErr w:type="spellEnd"/>
+      <w:r>
+        <w:t xml:space="preserve"> </w:t>
+      </w:r>
+      <w:proofErr w:type="gramStart"/>
+      <w:r>
+        <w:t>{ create</w:t>
+      </w:r>
+      <w:proofErr w:type="gramEnd"/>
+      <w:r>
+        <w:t xml:space="preserve"> object of UserService </w:t>
+      </w:r>
+      <w:proofErr w:type="gramStart"/>
+      <w:r>
+        <w:t>implementations }</w:t>
+      </w:r>
+      <w:proofErr w:type="gramEnd"/>
+      <w:r>
+        <w:br/>
+        <w:t xml:space="preserve">client code -&gt; UserService service = </w:t>
+      </w:r>
+      <w:proofErr w:type="spellStart"/>
+      <w:r>
+        <w:t>ServiceFactory.getServiceInstance</w:t>
+      </w:r>
+      <w:proofErr w:type="spellEnd"/>
+      <w:r>
+        <w:t xml:space="preserve">(); </w:t>
+      </w:r>
+    </w:p>
+    <w:p>
+      <w:pPr>
+        <w:ind w:left="0" w:firstLine="0"/>
+      </w:pPr>
+      <w:r>
+        <w:rPr>
+          <w:highlight w:val="yellow"/>
+        </w:rPr>
+        <w:t>With Spring</w:t>
+      </w:r>
+    </w:p>
+    <w:p>
+      <w:pPr>
+        <w:ind w:left="0" w:firstLine="0"/>
+      </w:pPr>
+      <w:r>
+        <w:t xml:space="preserve">interface UserService </w:t>
+      </w:r>
+      <w:proofErr w:type="gramStart"/>
+      <w:r>
+        <w:t>{ }</w:t>
+      </w:r>
+      <w:proofErr w:type="gramEnd"/>
+      <w:r>
+        <w:t xml:space="preserve"> </w:t>
+      </w:r>
+      <w:r>
+        <w:br/>
+        <w:t>@Service</w:t>
+      </w:r>
+      <w:r>
+        <w:br/>
+        <w:t xml:space="preserve">class </w:t>
+      </w:r>
+      <w:proofErr w:type="spellStart"/>
+      <w:r>
+        <w:t>UserServiceImpl</w:t>
+      </w:r>
+      <w:proofErr w:type="spellEnd"/>
+      <w:r>
+        <w:t xml:space="preserve"> implements UserService </w:t>
+      </w:r>
+      <w:proofErr w:type="gramStart"/>
+      <w:r>
+        <w:t>{ }</w:t>
+      </w:r>
+      <w:proofErr w:type="gramEnd"/>
+      <w:r>
+        <w:t xml:space="preserve"> </w:t>
+      </w:r>
+      <w:r>
+        <w:br/>
+        <w:t xml:space="preserve">Client code -&gt; @Autowired UserService service; </w:t>
+      </w:r>
+    </w:p>
+    <w:p>
+      <w:pPr>
+        <w:ind w:left="0" w:firstLine="0"/>
+      </w:pPr>
+    </w:p>
+    <w:p>
+      <w:pPr>
+        <w:ind w:left="0" w:firstLine="0"/>
+      </w:pPr>
+      <w:r>
+        <w:rPr>
+          <w:highlight w:val="yellow"/>
+        </w:rPr>
+        <w:t>Spring Data JPA</w:t>
+      </w:r>
+    </w:p>
+    <w:p>
+      <w:pPr>
+        <w:ind w:left="0" w:firstLine="0"/>
+      </w:pPr>
+      <w:r>
+        <w:t>This library auto-implements the DAO layer, you just need to extend the interface the library provides i.e., JpaRepository&lt;T, ID&gt;</w:t>
+      </w:r>
+      <w:r>
+        <w:t>, this interface has all the CRUD methods to perform DB operations</w:t>
+      </w:r>
+    </w:p>
+    <w:p>
+      <w:pPr>
+        <w:ind w:left="0" w:firstLine="0"/>
+      </w:pPr>
+      <w:r>
+        <w:rPr>
+          <w:highlight w:val="yellow"/>
+        </w:rPr>
+        <w:lastRenderedPageBreak/>
+        <w:t>JpaRepository&lt;T, ID&gt;:</w:t>
+      </w:r>
+      <w:r>
+        <w:t xml:space="preserve"> It is an interface having methods to perform CRUD operations on the database, T stands for entity class, ID stands for primary key type</w:t>
+      </w:r>
+      <w:r>
+        <w:t>, it has methods like</w:t>
+      </w:r>
+    </w:p>
+    <w:p>
+      <w:pPr>
+        <w:pStyle w:val="ListParagraph"/>
+        <w:numPr>
+          <w:ilvl w:val="0"/>
+          <w:numId w:val="43"/>
+        </w:numPr>
+      </w:pPr>
+      <w:r>
+        <w:t>T save(T)</w:t>
+      </w:r>
+    </w:p>
+    <w:p>
+      <w:pPr>
+        <w:pStyle w:val="ListParagraph"/>
+        <w:numPr>
+          <w:ilvl w:val="0"/>
+          <w:numId w:val="43"/>
+        </w:numPr>
+      </w:pPr>
+      <w:r>
+        <w:t>void delete(T)</w:t>
+      </w:r>
+    </w:p>
+    <w:p>
+      <w:pPr>
+        <w:pStyle w:val="ListParagraph"/>
+        <w:numPr>
+          <w:ilvl w:val="0"/>
+          <w:numId w:val="43"/>
+        </w:numPr>
+      </w:pPr>
+      <w:r>
+        <w:t xml:space="preserve">void </w:t>
+      </w:r>
+      <w:proofErr w:type="gramStart"/>
+      <w:r>
+        <w:t>deleteById(</w:t>
+      </w:r>
+      <w:proofErr w:type="gramEnd"/>
+      <w:r>
+        <w:t>ID)</w:t>
+      </w:r>
+    </w:p>
+    <w:p>
+      <w:pPr>
+        <w:pStyle w:val="ListParagraph"/>
+        <w:numPr>
+          <w:ilvl w:val="0"/>
+          <w:numId w:val="43"/>
+        </w:numPr>
+      </w:pPr>
+      <w:r>
+        <w:t xml:space="preserve">List&lt;T&gt; </w:t>
+      </w:r>
+      <w:proofErr w:type="gramStart"/>
+      <w:r>
+        <w:t>findAll(</w:t>
+      </w:r>
+      <w:proofErr w:type="gramEnd"/>
+      <w:r>
+        <w:t>)</w:t>
+      </w:r>
+    </w:p>
+    <w:p>
+      <w:pPr>
+        <w:pStyle w:val="ListParagraph"/>
+        <w:numPr>
+          <w:ilvl w:val="0"/>
+          <w:numId w:val="43"/>
+        </w:numPr>
+      </w:pPr>
+      <w:r>
+        <w:t xml:space="preserve">Optional&lt;T&gt; </w:t>
+      </w:r>
+      <w:proofErr w:type="gramStart"/>
+      <w:r>
+        <w:t>findById(</w:t>
+      </w:r>
+      <w:proofErr w:type="gramEnd"/>
+      <w:r>
+        <w:t>ID)</w:t>
+      </w:r>
+    </w:p>
+    <w:p>
+      <w:pPr>
+        <w:pStyle w:val="ListParagraph"/>
+        <w:numPr>
+          <w:ilvl w:val="0"/>
+          <w:numId w:val="43"/>
+        </w:numPr>
+      </w:pPr>
+      <w:r>
+        <w:t xml:space="preserve">long </w:t>
+      </w:r>
+      <w:proofErr w:type="gramStart"/>
+      <w:r>
+        <w:t>count(</w:t>
+      </w:r>
+      <w:proofErr w:type="gramEnd"/>
+      <w:r>
+        <w:t>)</w:t>
+      </w:r>
+    </w:p>
+    <w:p>
+      <w:pPr>
+        <w:ind w:left="0" w:firstLine="0"/>
+      </w:pPr>
+    </w:p>
+    <w:p>
+      <w:pPr>
+        <w:ind w:left="0" w:firstLine="0"/>
+      </w:pPr>
+      <w:r>
+        <w:rPr>
+          <w:noProof/>
+        </w:rPr>
+        <w:drawing>
+          <wp:inline distT="0" distB="0" distL="0" distR="0" wp14:anchorId="6D2216FF" wp14:editId="3A805B30">
+            <wp:extent cx="5943600" cy="2738120"/>
+            <wp:effectExtent l="0" t="0" r="0" b="5080"/>
+            <wp:docPr id="2146579303" name="Picture 1"/>
+            <wp:cNvGraphicFramePr>
+              <a:graphicFrameLocks xmlns:a="http://schemas.openxmlformats.org/drawingml/2006/main" noChangeAspect="1"/>
+            </wp:cNvGraphicFramePr>
+            <a:graphic xmlns:a="http://schemas.openxmlformats.org/drawingml/2006/main">
+              <a:graphicData uri="http://schemas.openxmlformats.org/drawingml/2006/picture">
+                <pic:pic xmlns:pic="http://schemas.openxmlformats.org/drawingml/2006/picture">
+                  <pic:nvPicPr>
+                    <pic:cNvPr id="2146579303" name=""/>
+                    <pic:cNvPicPr/>
+                  </pic:nvPicPr>
+                  <pic:blipFill>
+                    <a:blip r:embed="rId60"/>
+                    <a:stretch>
+                      <a:fillRect/>
+                    </a:stretch>
+                  </pic:blipFill>
+                  <pic:spPr>
+                    <a:xfrm>
+                      <a:off x="0" y="0"/>
+                      <a:ext cx="5943600" cy="2738120"/>
+                    </a:xfrm>
+                    <a:prstGeom prst="rect">
+                      <a:avLst/>
+                    </a:prstGeom>
+                  </pic:spPr>
+                </pic:pic>
+              </a:graphicData>
+            </a:graphic>
+          </wp:inline>
+        </w:drawing>
+      </w:r>
+    </w:p>
+    <w:p>
+      <w:pPr>
+        <w:ind w:left="0" w:firstLine="0"/>
+      </w:pPr>
+      <w:r>
+        <w:t>If you use Spring Boot + Data JPA then no need to create DAO layer, because spring boot auto-implements DAO layer &amp; its object is available to use</w:t>
+      </w:r>
+      <w:r>
+        <w:t>, you can still write custom methods inside the interface which must use @</w:t>
+      </w:r>
+      <w:proofErr w:type="gramStart"/>
+      <w:r>
+        <w:t>Query(</w:t>
+      </w:r>
+      <w:proofErr w:type="gramEnd"/>
+      <w:r>
+        <w:t>) annotation that takes JPQL</w:t>
+      </w:r>
+      <w:r>
+        <w:t>.</w:t>
+      </w:r>
+    </w:p>
+    <w:p>
+      <w:pPr>
+        <w:ind w:left="0" w:firstLine="0"/>
+      </w:pPr>
+      <w:r>
+        <w:rPr>
+          <w:highlight w:val="yellow"/>
+        </w:rPr>
+        <w:t>Libraries required</w:t>
+      </w:r>
+    </w:p>
+    <w:p>
+      <w:pPr>
+        <w:pStyle w:val="ListParagraph"/>
+        <w:numPr>
+          <w:ilvl w:val="0"/>
+          <w:numId w:val="44"/>
+        </w:numPr>
+      </w:pPr>
+      <w:r>
+        <w:t>Spring Web</w:t>
+      </w:r>
+    </w:p>
+    <w:p>
+      <w:pPr>
+        <w:pStyle w:val="ListParagraph"/>
+        <w:numPr>
+          <w:ilvl w:val="0"/>
+          <w:numId w:val="44"/>
+        </w:numPr>
+      </w:pPr>
+      <w:r>
+        <w:t>Spring Data JPA</w:t>
+      </w:r>
+    </w:p>
+    <w:p>
+      <w:pPr>
+        <w:pStyle w:val="ListParagraph"/>
+        <w:numPr>
+          <w:ilvl w:val="0"/>
+          <w:numId w:val="44"/>
+        </w:numPr>
+      </w:pPr>
+      <w:r>
+        <w:t>ojdbc8.jar</w:t>
+      </w:r>
+    </w:p>
+    <w:p>
+      <w:pPr>
+        <w:pStyle w:val="ListParagraph"/>
+        <w:numPr>
+          <w:ilvl w:val="0"/>
+          <w:numId w:val="44"/>
+        </w:numPr>
+      </w:pPr>
+      <w:r>
+        <w:t>Dev</w:t>
+      </w:r>
+      <w:r>
+        <w:t xml:space="preserve"> </w:t>
+      </w:r>
+      <w:r>
+        <w:t>tools</w:t>
+      </w:r>
+    </w:p>
+    <w:p>
+      <w:pPr>
+        <w:ind w:left="360" w:firstLine="0"/>
+      </w:pPr>
+      <w:proofErr w:type="gramStart"/>
+      <w:r>
+        <w:rPr>
+          <w:highlight w:val="yellow"/>
+        </w:rPr>
+        <w:lastRenderedPageBreak/>
+        <w:t>application.properties</w:t>
+      </w:r>
+      <w:proofErr w:type="gramEnd"/>
+      <w:r>
+        <w:t>: It will have the datasource information, spring boot establishes the connection based on the datasource details</w:t>
+      </w:r>
+    </w:p>
+    <w:p>
+      <w:pPr>
+        <w:ind w:left="0" w:firstLine="0"/>
+      </w:pPr>
     </w:p>
     <w:sectPr>
       <w:pgSz w:w="12240" w:h="15840"/>
@@ -9979,6 +12497,95 @@
     </w:lvl>
   </w:abstractNum>
   <w:abstractNum w:abstractNumId="7" w15:restartNumberingAfterBreak="0">
+    <w:nsid w:val="0EBA16FF"/>
+    <w:multiLevelType w:val="hybridMultilevel"/>
+    <w:tmpl w:val="2DA434A8"/>
+    <w:lvl w:ilvl="0" w:tplc="0409000F">
+      <w:start w:val="1"/>
+      <w:numFmt w:val="decimal"/>
+      <w:lvlText w:val="%1."/>
+      <w:lvlJc w:val="left"/>
+      <w:pPr>
+        <w:ind w:left="720" w:hanging="360"/>
+      </w:pPr>
+      <w:rPr>
+        <w:rFonts w:hint="default"/>
+      </w:rPr>
+    </w:lvl>
+    <w:lvl w:ilvl="1" w:tplc="04090019" w:tentative="1">
+      <w:start w:val="1"/>
+      <w:numFmt w:val="lowerLetter"/>
+      <w:lvlText w:val="%2."/>
+      <w:lvlJc w:val="left"/>
+      <w:pPr>
+        <w:ind w:left="1440" w:hanging="360"/>
+      </w:pPr>
+    </w:lvl>
+    <w:lvl w:ilvl="2" w:tplc="0409001B" w:tentative="1">
+      <w:start w:val="1"/>
+      <w:numFmt w:val="lowerRoman"/>
+      <w:lvlText w:val="%3."/>
+      <w:lvlJc w:val="right"/>
+      <w:pPr>
+        <w:ind w:left="2160" w:hanging="180"/>
+      </w:pPr>
+    </w:lvl>
+    <w:lvl w:ilvl="3" w:tplc="0409000F" w:tentative="1">
+      <w:start w:val="1"/>
+      <w:numFmt w:val="decimal"/>
+      <w:lvlText w:val="%4."/>
+      <w:lvlJc w:val="left"/>
+      <w:pPr>
+        <w:ind w:left="2880" w:hanging="360"/>
+      </w:pPr>
+    </w:lvl>
+    <w:lvl w:ilvl="4" w:tplc="04090019" w:tentative="1">
+      <w:start w:val="1"/>
+      <w:numFmt w:val="lowerLetter"/>
+      <w:lvlText w:val="%5."/>
+      <w:lvlJc w:val="left"/>
+      <w:pPr>
+        <w:ind w:left="3600" w:hanging="360"/>
+      </w:pPr>
+    </w:lvl>
+    <w:lvl w:ilvl="5" w:tplc="0409001B" w:tentative="1">
+      <w:start w:val="1"/>
+      <w:numFmt w:val="lowerRoman"/>
+      <w:lvlText w:val="%6."/>
+      <w:lvlJc w:val="right"/>
+      <w:pPr>
+        <w:ind w:left="4320" w:hanging="180"/>
+      </w:pPr>
+    </w:lvl>
+    <w:lvl w:ilvl="6" w:tplc="0409000F" w:tentative="1">
+      <w:start w:val="1"/>
+      <w:numFmt w:val="decimal"/>
+      <w:lvlText w:val="%7."/>
+      <w:lvlJc w:val="left"/>
+      <w:pPr>
+        <w:ind w:left="5040" w:hanging="360"/>
+      </w:pPr>
+    </w:lvl>
+    <w:lvl w:ilvl="7" w:tplc="04090019" w:tentative="1">
+      <w:start w:val="1"/>
+      <w:numFmt w:val="lowerLetter"/>
+      <w:lvlText w:val="%8."/>
+      <w:lvlJc w:val="left"/>
+      <w:pPr>
+        <w:ind w:left="5760" w:hanging="360"/>
+      </w:pPr>
+    </w:lvl>
+    <w:lvl w:ilvl="8" w:tplc="0409001B" w:tentative="1">
+      <w:start w:val="1"/>
+      <w:numFmt w:val="lowerRoman"/>
+      <w:lvlText w:val="%9."/>
+      <w:lvlJc w:val="right"/>
+      <w:pPr>
+        <w:ind w:left="6480" w:hanging="180"/>
+      </w:pPr>
+    </w:lvl>
+  </w:abstractNum>
+  <w:abstractNum w:abstractNumId="8" w15:restartNumberingAfterBreak="0">
     <w:nsid w:val="10F66283"/>
     <w:multiLevelType w:val="hybridMultilevel"/>
     <w:tmpl w:val="1518AD64"/>
@@ -10067,7 +12674,7 @@
       </w:pPr>
     </w:lvl>
   </w:abstractNum>
-  <w:abstractNum w:abstractNumId="8" w15:restartNumberingAfterBreak="0">
+  <w:abstractNum w:abstractNumId="9" w15:restartNumberingAfterBreak="0">
     <w:nsid w:val="14E0045B"/>
     <w:multiLevelType w:val="hybridMultilevel"/>
     <w:tmpl w:val="E9588458"/>
@@ -10156,7 +12763,185 @@
       </w:pPr>
     </w:lvl>
   </w:abstractNum>
-  <w:abstractNum w:abstractNumId="9" w15:restartNumberingAfterBreak="0">
+  <w:abstractNum w:abstractNumId="10" w15:restartNumberingAfterBreak="0">
+    <w:nsid w:val="15397227"/>
+    <w:multiLevelType w:val="hybridMultilevel"/>
+    <w:tmpl w:val="DC66B200"/>
+    <w:lvl w:ilvl="0" w:tplc="0409000F">
+      <w:start w:val="1"/>
+      <w:numFmt w:val="decimal"/>
+      <w:lvlText w:val="%1."/>
+      <w:lvlJc w:val="left"/>
+      <w:pPr>
+        <w:ind w:left="720" w:hanging="360"/>
+      </w:pPr>
+      <w:rPr>
+        <w:rFonts w:hint="default"/>
+      </w:rPr>
+    </w:lvl>
+    <w:lvl w:ilvl="1" w:tplc="04090019" w:tentative="1">
+      <w:start w:val="1"/>
+      <w:numFmt w:val="lowerLetter"/>
+      <w:lvlText w:val="%2."/>
+      <w:lvlJc w:val="left"/>
+      <w:pPr>
+        <w:ind w:left="1440" w:hanging="360"/>
+      </w:pPr>
+    </w:lvl>
+    <w:lvl w:ilvl="2" w:tplc="0409001B" w:tentative="1">
+      <w:start w:val="1"/>
+      <w:numFmt w:val="lowerRoman"/>
+      <w:lvlText w:val="%3."/>
+      <w:lvlJc w:val="right"/>
+      <w:pPr>
+        <w:ind w:left="2160" w:hanging="180"/>
+      </w:pPr>
+    </w:lvl>
+    <w:lvl w:ilvl="3" w:tplc="0409000F" w:tentative="1">
+      <w:start w:val="1"/>
+      <w:numFmt w:val="decimal"/>
+      <w:lvlText w:val="%4."/>
+      <w:lvlJc w:val="left"/>
+      <w:pPr>
+        <w:ind w:left="2880" w:hanging="360"/>
+      </w:pPr>
+    </w:lvl>
+    <w:lvl w:ilvl="4" w:tplc="04090019" w:tentative="1">
+      <w:start w:val="1"/>
+      <w:numFmt w:val="lowerLetter"/>
+      <w:lvlText w:val="%5."/>
+      <w:lvlJc w:val="left"/>
+      <w:pPr>
+        <w:ind w:left="3600" w:hanging="360"/>
+      </w:pPr>
+    </w:lvl>
+    <w:lvl w:ilvl="5" w:tplc="0409001B" w:tentative="1">
+      <w:start w:val="1"/>
+      <w:numFmt w:val="lowerRoman"/>
+      <w:lvlText w:val="%6."/>
+      <w:lvlJc w:val="right"/>
+      <w:pPr>
+        <w:ind w:left="4320" w:hanging="180"/>
+      </w:pPr>
+    </w:lvl>
+    <w:lvl w:ilvl="6" w:tplc="0409000F" w:tentative="1">
+      <w:start w:val="1"/>
+      <w:numFmt w:val="decimal"/>
+      <w:lvlText w:val="%7."/>
+      <w:lvlJc w:val="left"/>
+      <w:pPr>
+        <w:ind w:left="5040" w:hanging="360"/>
+      </w:pPr>
+    </w:lvl>
+    <w:lvl w:ilvl="7" w:tplc="04090019" w:tentative="1">
+      <w:start w:val="1"/>
+      <w:numFmt w:val="lowerLetter"/>
+      <w:lvlText w:val="%8."/>
+      <w:lvlJc w:val="left"/>
+      <w:pPr>
+        <w:ind w:left="5760" w:hanging="360"/>
+      </w:pPr>
+    </w:lvl>
+    <w:lvl w:ilvl="8" w:tplc="0409001B" w:tentative="1">
+      <w:start w:val="1"/>
+      <w:numFmt w:val="lowerRoman"/>
+      <w:lvlText w:val="%9."/>
+      <w:lvlJc w:val="right"/>
+      <w:pPr>
+        <w:ind w:left="6480" w:hanging="180"/>
+      </w:pPr>
+    </w:lvl>
+  </w:abstractNum>
+  <w:abstractNum w:abstractNumId="11" w15:restartNumberingAfterBreak="0">
+    <w:nsid w:val="16D17AB0"/>
+    <w:multiLevelType w:val="hybridMultilevel"/>
+    <w:tmpl w:val="86805548"/>
+    <w:lvl w:ilvl="0" w:tplc="0409000F">
+      <w:start w:val="1"/>
+      <w:numFmt w:val="decimal"/>
+      <w:lvlText w:val="%1."/>
+      <w:lvlJc w:val="left"/>
+      <w:pPr>
+        <w:ind w:left="720" w:hanging="360"/>
+      </w:pPr>
+      <w:rPr>
+        <w:rFonts w:hint="default"/>
+      </w:rPr>
+    </w:lvl>
+    <w:lvl w:ilvl="1" w:tplc="04090019" w:tentative="1">
+      <w:start w:val="1"/>
+      <w:numFmt w:val="lowerLetter"/>
+      <w:lvlText w:val="%2."/>
+      <w:lvlJc w:val="left"/>
+      <w:pPr>
+        <w:ind w:left="1440" w:hanging="360"/>
+      </w:pPr>
+    </w:lvl>
+    <w:lvl w:ilvl="2" w:tplc="0409001B" w:tentative="1">
+      <w:start w:val="1"/>
+      <w:numFmt w:val="lowerRoman"/>
+      <w:lvlText w:val="%3."/>
+      <w:lvlJc w:val="right"/>
+      <w:pPr>
+        <w:ind w:left="2160" w:hanging="180"/>
+      </w:pPr>
+    </w:lvl>
+    <w:lvl w:ilvl="3" w:tplc="0409000F" w:tentative="1">
+      <w:start w:val="1"/>
+      <w:numFmt w:val="decimal"/>
+      <w:lvlText w:val="%4."/>
+      <w:lvlJc w:val="left"/>
+      <w:pPr>
+        <w:ind w:left="2880" w:hanging="360"/>
+      </w:pPr>
+    </w:lvl>
+    <w:lvl w:ilvl="4" w:tplc="04090019" w:tentative="1">
+      <w:start w:val="1"/>
+      <w:numFmt w:val="lowerLetter"/>
+      <w:lvlText w:val="%5."/>
+      <w:lvlJc w:val="left"/>
+      <w:pPr>
+        <w:ind w:left="3600" w:hanging="360"/>
+      </w:pPr>
+    </w:lvl>
+    <w:lvl w:ilvl="5" w:tplc="0409001B" w:tentative="1">
+      <w:start w:val="1"/>
+      <w:numFmt w:val="lowerRoman"/>
+      <w:lvlText w:val="%6."/>
+      <w:lvlJc w:val="right"/>
+      <w:pPr>
+        <w:ind w:left="4320" w:hanging="180"/>
+      </w:pPr>
+    </w:lvl>
+    <w:lvl w:ilvl="6" w:tplc="0409000F" w:tentative="1">
+      <w:start w:val="1"/>
+      <w:numFmt w:val="decimal"/>
+      <w:lvlText w:val="%7."/>
+      <w:lvlJc w:val="left"/>
+      <w:pPr>
+        <w:ind w:left="5040" w:hanging="360"/>
+      </w:pPr>
+    </w:lvl>
+    <w:lvl w:ilvl="7" w:tplc="04090019" w:tentative="1">
+      <w:start w:val="1"/>
+      <w:numFmt w:val="lowerLetter"/>
+      <w:lvlText w:val="%8."/>
+      <w:lvlJc w:val="left"/>
+      <w:pPr>
+        <w:ind w:left="5760" w:hanging="360"/>
+      </w:pPr>
+    </w:lvl>
+    <w:lvl w:ilvl="8" w:tplc="0409001B" w:tentative="1">
+      <w:start w:val="1"/>
+      <w:numFmt w:val="lowerRoman"/>
+      <w:lvlText w:val="%9."/>
+      <w:lvlJc w:val="right"/>
+      <w:pPr>
+        <w:ind w:left="6480" w:hanging="180"/>
+      </w:pPr>
+    </w:lvl>
+  </w:abstractNum>
+  <w:abstractNum w:abstractNumId="12" w15:restartNumberingAfterBreak="0">
     <w:nsid w:val="21AC07B4"/>
     <w:multiLevelType w:val="hybridMultilevel"/>
     <w:tmpl w:val="7ACC4B24"/>
@@ -10245,7 +13030,7 @@
       </w:pPr>
     </w:lvl>
   </w:abstractNum>
-  <w:abstractNum w:abstractNumId="10" w15:restartNumberingAfterBreak="0">
+  <w:abstractNum w:abstractNumId="13" w15:restartNumberingAfterBreak="0">
     <w:nsid w:val="25D34AAD"/>
     <w:multiLevelType w:val="hybridMultilevel"/>
     <w:tmpl w:val="B97C4BDA"/>
@@ -10334,7 +13119,96 @@
       </w:pPr>
     </w:lvl>
   </w:abstractNum>
-  <w:abstractNum w:abstractNumId="11" w15:restartNumberingAfterBreak="0">
+  <w:abstractNum w:abstractNumId="14" w15:restartNumberingAfterBreak="0">
+    <w:nsid w:val="27DE348E"/>
+    <w:multiLevelType w:val="hybridMultilevel"/>
+    <w:tmpl w:val="A232C594"/>
+    <w:lvl w:ilvl="0" w:tplc="0409000F">
+      <w:start w:val="1"/>
+      <w:numFmt w:val="decimal"/>
+      <w:lvlText w:val="%1."/>
+      <w:lvlJc w:val="left"/>
+      <w:pPr>
+        <w:ind w:left="720" w:hanging="360"/>
+      </w:pPr>
+      <w:rPr>
+        <w:rFonts w:hint="default"/>
+      </w:rPr>
+    </w:lvl>
+    <w:lvl w:ilvl="1" w:tplc="04090019" w:tentative="1">
+      <w:start w:val="1"/>
+      <w:numFmt w:val="lowerLetter"/>
+      <w:lvlText w:val="%2."/>
+      <w:lvlJc w:val="left"/>
+      <w:pPr>
+        <w:ind w:left="1440" w:hanging="360"/>
+      </w:pPr>
+    </w:lvl>
+    <w:lvl w:ilvl="2" w:tplc="0409001B" w:tentative="1">
+      <w:start w:val="1"/>
+      <w:numFmt w:val="lowerRoman"/>
+      <w:lvlText w:val="%3."/>
+      <w:lvlJc w:val="right"/>
+      <w:pPr>
+        <w:ind w:left="2160" w:hanging="180"/>
+      </w:pPr>
+    </w:lvl>
+    <w:lvl w:ilvl="3" w:tplc="0409000F" w:tentative="1">
+      <w:start w:val="1"/>
+      <w:numFmt w:val="decimal"/>
+      <w:lvlText w:val="%4."/>
+      <w:lvlJc w:val="left"/>
+      <w:pPr>
+        <w:ind w:left="2880" w:hanging="360"/>
+      </w:pPr>
+    </w:lvl>
+    <w:lvl w:ilvl="4" w:tplc="04090019" w:tentative="1">
+      <w:start w:val="1"/>
+      <w:numFmt w:val="lowerLetter"/>
+      <w:lvlText w:val="%5."/>
+      <w:lvlJc w:val="left"/>
+      <w:pPr>
+        <w:ind w:left="3600" w:hanging="360"/>
+      </w:pPr>
+    </w:lvl>
+    <w:lvl w:ilvl="5" w:tplc="0409001B" w:tentative="1">
+      <w:start w:val="1"/>
+      <w:numFmt w:val="lowerRoman"/>
+      <w:lvlText w:val="%6."/>
+      <w:lvlJc w:val="right"/>
+      <w:pPr>
+        <w:ind w:left="4320" w:hanging="180"/>
+      </w:pPr>
+    </w:lvl>
+    <w:lvl w:ilvl="6" w:tplc="0409000F" w:tentative="1">
+      <w:start w:val="1"/>
+      <w:numFmt w:val="decimal"/>
+      <w:lvlText w:val="%7."/>
+      <w:lvlJc w:val="left"/>
+      <w:pPr>
+        <w:ind w:left="5040" w:hanging="360"/>
+      </w:pPr>
+    </w:lvl>
+    <w:lvl w:ilvl="7" w:tplc="04090019" w:tentative="1">
+      <w:start w:val="1"/>
+      <w:numFmt w:val="lowerLetter"/>
+      <w:lvlText w:val="%8."/>
+      <w:lvlJc w:val="left"/>
+      <w:pPr>
+        <w:ind w:left="5760" w:hanging="360"/>
+      </w:pPr>
+    </w:lvl>
+    <w:lvl w:ilvl="8" w:tplc="0409001B" w:tentative="1">
+      <w:start w:val="1"/>
+      <w:numFmt w:val="lowerRoman"/>
+      <w:lvlText w:val="%9."/>
+      <w:lvlJc w:val="right"/>
+      <w:pPr>
+        <w:ind w:left="6480" w:hanging="180"/>
+      </w:pPr>
+    </w:lvl>
+  </w:abstractNum>
+  <w:abstractNum w:abstractNumId="15" w15:restartNumberingAfterBreak="0">
     <w:nsid w:val="2AAB2EFD"/>
     <w:multiLevelType w:val="hybridMultilevel"/>
     <w:tmpl w:val="55D657EC"/>
@@ -10423,7 +13297,7 @@
       </w:pPr>
     </w:lvl>
   </w:abstractNum>
-  <w:abstractNum w:abstractNumId="12" w15:restartNumberingAfterBreak="0">
+  <w:abstractNum w:abstractNumId="16" w15:restartNumberingAfterBreak="0">
     <w:nsid w:val="2B10375A"/>
     <w:multiLevelType w:val="hybridMultilevel"/>
     <w:tmpl w:val="EE34DAC6"/>
@@ -10512,7 +13386,7 @@
       </w:pPr>
     </w:lvl>
   </w:abstractNum>
-  <w:abstractNum w:abstractNumId="13" w15:restartNumberingAfterBreak="0">
+  <w:abstractNum w:abstractNumId="17" w15:restartNumberingAfterBreak="0">
     <w:nsid w:val="2EAE0BB7"/>
     <w:multiLevelType w:val="hybridMultilevel"/>
     <w:tmpl w:val="7040A904"/>
@@ -10625,7 +13499,7 @@
       </w:rPr>
     </w:lvl>
   </w:abstractNum>
-  <w:abstractNum w:abstractNumId="14" w15:restartNumberingAfterBreak="0">
+  <w:abstractNum w:abstractNumId="18" w15:restartNumberingAfterBreak="0">
     <w:nsid w:val="34381579"/>
     <w:multiLevelType w:val="hybridMultilevel"/>
     <w:tmpl w:val="E5F23618"/>
@@ -10714,7 +13588,7 @@
       </w:pPr>
     </w:lvl>
   </w:abstractNum>
-  <w:abstractNum w:abstractNumId="15" w15:restartNumberingAfterBreak="0">
+  <w:abstractNum w:abstractNumId="19" w15:restartNumberingAfterBreak="0">
     <w:nsid w:val="35216EC1"/>
     <w:multiLevelType w:val="hybridMultilevel"/>
     <w:tmpl w:val="40ECFB36"/>
@@ -10803,7 +13677,7 @@
       </w:pPr>
     </w:lvl>
   </w:abstractNum>
-  <w:abstractNum w:abstractNumId="16" w15:restartNumberingAfterBreak="0">
+  <w:abstractNum w:abstractNumId="20" w15:restartNumberingAfterBreak="0">
     <w:nsid w:val="3526295C"/>
     <w:multiLevelType w:val="hybridMultilevel"/>
     <w:tmpl w:val="8D3E0B16"/>
@@ -10892,7 +13766,7 @@
       </w:pPr>
     </w:lvl>
   </w:abstractNum>
-  <w:abstractNum w:abstractNumId="17" w15:restartNumberingAfterBreak="0">
+  <w:abstractNum w:abstractNumId="21" w15:restartNumberingAfterBreak="0">
     <w:nsid w:val="37EA3AB5"/>
     <w:multiLevelType w:val="hybridMultilevel"/>
     <w:tmpl w:val="A9383304"/>
@@ -10981,7 +13855,7 @@
       </w:pPr>
     </w:lvl>
   </w:abstractNum>
-  <w:abstractNum w:abstractNumId="18" w15:restartNumberingAfterBreak="0">
+  <w:abstractNum w:abstractNumId="22" w15:restartNumberingAfterBreak="0">
     <w:nsid w:val="3AC26E9F"/>
     <w:multiLevelType w:val="hybridMultilevel"/>
     <w:tmpl w:val="BDA270AA"/>
@@ -11070,7 +13944,7 @@
       </w:pPr>
     </w:lvl>
   </w:abstractNum>
-  <w:abstractNum w:abstractNumId="19" w15:restartNumberingAfterBreak="0">
+  <w:abstractNum w:abstractNumId="23" w15:restartNumberingAfterBreak="0">
     <w:nsid w:val="41D543A9"/>
     <w:multiLevelType w:val="hybridMultilevel"/>
     <w:tmpl w:val="176E2CE4"/>
@@ -11159,7 +14033,7 @@
       </w:pPr>
     </w:lvl>
   </w:abstractNum>
-  <w:abstractNum w:abstractNumId="20" w15:restartNumberingAfterBreak="0">
+  <w:abstractNum w:abstractNumId="24" w15:restartNumberingAfterBreak="0">
     <w:nsid w:val="42D65BE2"/>
     <w:multiLevelType w:val="hybridMultilevel"/>
     <w:tmpl w:val="BAEEABC4"/>
@@ -11272,7 +14146,7 @@
       </w:rPr>
     </w:lvl>
   </w:abstractNum>
-  <w:abstractNum w:abstractNumId="21" w15:restartNumberingAfterBreak="0">
+  <w:abstractNum w:abstractNumId="25" w15:restartNumberingAfterBreak="0">
     <w:nsid w:val="467C5790"/>
     <w:multiLevelType w:val="hybridMultilevel"/>
     <w:tmpl w:val="8B9ED716"/>
@@ -11384,7 +14258,7 @@
       </w:rPr>
     </w:lvl>
   </w:abstractNum>
-  <w:abstractNum w:abstractNumId="22" w15:restartNumberingAfterBreak="0">
+  <w:abstractNum w:abstractNumId="26" w15:restartNumberingAfterBreak="0">
     <w:nsid w:val="47676DC6"/>
     <w:multiLevelType w:val="hybridMultilevel"/>
     <w:tmpl w:val="5AA6E714"/>
@@ -11473,7 +14347,7 @@
       </w:pPr>
     </w:lvl>
   </w:abstractNum>
-  <w:abstractNum w:abstractNumId="23" w15:restartNumberingAfterBreak="0">
+  <w:abstractNum w:abstractNumId="27" w15:restartNumberingAfterBreak="0">
     <w:nsid w:val="4F40211B"/>
     <w:multiLevelType w:val="hybridMultilevel"/>
     <w:tmpl w:val="8B14F9FA"/>
@@ -11562,7 +14436,7 @@
       </w:pPr>
     </w:lvl>
   </w:abstractNum>
-  <w:abstractNum w:abstractNumId="24" w15:restartNumberingAfterBreak="0">
+  <w:abstractNum w:abstractNumId="28" w15:restartNumberingAfterBreak="0">
     <w:nsid w:val="537035CC"/>
     <w:multiLevelType w:val="hybridMultilevel"/>
     <w:tmpl w:val="022EFA62"/>
@@ -11675,7 +14549,7 @@
       </w:rPr>
     </w:lvl>
   </w:abstractNum>
-  <w:abstractNum w:abstractNumId="25" w15:restartNumberingAfterBreak="0">
+  <w:abstractNum w:abstractNumId="29" w15:restartNumberingAfterBreak="0">
     <w:nsid w:val="54975F74"/>
     <w:multiLevelType w:val="hybridMultilevel"/>
     <w:tmpl w:val="1A689246"/>
@@ -11764,7 +14638,7 @@
       </w:pPr>
     </w:lvl>
   </w:abstractNum>
-  <w:abstractNum w:abstractNumId="26" w15:restartNumberingAfterBreak="0">
+  <w:abstractNum w:abstractNumId="30" w15:restartNumberingAfterBreak="0">
     <w:nsid w:val="5A122CAF"/>
     <w:multiLevelType w:val="hybridMultilevel"/>
     <w:tmpl w:val="29146DC0"/>
@@ -11853,7 +14727,7 @@
       </w:pPr>
     </w:lvl>
   </w:abstractNum>
-  <w:abstractNum w:abstractNumId="27" w15:restartNumberingAfterBreak="0">
+  <w:abstractNum w:abstractNumId="31" w15:restartNumberingAfterBreak="0">
     <w:nsid w:val="5B953420"/>
     <w:multiLevelType w:val="hybridMultilevel"/>
     <w:tmpl w:val="D5D025D0"/>
@@ -11966,7 +14840,7 @@
       </w:rPr>
     </w:lvl>
   </w:abstractNum>
-  <w:abstractNum w:abstractNumId="28" w15:restartNumberingAfterBreak="0">
+  <w:abstractNum w:abstractNumId="32" w15:restartNumberingAfterBreak="0">
     <w:nsid w:val="5BA041A7"/>
     <w:multiLevelType w:val="hybridMultilevel"/>
     <w:tmpl w:val="9C54F190"/>
@@ -12055,7 +14929,7 @@
       </w:pPr>
     </w:lvl>
   </w:abstractNum>
-  <w:abstractNum w:abstractNumId="29" w15:restartNumberingAfterBreak="0">
+  <w:abstractNum w:abstractNumId="33" w15:restartNumberingAfterBreak="0">
     <w:nsid w:val="5D7B0534"/>
     <w:multiLevelType w:val="hybridMultilevel"/>
     <w:tmpl w:val="A7AE7138"/>
@@ -12144,7 +15018,7 @@
       </w:pPr>
     </w:lvl>
   </w:abstractNum>
-  <w:abstractNum w:abstractNumId="30" w15:restartNumberingAfterBreak="0">
+  <w:abstractNum w:abstractNumId="34" w15:restartNumberingAfterBreak="0">
     <w:nsid w:val="5D8D30FC"/>
     <w:multiLevelType w:val="hybridMultilevel"/>
     <w:tmpl w:val="EE2E19AC"/>
@@ -12233,7 +15107,7 @@
       </w:pPr>
     </w:lvl>
   </w:abstractNum>
-  <w:abstractNum w:abstractNumId="31" w15:restartNumberingAfterBreak="0">
+  <w:abstractNum w:abstractNumId="35" w15:restartNumberingAfterBreak="0">
     <w:nsid w:val="654F4F0C"/>
     <w:multiLevelType w:val="hybridMultilevel"/>
     <w:tmpl w:val="57641F00"/>
@@ -12322,7 +15196,7 @@
       </w:pPr>
     </w:lvl>
   </w:abstractNum>
-  <w:abstractNum w:abstractNumId="32" w15:restartNumberingAfterBreak="0">
+  <w:abstractNum w:abstractNumId="36" w15:restartNumberingAfterBreak="0">
     <w:nsid w:val="6C4D23B3"/>
     <w:multiLevelType w:val="hybridMultilevel"/>
     <w:tmpl w:val="BBE4C3C4"/>
@@ -12411,7 +15285,7 @@
       </w:pPr>
     </w:lvl>
   </w:abstractNum>
-  <w:abstractNum w:abstractNumId="33" w15:restartNumberingAfterBreak="0">
+  <w:abstractNum w:abstractNumId="37" w15:restartNumberingAfterBreak="0">
     <w:nsid w:val="6C653833"/>
     <w:multiLevelType w:val="hybridMultilevel"/>
     <w:tmpl w:val="90B868F8"/>
@@ -12500,7 +15374,96 @@
       </w:pPr>
     </w:lvl>
   </w:abstractNum>
-  <w:abstractNum w:abstractNumId="34" w15:restartNumberingAfterBreak="0">
+  <w:abstractNum w:abstractNumId="38" w15:restartNumberingAfterBreak="0">
+    <w:nsid w:val="702B65FC"/>
+    <w:multiLevelType w:val="hybridMultilevel"/>
+    <w:tmpl w:val="CF0EDE3E"/>
+    <w:lvl w:ilvl="0" w:tplc="0409000F">
+      <w:start w:val="1"/>
+      <w:numFmt w:val="decimal"/>
+      <w:lvlText w:val="%1."/>
+      <w:lvlJc w:val="left"/>
+      <w:pPr>
+        <w:ind w:left="720" w:hanging="360"/>
+      </w:pPr>
+      <w:rPr>
+        <w:rFonts w:hint="default"/>
+      </w:rPr>
+    </w:lvl>
+    <w:lvl w:ilvl="1" w:tplc="04090019" w:tentative="1">
+      <w:start w:val="1"/>
+      <w:numFmt w:val="lowerLetter"/>
+      <w:lvlText w:val="%2."/>
+      <w:lvlJc w:val="left"/>
+      <w:pPr>
+        <w:ind w:left="1440" w:hanging="360"/>
+      </w:pPr>
+    </w:lvl>
+    <w:lvl w:ilvl="2" w:tplc="0409001B" w:tentative="1">
+      <w:start w:val="1"/>
+      <w:numFmt w:val="lowerRoman"/>
+      <w:lvlText w:val="%3."/>
+      <w:lvlJc w:val="right"/>
+      <w:pPr>
+        <w:ind w:left="2160" w:hanging="180"/>
+      </w:pPr>
+    </w:lvl>
+    <w:lvl w:ilvl="3" w:tplc="0409000F" w:tentative="1">
+      <w:start w:val="1"/>
+      <w:numFmt w:val="decimal"/>
+      <w:lvlText w:val="%4."/>
+      <w:lvlJc w:val="left"/>
+      <w:pPr>
+        <w:ind w:left="2880" w:hanging="360"/>
+      </w:pPr>
+    </w:lvl>
+    <w:lvl w:ilvl="4" w:tplc="04090019" w:tentative="1">
+      <w:start w:val="1"/>
+      <w:numFmt w:val="lowerLetter"/>
+      <w:lvlText w:val="%5."/>
+      <w:lvlJc w:val="left"/>
+      <w:pPr>
+        <w:ind w:left="3600" w:hanging="360"/>
+      </w:pPr>
+    </w:lvl>
+    <w:lvl w:ilvl="5" w:tplc="0409001B" w:tentative="1">
+      <w:start w:val="1"/>
+      <w:numFmt w:val="lowerRoman"/>
+      <w:lvlText w:val="%6."/>
+      <w:lvlJc w:val="right"/>
+      <w:pPr>
+        <w:ind w:left="4320" w:hanging="180"/>
+      </w:pPr>
+    </w:lvl>
+    <w:lvl w:ilvl="6" w:tplc="0409000F" w:tentative="1">
+      <w:start w:val="1"/>
+      <w:numFmt w:val="decimal"/>
+      <w:lvlText w:val="%7."/>
+      <w:lvlJc w:val="left"/>
+      <w:pPr>
+        <w:ind w:left="5040" w:hanging="360"/>
+      </w:pPr>
+    </w:lvl>
+    <w:lvl w:ilvl="7" w:tplc="04090019" w:tentative="1">
+      <w:start w:val="1"/>
+      <w:numFmt w:val="lowerLetter"/>
+      <w:lvlText w:val="%8."/>
+      <w:lvlJc w:val="left"/>
+      <w:pPr>
+        <w:ind w:left="5760" w:hanging="360"/>
+      </w:pPr>
+    </w:lvl>
+    <w:lvl w:ilvl="8" w:tplc="0409001B" w:tentative="1">
+      <w:start w:val="1"/>
+      <w:numFmt w:val="lowerRoman"/>
+      <w:lvlText w:val="%9."/>
+      <w:lvlJc w:val="right"/>
+      <w:pPr>
+        <w:ind w:left="6480" w:hanging="180"/>
+      </w:pPr>
+    </w:lvl>
+  </w:abstractNum>
+  <w:abstractNum w:abstractNumId="39" w15:restartNumberingAfterBreak="0">
     <w:nsid w:val="70B3402F"/>
     <w:multiLevelType w:val="hybridMultilevel"/>
     <w:tmpl w:val="966C1D4E"/>
@@ -12589,7 +15552,7 @@
       </w:pPr>
     </w:lvl>
   </w:abstractNum>
-  <w:abstractNum w:abstractNumId="35" w15:restartNumberingAfterBreak="0">
+  <w:abstractNum w:abstractNumId="40" w15:restartNumberingAfterBreak="0">
     <w:nsid w:val="72BF6C16"/>
     <w:multiLevelType w:val="hybridMultilevel"/>
     <w:tmpl w:val="4762D8F2"/>
@@ -12678,7 +15641,7 @@
       </w:pPr>
     </w:lvl>
   </w:abstractNum>
-  <w:abstractNum w:abstractNumId="36" w15:restartNumberingAfterBreak="0">
+  <w:abstractNum w:abstractNumId="41" w15:restartNumberingAfterBreak="0">
     <w:nsid w:val="79CA02A9"/>
     <w:multiLevelType w:val="hybridMultilevel"/>
     <w:tmpl w:val="66262CA2"/>
@@ -12767,7 +15730,7 @@
       </w:pPr>
     </w:lvl>
   </w:abstractNum>
-  <w:abstractNum w:abstractNumId="37" w15:restartNumberingAfterBreak="0">
+  <w:abstractNum w:abstractNumId="42" w15:restartNumberingAfterBreak="0">
     <w:nsid w:val="7A3759CF"/>
     <w:multiLevelType w:val="hybridMultilevel"/>
     <w:tmpl w:val="38D22B7A"/>
@@ -12856,7 +15819,7 @@
       </w:pPr>
     </w:lvl>
   </w:abstractNum>
-  <w:abstractNum w:abstractNumId="38" w15:restartNumberingAfterBreak="0">
+  <w:abstractNum w:abstractNumId="43" w15:restartNumberingAfterBreak="0">
     <w:nsid w:val="7BB75C1C"/>
     <w:multiLevelType w:val="hybridMultilevel"/>
     <w:tmpl w:val="C3ECBC74"/>
@@ -12946,121 +15909,136 @@
     </w:lvl>
   </w:abstractNum>
   <w:num w:numId="1" w16cid:durableId="279339710">
-    <w:abstractNumId w:val="27"/>
+    <w:abstractNumId w:val="31"/>
   </w:num>
   <w:num w:numId="2" w16cid:durableId="1414621901">
-    <w:abstractNumId w:val="21"/>
+    <w:abstractNumId w:val="25"/>
   </w:num>
   <w:num w:numId="3" w16cid:durableId="202907594">
-    <w:abstractNumId w:val="9"/>
+    <w:abstractNumId w:val="12"/>
   </w:num>
   <w:num w:numId="4" w16cid:durableId="71857738">
     <w:abstractNumId w:val="6"/>
   </w:num>
   <w:num w:numId="5" w16cid:durableId="804664009">
-    <w:abstractNumId w:val="12"/>
+    <w:abstractNumId w:val="16"/>
   </w:num>
   <w:num w:numId="6" w16cid:durableId="106853748">
-    <w:abstractNumId w:val="23"/>
+    <w:abstractNumId w:val="27"/>
   </w:num>
   <w:num w:numId="7" w16cid:durableId="1632399177">
-    <w:abstractNumId w:val="13"/>
+    <w:abstractNumId w:val="17"/>
   </w:num>
   <w:num w:numId="8" w16cid:durableId="114759046">
     <w:abstractNumId w:val="4"/>
   </w:num>
   <w:num w:numId="9" w16cid:durableId="772674220">
-    <w:abstractNumId w:val="20"/>
+    <w:abstractNumId w:val="24"/>
   </w:num>
   <w:num w:numId="10" w16cid:durableId="1692416273">
-    <w:abstractNumId w:val="8"/>
+    <w:abstractNumId w:val="9"/>
   </w:num>
   <w:num w:numId="11" w16cid:durableId="471868257">
     <w:abstractNumId w:val="0"/>
   </w:num>
   <w:num w:numId="12" w16cid:durableId="469134502">
-    <w:abstractNumId w:val="30"/>
+    <w:abstractNumId w:val="34"/>
   </w:num>
   <w:num w:numId="13" w16cid:durableId="462042494">
-    <w:abstractNumId w:val="24"/>
+    <w:abstractNumId w:val="28"/>
   </w:num>
   <w:num w:numId="14" w16cid:durableId="37364968">
-    <w:abstractNumId w:val="15"/>
+    <w:abstractNumId w:val="19"/>
   </w:num>
   <w:num w:numId="15" w16cid:durableId="1704592359">
-    <w:abstractNumId w:val="32"/>
+    <w:abstractNumId w:val="36"/>
   </w:num>
   <w:num w:numId="16" w16cid:durableId="1189678858">
-    <w:abstractNumId w:val="36"/>
+    <w:abstractNumId w:val="41"/>
   </w:num>
   <w:num w:numId="17" w16cid:durableId="771390753">
     <w:abstractNumId w:val="1"/>
   </w:num>
   <w:num w:numId="18" w16cid:durableId="529531857">
-    <w:abstractNumId w:val="11"/>
+    <w:abstractNumId w:val="15"/>
   </w:num>
   <w:num w:numId="19" w16cid:durableId="664940961">
-    <w:abstractNumId w:val="22"/>
+    <w:abstractNumId w:val="26"/>
   </w:num>
   <w:num w:numId="20" w16cid:durableId="741220302">
-    <w:abstractNumId w:val="28"/>
+    <w:abstractNumId w:val="32"/>
   </w:num>
   <w:num w:numId="21" w16cid:durableId="2046637212">
-    <w:abstractNumId w:val="19"/>
+    <w:abstractNumId w:val="23"/>
   </w:num>
   <w:num w:numId="22" w16cid:durableId="2099209967">
     <w:abstractNumId w:val="5"/>
   </w:num>
   <w:num w:numId="23" w16cid:durableId="991983070">
-    <w:abstractNumId w:val="7"/>
+    <w:abstractNumId w:val="8"/>
   </w:num>
   <w:num w:numId="24" w16cid:durableId="261423879">
-    <w:abstractNumId w:val="10"/>
+    <w:abstractNumId w:val="13"/>
   </w:num>
   <w:num w:numId="25" w16cid:durableId="1734740387">
-    <w:abstractNumId w:val="29"/>
+    <w:abstractNumId w:val="33"/>
   </w:num>
   <w:num w:numId="26" w16cid:durableId="233513947">
-    <w:abstractNumId w:val="16"/>
+    <w:abstractNumId w:val="20"/>
   </w:num>
   <w:num w:numId="27" w16cid:durableId="53623076">
-    <w:abstractNumId w:val="17"/>
+    <w:abstractNumId w:val="21"/>
   </w:num>
   <w:num w:numId="28" w16cid:durableId="435367656">
-    <w:abstractNumId w:val="31"/>
+    <w:abstractNumId w:val="35"/>
   </w:num>
   <w:num w:numId="29" w16cid:durableId="223832249">
-    <w:abstractNumId w:val="34"/>
+    <w:abstractNumId w:val="39"/>
   </w:num>
   <w:num w:numId="30" w16cid:durableId="1636059579">
-    <w:abstractNumId w:val="18"/>
+    <w:abstractNumId w:val="22"/>
   </w:num>
   <w:num w:numId="31" w16cid:durableId="1711150698">
-    <w:abstractNumId w:val="37"/>
+    <w:abstractNumId w:val="42"/>
   </w:num>
   <w:num w:numId="32" w16cid:durableId="2022659133">
-    <w:abstractNumId w:val="38"/>
+    <w:abstractNumId w:val="43"/>
   </w:num>
   <w:num w:numId="33" w16cid:durableId="608389412">
-    <w:abstractNumId w:val="35"/>
+    <w:abstractNumId w:val="40"/>
   </w:num>
   <w:num w:numId="34" w16cid:durableId="596058277">
-    <w:abstractNumId w:val="26"/>
+    <w:abstractNumId w:val="30"/>
   </w:num>
   <w:num w:numId="35" w16cid:durableId="1042437158">
-    <w:abstractNumId w:val="14"/>
+    <w:abstractNumId w:val="18"/>
   </w:num>
   <w:num w:numId="36" w16cid:durableId="1540967624">
     <w:abstractNumId w:val="2"/>
   </w:num>
   <w:num w:numId="37" w16cid:durableId="719280312">
-    <w:abstractNumId w:val="33"/>
+    <w:abstractNumId w:val="37"/>
   </w:num>
   <w:num w:numId="38" w16cid:durableId="599216723">
-    <w:abstractNumId w:val="25"/>
+    <w:abstractNumId w:val="29"/>
   </w:num>
   <w:num w:numId="39" w16cid:durableId="1818953580">
     <w:abstractNumId w:val="3"/>
+  </w:num>
+  <w:num w:numId="40" w16cid:durableId="1419711180">
+    <w:abstractNumId w:val="11"/>
+  </w:num>
+  <w:num w:numId="41" w16cid:durableId="1911651430">
+    <w:abstractNumId w:val="7"/>
+  </w:num>
+  <w:num w:numId="42" w16cid:durableId="746003666">
+    <w:abstractNumId w:val="14"/>
+  </w:num>
+  <w:num w:numId="43" w16cid:durableId="1788961017">
+    <w:abstractNumId w:val="10"/>
+  </w:num>
+  <w:num w:numId="44" w16cid:durableId="613749673">
+    <w:abstractNumId w:val="38"/>
   </w:num>
 </w:numbering>
 </file>
@@ -14029,6 +17007,25 @@
     <w:uiPriority w:val="99"/>
     <w:rsid w:val="00D93F42"/>
   </w:style>
+  <w:style w:type="table" w:styleId="TableGrid">
+    <w:name w:val="Table Grid"/>
+    <w:basedOn w:val="TableNormal"/>
+    <w:uiPriority w:val="39"/>
+    <w:rsid w:val="005F6B87"/>
+    <w:pPr>
+      <w:spacing w:after="0" w:line="240" w:lineRule="auto"/>
+    </w:pPr>
+    <w:tblPr>
+      <w:tblBorders>
+        <w:top w:val="single" w:sz="4" w:space="0" w:color="auto"/>
+        <w:left w:val="single" w:sz="4" w:space="0" w:color="auto"/>
+        <w:bottom w:val="single" w:sz="4" w:space="0" w:color="auto"/>
+        <w:right w:val="single" w:sz="4" w:space="0" w:color="auto"/>
+        <w:insideH w:val="single" w:sz="4" w:space="0" w:color="auto"/>
+        <w:insideV w:val="single" w:sz="4" w:space="0" w:color="auto"/>
+      </w:tblBorders>
+    </w:tblPr>
+  </w:style>
 </w:styles>
 </file>
 

</xml_diff>

<commit_message>
js code to access the web-api
</commit_message>
<xml_diff>
--- a/Training Notes.docx
+++ b/Training Notes.docx
@@ -13193,6 +13193,138 @@
       <w:proofErr w:type="gramEnd"/>
       <w:r>
         <w:t xml:space="preserve"> the requests coming from different technologies, the error you get is CORS error, CORS stands for Cross Origin Resource Sharing.</w:t>
+      </w:r>
+    </w:p>
+    <w:p>
+      <w:pPr>
+        <w:ind w:left="0" w:firstLine="0"/>
+      </w:pPr>
+      <w:proofErr w:type="gramStart"/>
+      <w:r>
+        <w:lastRenderedPageBreak/>
+        <w:t>fetch(</w:t>
+      </w:r>
+      <w:proofErr w:type="gramEnd"/>
+      <w:r>
+        <w:t>URL, {..}): It is a Javascript API used to send HTTP requests, by default it makes HTTP GET request, however you can change that using the 2</w:t>
+      </w:r>
+      <w:r>
+        <w:rPr>
+          <w:vertAlign w:val="superscript"/>
+        </w:rPr>
+        <w:t>nd</w:t>
+      </w:r>
+      <w:r>
+        <w:t xml:space="preserve"> parameter which is a Javascript object with properties like method, headers, body</w:t>
+      </w:r>
+    </w:p>
+    <w:p>
+      <w:pPr>
+        <w:ind w:left="0" w:firstLine="0"/>
+      </w:pPr>
+      <w:r>
+        <w:rPr>
+          <w:highlight w:val="yellow"/>
+        </w:rPr>
+        <w:t xml:space="preserve">HTTP </w:t>
+      </w:r>
+      <w:r>
+        <w:rPr>
+          <w:highlight w:val="yellow"/>
+        </w:rPr>
+        <w:t>GET</w:t>
+      </w:r>
+      <w:r>
+        <w:rPr>
+          <w:highlight w:val="yellow"/>
+        </w:rPr>
+        <w:t xml:space="preserve"> with fetch</w:t>
+      </w:r>
+    </w:p>
+    <w:p>
+      <w:pPr>
+        <w:ind w:left="0" w:firstLine="0"/>
+      </w:pPr>
+      <w:proofErr w:type="gramStart"/>
+      <w:r>
+        <w:t>fetch(</w:t>
+      </w:r>
+      <w:proofErr w:type="gramEnd"/>
+      <w:r>
+        <w:t>URL): no need to use 2</w:t>
+      </w:r>
+      <w:r>
+        <w:rPr>
+          <w:vertAlign w:val="superscript"/>
+        </w:rPr>
+        <w:t>nd</w:t>
+      </w:r>
+      <w:r>
+        <w:t xml:space="preserve"> parameter</w:t>
+      </w:r>
+    </w:p>
+    <w:p>
+      <w:pPr>
+        <w:ind w:left="0" w:firstLine="0"/>
+      </w:pPr>
+      <w:r>
+        <w:rPr>
+          <w:highlight w:val="yellow"/>
+        </w:rPr>
+        <w:t>HTTP POST with fetch</w:t>
+      </w:r>
+    </w:p>
+    <w:p>
+      <w:pPr>
+        <w:ind w:left="0" w:firstLine="0"/>
+      </w:pPr>
+      <w:proofErr w:type="gramStart"/>
+      <w:r>
+        <w:t>fetch(</w:t>
+      </w:r>
+      <w:proofErr w:type="gramEnd"/>
+      <w:r>
+        <w:t xml:space="preserve">URL, </w:t>
+      </w:r>
+      <w:proofErr w:type="gramStart"/>
+      <w:r>
+        <w:t>{ method</w:t>
+      </w:r>
+      <w:proofErr w:type="gramEnd"/>
+      <w:r>
+        <w:t xml:space="preserve"> : “POST”, </w:t>
+      </w:r>
+      <w:proofErr w:type="gramStart"/>
+      <w:r>
+        <w:t>headers :</w:t>
+      </w:r>
+      <w:proofErr w:type="gramEnd"/>
+      <w:r>
+        <w:t xml:space="preserve"> {“prop</w:t>
+      </w:r>
+      <w:proofErr w:type="gramStart"/>
+      <w:r>
+        <w:t>” :</w:t>
+      </w:r>
+      <w:proofErr w:type="gramEnd"/>
+      <w:r>
+        <w:t xml:space="preserve"> “value”}, </w:t>
+      </w:r>
+      <w:proofErr w:type="gramStart"/>
+      <w:r>
+        <w:t>body :</w:t>
+      </w:r>
+      <w:proofErr w:type="gramEnd"/>
+      <w:r>
+        <w:t xml:space="preserve"> </w:t>
+      </w:r>
+      <w:proofErr w:type="gramStart"/>
+      <w:r>
+        <w:t>jsonContent }</w:t>
+      </w:r>
+      <w:proofErr w:type="gramEnd"/>
+      <w:r>
+        <w:t>)</w:t>
       </w:r>
     </w:p>
     <w:p>

</xml_diff>